<commit_message>
Updating the Word doc to the latest version.
</commit_message>
<xml_diff>
--- a/writing/qpfMRI_Manuscript.docx
+++ b/writing/qpfMRI_Manuscript.docx
@@ -209,6 +209,15 @@
         <w:pStyle w:val="berschrift1"/>
       </w:pPr>
       <w:r>
+        <w:rPr>
+          <w:rStyle w:val="SectionNumber"/>
+        </w:rPr>
+        <w:t xml:space="preserve">1</w:t>
+      </w:r>
+      <w:r>
+        <w:tab/>
+      </w:r>
+      <w:r>
         <w:t xml:space="preserve">Author note</w:t>
       </w:r>
     </w:p>
@@ -324,6 +333,15 @@
         <w:pStyle w:val="berschrift2"/>
       </w:pPr>
       <w:r>
+        <w:rPr>
+          <w:rStyle w:val="SectionNumber"/>
+        </w:rPr>
+        <w:t xml:space="preserve">1.1</w:t>
+      </w:r>
+      <w:r>
+        <w:tab/>
+      </w:r>
+      <w:r>
         <w:t xml:space="preserve">General background of the problem</w:t>
       </w:r>
     </w:p>
@@ -334,6 +352,15 @@
         <w:pStyle w:val="berschrift2"/>
       </w:pPr>
       <w:r>
+        <w:rPr>
+          <w:rStyle w:val="SectionNumber"/>
+        </w:rPr>
+        <w:t xml:space="preserve">1.2</w:t>
+      </w:r>
+      <w:r>
+        <w:tab/>
+      </w:r>
+      <w:r>
         <w:t xml:space="preserve">Specific problem to be solved</w:t>
       </w:r>
     </w:p>
@@ -344,17 +371,35 @@
         <w:pStyle w:val="berschrift2"/>
       </w:pPr>
       <w:r>
+        <w:rPr>
+          <w:rStyle w:val="SectionNumber"/>
+        </w:rPr>
+        <w:t xml:space="preserve">1.3</w:t>
+      </w:r>
+      <w:r>
+        <w:tab/>
+      </w:r>
+      <w:r>
         <w:t xml:space="preserve">Here we …</w:t>
       </w:r>
     </w:p>
     <w:bookmarkEnd w:id="23"/>
     <w:bookmarkEnd w:id="24"/>
-    <w:bookmarkStart w:id="37" w:name="method"/>
+    <w:bookmarkStart w:id="43" w:name="method"/>
     <w:p>
       <w:pPr>
         <w:pStyle w:val="berschrift1"/>
       </w:pPr>
       <w:r>
+        <w:rPr>
+          <w:rStyle w:val="SectionNumber"/>
+        </w:rPr>
+        <w:t xml:space="preserve">2</w:t>
+      </w:r>
+      <w:r>
+        <w:tab/>
+      </w:r>
+      <w:r>
         <w:t xml:space="preserve">Method</w:t>
       </w:r>
     </w:p>
@@ -364,6 +409,15 @@
         <w:pStyle w:val="berschrift2"/>
       </w:pPr>
       <w:r>
+        <w:rPr>
+          <w:rStyle w:val="SectionNumber"/>
+        </w:rPr>
+        <w:t xml:space="preserve">2.1</w:t>
+      </w:r>
+      <w:r>
+        <w:tab/>
+      </w:r>
+      <w:r>
         <w:t xml:space="preserve">Approach</w:t>
       </w:r>
     </w:p>
@@ -372,7 +426,7 @@
         <w:pStyle w:val="FirstParagraph"/>
       </w:pPr>
       <w:r>
-        <w:t xml:space="preserve">As a proof of principle, we selected to model primary visual cortical function using a logistic model (Equation 1). We selected this model because it is relatively simple (only two parameters vary between 0 and 1) and because it can be used to model a neurometric function. That is, a logistic function can model the increasing neural signal in response to an increase in stimulus contrast. Let</w:t>
+        <w:t xml:space="preserve">Does the qpfMRI approach yield improved fit over random stimulus selection? As a proof of principle, we created a forward of model primary visual cortical function using a logistic model (Equation 1). We selected this model because it is relatively simple (only two parameters vary between 0 and 1) and because logistic functions would be a plausible model for visual cortex (e.g., in response to light flickering at varying frequencies) and thus would make a good neurometric function. That is, a logistic function can model the increasing neural signal in response to an increase in stimulus flicker. Let</w:t>
       </w:r>
       <w:r>
         <w:t xml:space="preserve"> </w:t>
@@ -434,13 +488,13 @@
         <w:t xml:space="preserve"> </w:t>
       </w:r>
       <w:r>
-        <w:t xml:space="preserve">Our overall aim was to develop a closed-loop pipeline, starting from known model parameters and resulting in an estimate of those same parameters from simulated BOLD fMRI data. The broad steps were as follows. 1) Select a set of model parameters for the logistic function. 2) Simulate BOLD fMRI data in response to stimuli based on the known model parameters. 3) Model the (noisy) BOLD fMRI data to obtain estimates of the BOLD response for each trial. 4) Select the next stimulus based on either random stimulus selection (control) or applying Q+ to the responses.</w:t>
-      </w:r>
-      <w:r>
-        <w:t xml:space="preserve"> </w:t>
-      </w:r>
-      <w:r>
-        <w:t xml:space="preserve">In developing simulations to achieve this goal, we solve several problems in applying Q+ to BOLD fMRI data. To wit: BOLD fMRI data are (1) continuous, (2) noisy, (3) unitless, (4) have a maximum response that is unknown</w:t>
+        <w:t xml:space="preserve">We developed a closed-loop pipeline, starting from known model parameters and resulting in an estimate of those same parameters from simulated BOLD fMRI data. The broad steps were as follows. 1) Select a set of model parameters for the logistic function. 2) Simulate BOLD fMRI data in response to stimuli based on the known model parameters. 3) Use a forward model to generate simulated BOLD fMRI data. 4) Use a reverse model to obtain estimates of the BOLD response for each trial. 4) Select the next stimulus based on either random stimulus selection (control) or applying Q+ to the responses.</w:t>
+      </w:r>
+      <w:r>
+        <w:t xml:space="preserve"> </w:t>
+      </w:r>
+      <w:r>
+        <w:t xml:space="preserve">In developing simulations to achieve this goal, we solved several problems in applying Q+ to BOLD fMRI data. To wit: BOLD fMRI data are (1) continuous, (2) noisy, (3) unitless, (4) have a maximum response that is unknown</w:t>
       </w:r>
       <w:r>
         <w:t xml:space="preserve"> </w:t>
@@ -465,6 +519,15 @@
         <w:pStyle w:val="berschrift2"/>
       </w:pPr>
       <w:r>
+        <w:rPr>
+          <w:rStyle w:val="SectionNumber"/>
+        </w:rPr>
+        <w:t xml:space="preserve">2.2</w:t>
+      </w:r>
+      <w:r>
+        <w:tab/>
+      </w:r>
+      <w:r>
         <w:t xml:space="preserve">Quest +</w:t>
       </w:r>
     </w:p>
@@ -503,6 +566,15 @@
         <w:pStyle w:val="berschrift3"/>
       </w:pPr>
       <w:r>
+        <w:rPr>
+          <w:rStyle w:val="SectionNumber"/>
+        </w:rPr>
+        <w:t xml:space="preserve">2.2.1</w:t>
+      </w:r>
+      <w:r>
+        <w:tab/>
+      </w:r>
+      <w:r>
         <w:t xml:space="preserve">Challenge 1: The BOLD signal is continuous</w:t>
       </w:r>
     </w:p>
@@ -547,7 +619,7 @@
         <w:t xml:space="preserve"> </w:t>
       </w:r>
       <w:r>
-        <w:t xml:space="preserve">for the BOLD fMRI signal are continuous. There is no principled way to divide the BOLD signal up into categories, and arbitrarily small categories will increase computation time dramatically. To solve this, we define a set of, for example, 51 outcome categories onto which we map the amplitude of the BOLD response.</w:t>
+        <w:t xml:space="preserve">for the BOLD fMRI signal are continuous. There is no principled way to divide the BOLD signal up into categories, and arbitrarily small categories will increase computation time dramatically. To solve this, we define a fixed number of outcome categories onto which we map the amplitude of the BOLD response.</w:t>
       </w:r>
     </w:p>
     <w:bookmarkEnd w:id="26"/>
@@ -556,6 +628,15 @@
       <w:pPr>
         <w:pStyle w:val="berschrift3"/>
       </w:pPr>
+      <w:r>
+        <w:rPr>
+          <w:rStyle w:val="SectionNumber"/>
+        </w:rPr>
+        <w:t xml:space="preserve">2.2.2</w:t>
+      </w:r>
+      <w:r>
+        <w:tab/>
+      </w:r>
       <w:r>
         <w:t xml:space="preserve">Challenge 2: The BOLD signal is noisy and outcomes are sparse</w:t>
       </w:r>
@@ -648,6 +729,15 @@
         <w:pStyle w:val="berschrift3"/>
       </w:pPr>
       <w:r>
+        <w:rPr>
+          <w:rStyle w:val="SectionNumber"/>
+        </w:rPr>
+        <w:t xml:space="preserve">2.2.3</w:t>
+      </w:r>
+      <w:r>
+        <w:tab/>
+      </w:r>
+      <w:r>
         <w:t xml:space="preserve">Challenge 3: The BOLD fMRI signal is unitless.</w:t>
       </w:r>
     </w:p>
@@ -666,6 +756,15 @@
         <w:pStyle w:val="berschrift3"/>
       </w:pPr>
       <w:r>
+        <w:rPr>
+          <w:rStyle w:val="SectionNumber"/>
+        </w:rPr>
+        <w:t xml:space="preserve">2.2.4</w:t>
+      </w:r>
+      <w:r>
+        <w:tab/>
+      </w:r>
+      <w:r>
         <w:t xml:space="preserve">Challenge 4: The maximum response is not known</w:t>
       </w:r>
       <w:r>
@@ -698,7 +797,7 @@
         <w:t xml:space="preserve"> </w:t>
       </w:r>
       <w:r>
-        <w:t xml:space="preserve">a must be calculated from the neurometric curve. Again, Q+ operates on outcomes with defined boundaries, so we must impose a possible range on the BOLD signal from baseline to maximum. To solve this, the outcome algorithm adjusts the mapping of BOLD fMRI response to the outcome categories, updating an estimate of maximum BOLD response.</w:t>
+        <w:t xml:space="preserve">and must be calculated from the neurometric curve. Again, Q+ operates on outcomes with defined boundaries, so we must impose a possible range on the BOLD signal from baseline to maximum. To solve this, the outcome algorithm adjusts the mapping of BOLD fMRI response to the outcome categories, updating an estimate of maximum BOLD response.</w:t>
       </w:r>
     </w:p>
     <w:bookmarkEnd w:id="29"/>
@@ -708,6 +807,15 @@
         <w:pStyle w:val="berschrift3"/>
       </w:pPr>
       <w:r>
+        <w:rPr>
+          <w:rStyle w:val="SectionNumber"/>
+        </w:rPr>
+        <w:t xml:space="preserve">2.2.5</w:t>
+      </w:r>
+      <w:r>
+        <w:tab/>
+      </w:r>
+      <w:r>
         <w:t xml:space="preserve">Challenge 5: BOLD fMRI data are subject to low-frequency temporal noise</w:t>
       </w:r>
     </w:p>
@@ -716,7 +824,7 @@
         <w:pStyle w:val="FirstParagraph"/>
       </w:pPr>
       <w:r>
-        <w:t xml:space="preserve">Q+ accumulates evidence across trials. To obtain the amplitude of response on a new trial, the growing BOLD fMRI signal is subject to pre-processing, including the removal of low-frequency noise. This calculation alters the esimated response to prior trials. To solve this, we iteratively re-train Q+ with all past trials up through the current trial.</w:t>
+        <w:t xml:space="preserve">Q+ accumulates evidence across trials. To obtain the amplitude of response on a new trial, the growing BOLD fMRI signal is subject to pre-processing, including the removal of low-frequency noise. This calculation alters the estimated response to prior trials. To solve this, we iteratively re-train Q+ with all past trials up through the current trial.</w:t>
       </w:r>
     </w:p>
     <w:bookmarkEnd w:id="30"/>
@@ -727,6 +835,15 @@
         <w:pStyle w:val="berschrift2"/>
       </w:pPr>
       <w:r>
+        <w:rPr>
+          <w:rStyle w:val="SectionNumber"/>
+        </w:rPr>
+        <w:t xml:space="preserve">2.3</w:t>
+      </w:r>
+      <w:r>
+        <w:tab/>
+      </w:r>
+      <w:r>
         <w:t xml:space="preserve">QPFMRI: An overview</w:t>
       </w:r>
     </w:p>
@@ -745,14 +862,14 @@
     </w:p>
     <w:p>
       <w:pPr>
-        <w:pStyle w:val="Textkrper"/>
+        <w:pStyle w:val="CaptionedFigure"/>
       </w:pPr>
       <w:r>
         <w:drawing>
           <wp:inline>
-            <wp:extent cx="4762500" cy="4644686"/>
+            <wp:extent cx="2857500" cy="2786811"/>
             <wp:effectExtent b="0" l="0" r="0" t="0"/>
-            <wp:docPr descr="Figure 1: (ref:methods-figure-caption)" title="" id="1" name="Picture"/>
+            <wp:docPr descr="Figure 1: An overview of the processing pipeline in converting a BOLD signal to a Quest+ outcome. A set of model parameters is chosen (A), resulting in a predicted value for the BOLD signal, normalized between 0 and 1. Trials are then selected from this curve, which can be baseline trials (light grey dot), where the expected BOLD response is expected to be the minimum. From these trials, a BOLD fMRI timeseries is simulated using the temporal fitting engine’s forward model (B), which convolves the predicted neural response from the logistic function with a canonical hemodynamic function. Gaussian noise and pink noise are then added to this signal to simulate the physiologic noise typical of fMRI. The timeseries is then fit with a general linear model, resulting in the estimated response for each trial (green bands). The baseline response (light grey vertical panels) is estimated from the average of baseline trials, and the maximum BOLD response is also estimated (dark grey vertical panels) either from maximum BOLD trials or from the estimated maximum BOLD response based on the logistic curve. Then the Q+ outcome categories are created and each non-baseline and maximum BOLD trial is assigned to the outcome category that contains its estimated value. The bin numbers and outcome categories are then passed to Q+ (C), which calculates the conditional probabilities of the parameter values (the parameter space (D)), and returns a suggestion for the next trial to present, with the aim of minimizing the entropy among the choices in the parameter space. Finally, we estimate the best fitting model to the data, resulting in an estimate of each model parameter (E)." title="" id="1" name="Picture"/>
             <a:graphic>
               <a:graphicData uri="http://schemas.openxmlformats.org/drawingml/2006/picture">
                 <pic:pic>
@@ -771,7 +888,7 @@
                   <pic:spPr bwMode="auto">
                     <a:xfrm>
                       <a:off x="0" y="0"/>
-                      <a:ext cx="4762500" cy="4644686"/>
+                      <a:ext cx="2857500" cy="2786811"/>
                     </a:xfrm>
                     <a:prstGeom prst="rect">
                       <a:avLst/>
@@ -789,35 +906,54 @@
           </wp:inline>
         </w:drawing>
       </w:r>
-      <w:r>
-        <w:t xml:space="preserve"> </w:t>
-      </w:r>
-      <w:r>
-        <w:t xml:space="preserve">(ref:methods-figure-caption) An overview of the processing pipeline in converting a BOLD signal to a Quest+ outcome. A set of model parameters is chosen (A), resulting in a predicted value for the BOLD signal, normalized between 0 and 1. Trials are then selected from this curve, which can be baseline trials (light grey dot), where the expected BOLD response is expected to be the minimum. From these trials, a BOLD fMRI timeseries is simulated using the temporal fitting engine’s forward model (B), which convolves the predicted neural response from the logistic function with a canonical hemodynamic function. Gaussian noise and pink noise are then added to this signal to simulate the physiologic noise typical of fMRI. The timeseries is then fit with a general linear model, resulting in the estimated response for each trial (green bands). The baseline response (light grey vertical panels) is estimated from the average of baseline trials, and the maximum BOLD response is also estimated (dark grey vertical panels) either from maximum BOLD trials or from the estimated maximum BOLD response based on the logistic curve. Then the Q+ outcome categories are created and each non-baseline and maximum BOLD trial is assigned to the outcome category that contains its estimated value. The bin numbers and outcome categories are then passed to Q+ (C), which calculates the conditional probabilities of the parameter values (the parameter space (D)), and returns a suggestion for the next trial to present, with the aim of minimizing the entropy among the choices in the parameter space. Finally, we estimate the best fitting model to the data, resulting in an estimate of each model parameter (E).</w:t>
-      </w:r>
-      <w:r>
-        <w:t xml:space="preserve"> </w:t>
-      </w:r>
-      <w:r>
-        <w:t xml:space="preserve"> </w:t>
+    </w:p>
+    <w:p>
+      <w:pPr>
+        <w:pStyle w:val="ImageCaption"/>
+      </w:pPr>
+      <w:r>
+        <w:t xml:space="preserve">Figure 1: An overview of the processing pipeline in converting a BOLD signal to a Quest+ outcome. A set of model parameters is chosen (A), resulting in a predicted value for the BOLD signal, normalized between 0 and 1. Trials are then selected from this curve, which can be baseline trials (light grey dot), where the expected BOLD response is expected to be the minimum. From these trials, a BOLD fMRI timeseries is simulated using the temporal fitting engine’s forward model (B), which convolves the predicted neural response from the logistic function with a canonical hemodynamic function. Gaussian noise and pink noise are then added to this signal to simulate the physiologic noise typical of fMRI. The timeseries is then fit with a general linear model, resulting in the estimated response for each trial (green bands). The baseline response (light grey vertical panels) is estimated from the average of baseline trials, and the maximum BOLD response is also estimated (dark grey vertical panels) either from maximum BOLD trials or from the estimated maximum BOLD response based on the logistic curve. Then the Q+ outcome categories are created and each non-baseline and maximum BOLD trial is assigned to the outcome category that contains its estimated value. The bin numbers and outcome categories are then passed to Q+ (C), which calculates the conditional probabilities of the parameter values (the parameter space (D)), and returns a suggestion for the next trial to present, with the aim of minimizing the entropy among the choices in the parameter space. Finally, we estimate the best fitting model to the data, resulting in an estimate of each model parameter (E).</w:t>
+      </w:r>
+    </w:p>
+    <w:p>
+      <w:r>
+        <w:br w:type="page"/>
       </w:r>
     </w:p>
     <w:bookmarkEnd w:id="33"/>
-    <w:bookmarkStart w:id="36" w:name="simulation-method"/>
+    <w:bookmarkStart w:id="42" w:name="simulation-method"/>
     <w:p>
       <w:pPr>
         <w:pStyle w:val="berschrift2"/>
       </w:pPr>
       <w:r>
+        <w:rPr>
+          <w:rStyle w:val="SectionNumber"/>
+        </w:rPr>
+        <w:t xml:space="preserve">2.4</w:t>
+      </w:r>
+      <w:r>
+        <w:tab/>
+      </w:r>
+      <w:r>
         <w:t xml:space="preserve">Simulation method</w:t>
       </w:r>
     </w:p>
-    <w:bookmarkStart w:id="34" w:name="forward-model"/>
+    <w:bookmarkStart w:id="35" w:name="forward-model"/>
     <w:p>
       <w:pPr>
         <w:pStyle w:val="berschrift3"/>
       </w:pPr>
       <w:r>
+        <w:rPr>
+          <w:rStyle w:val="SectionNumber"/>
+        </w:rPr>
+        <w:t xml:space="preserve">2.4.1</w:t>
+      </w:r>
+      <w:r>
+        <w:tab/>
+      </w:r>
+      <w:r>
         <w:t xml:space="preserve">Forward model</w:t>
       </w:r>
     </w:p>
@@ -826,16 +962,57 @@
         <w:pStyle w:val="FirstParagraph"/>
       </w:pPr>
       <w:r>
-        <w:t xml:space="preserve">TFE, autocorrelated noise, HRF.</w:t>
-      </w:r>
-    </w:p>
-    <w:bookmarkEnd w:id="34"/>
-    <w:bookmarkStart w:id="35" w:name="reverse-model"/>
+        <w:t xml:space="preserve">For the forward model, we selected sample parameters that we expected to be well behaved (e.g., yield values between 0 and 1 for most of their range). Our choice of logistic function parameters and the domain of possible parameter values to search through were fixed through all simulations except where otherwise noted.</w:t>
+      </w:r>
+      <w:r>
+        <w:t xml:space="preserve"> </w:t>
+      </w:r>
+      <w:r>
+        <w:t xml:space="preserve">We explain the flow of data using random stimulus selection. First, a random set of stimulus values is chosen of length</w:t>
+      </w:r>
+      <w:r>
+        <w:t xml:space="preserve"> </w:t>
+      </w:r>
+      <w:r>
+        <w:rPr>
+          <w:i/>
+        </w:rPr>
+        <w:t xml:space="preserve">N</w:t>
+      </w:r>
+      <w:r>
+        <w:t xml:space="preserve"> </w:t>
+      </w:r>
+      <w:r>
+        <w:t xml:space="preserve">(where N is the number of trials in the experiment). We also enforce a set number of baseline trials (where the expected BOLD response will be minimal) and maximum BOLD trials (where the expected BOLD signal will be maximal). Next, each stimulus value is passed to the logistic function using our chosen function parameters. The output of that function (which has been normalized to be between 0 for baseline and 1 for maximum response) is then convolved with a canonical hemodynamic response function and adding 1/f noise (pink noise, consistent with BOLD signal). We also add white noise to the simulated timeseries (the amount of white noise varied across simulations). The resulting continuous timeseries is then downsampled to match the number of TRs per trial in the simulation and mean-centered. These steps were implemented with the temporal fitting engine (</w:t>
+      </w:r>
+      <w:hyperlink r:id="rId34">
+        <w:r>
+          <w:rPr>
+            <w:rStyle w:val="Hyperlink"/>
+          </w:rPr>
+          <w:t xml:space="preserve">https://github.com/gkaguirrelab/temporalFittingEngine</w:t>
+        </w:r>
+      </w:hyperlink>
+      <w:r>
+        <w:t xml:space="preserve">).</w:t>
+      </w:r>
+    </w:p>
+    <w:bookmarkEnd w:id="35"/>
+    <w:bookmarkStart w:id="36" w:name="reverse-model"/>
     <w:p>
       <w:pPr>
         <w:pStyle w:val="berschrift3"/>
       </w:pPr>
       <w:r>
+        <w:rPr>
+          <w:rStyle w:val="SectionNumber"/>
+        </w:rPr>
+        <w:t xml:space="preserve">2.4.2</w:t>
+      </w:r>
+      <w:r>
+        <w:tab/>
+      </w:r>
+      <w:r>
         <w:t xml:space="preserve">Reverse model</w:t>
       </w:r>
     </w:p>
@@ -844,7 +1021,34 @@
         <w:pStyle w:val="FirstParagraph"/>
       </w:pPr>
       <w:r>
-        <w:t xml:space="preserve">GLM and fitting</w:t>
+        <w:t xml:space="preserve">In the real-time simulation, the continuous timeseries is fed into the reverse model one trial at a time. Each pass through the reverse model, the signal is mean-centered. The timeseries is also reference coded, meaning all baseline trials are averaged and that average is subtracted from the rest of the timeseries so that the minimum value (theoretically) is zero. Next, we apply a general linear model (GLM) in which the baseline trials are the baseline and every other trial is represented as a boxcar (a vector of length</w:t>
+      </w:r>
+      <w:r>
+        <w:t xml:space="preserve"> </w:t>
+      </w:r>
+      <w:r>
+        <w:rPr>
+          <w:i/>
+        </w:rPr>
+        <w:t xml:space="preserve">N*t</w:t>
+      </w:r>
+      <w:r>
+        <w:t xml:space="preserve"> </w:t>
+      </w:r>
+      <w:r>
+        <w:t xml:space="preserve">with zeros everywhere except the cells for that trial, which contain ones). The GLM is fit to the timeseries and the betas returned are then assigned to outcome categories.</w:t>
+      </w:r>
+      <w:r>
+        <w:t xml:space="preserve"> </w:t>
+      </w:r>
+      <w:r>
+        <w:t xml:space="preserve"> </w:t>
+      </w:r>
+      <w:r>
+        <w:t xml:space="preserve">At the end of each trial, the logistic function parameter values are estimated and compared to the veridical logistic function parameters.</w:t>
+      </w:r>
+      <w:r>
+        <w:t xml:space="preserve"> </w:t>
       </w:r>
       <w:r>
         <w:t xml:space="preserve"> </w:t>
@@ -853,15 +1057,168 @@
         <w:t xml:space="preserve">Timeseries cleaning (baseline and max BOLD), assigning outcomes, high-pass and low-pass filtering, removing linear drift, mean-centering.</w:t>
       </w:r>
     </w:p>
-    <w:bookmarkEnd w:id="35"/>
     <w:bookmarkEnd w:id="36"/>
+    <w:bookmarkStart w:id="37" w:name="q-stimulus-selection"/>
+    <w:p>
+      <w:pPr>
+        <w:pStyle w:val="berschrift3"/>
+      </w:pPr>
+      <w:r>
+        <w:rPr>
+          <w:rStyle w:val="SectionNumber"/>
+        </w:rPr>
+        <w:t xml:space="preserve">2.4.3</w:t>
+      </w:r>
+      <w:r>
+        <w:tab/>
+      </w:r>
+      <w:r>
+        <w:t xml:space="preserve">Q+ stimulus selection</w:t>
+      </w:r>
+    </w:p>
+    <w:p>
+      <w:pPr>
+        <w:pStyle w:val="FirstParagraph"/>
+      </w:pPr>
+      <w:r>
+        <w:t xml:space="preserve">In behavioral experiments, the combinations of parameters are those that define the model. Due to the challenges listed above for fMRI, two additional parameters are searched for by Q+, which we call</w:t>
+      </w:r>
+      <w:r>
+        <w:t xml:space="preserve"> </w:t>
+      </w:r>
+      <w:r>
+        <w:rPr>
+          <w:i/>
+        </w:rPr>
+        <w:t xml:space="preserve">sigma</w:t>
+      </w:r>
+      <w:r>
+        <w:t xml:space="preserve"> </w:t>
+      </w:r>
+      <w:r>
+        <w:t xml:space="preserve">and</w:t>
+      </w:r>
+      <w:r>
+        <w:t xml:space="preserve"> </w:t>
+      </w:r>
+      <w:r>
+        <w:rPr>
+          <w:i/>
+        </w:rPr>
+        <w:t xml:space="preserve">beta</w:t>
+      </w:r>
+      <w:r>
+        <w:t xml:space="preserve">. Sigma can be thought of as the estimate of the noise in the BOLD fMRI signal, though it is implemented as the spread along the possible outcome categories (e.g., a small value of sigma means that one stimulus value will correspond to only a few possible outcome categories). Beta is a scaling parameter that is used to help estimate what the maximum BOLD response is and approaches 1 as the maximum BOLD response is better estimated.</w:t>
+      </w:r>
+      <w:r>
+        <w:t xml:space="preserve"> </w:t>
+      </w:r>
+      <w:r>
+        <w:t xml:space="preserve">For each stimulus - outcome category pair, Q+ updates the log-likelihood for all possible combinations of parameters. Depending on the previous stimuli, Q+ will select the next stimulus by determining which result will most reduce the remaining entropy in the set of parameter combinations.</w:t>
+      </w:r>
+    </w:p>
     <w:bookmarkEnd w:id="37"/>
-    <w:bookmarkStart w:id="41" w:name="results"/>
+    <w:bookmarkStart w:id="38" w:name="simulation-parameters"/>
+    <w:p>
+      <w:pPr>
+        <w:pStyle w:val="berschrift3"/>
+      </w:pPr>
+      <w:r>
+        <w:rPr>
+          <w:rStyle w:val="SectionNumber"/>
+        </w:rPr>
+        <w:t xml:space="preserve">2.4.4</w:t>
+      </w:r>
+      <w:r>
+        <w:tab/>
+      </w:r>
+      <w:r>
+        <w:t xml:space="preserve">Simulation parameters</w:t>
+      </w:r>
+    </w:p>
+    <w:p>
+      <w:pPr>
+        <w:pStyle w:val="FirstParagraph"/>
+      </w:pPr>
+      <w:r>
+        <w:t xml:space="preserve">In addition to the model parameters, which Q+ attempts to find, we also explore a range of simulation parameters. These include one parameter related to Q+ search, the number of outcome categories (7 or 15). Other parameters we explored relate to the structure of the simulation itself: simulated noise (the amount of white noise added to the simulated BOLD fMRI signal), the length of individual trials (8 or 12 seconds), the length of the TR (800 or 1600 ms).</w:t>
+      </w:r>
+    </w:p>
+    <w:p>
+      <w:pPr>
+        <w:pStyle w:val="Textkrper"/>
+      </w:pPr>
+      <w:r>
+        <w:t xml:space="preserve">We did not vary several other parameters, including the stimulus domain (which stimulus values could be selected), the value for the maximum BOLD response, and the proportion of outcome categories reserved for the top and bottom (which we call headroom and set at 10%). We also did not vary the model parameter domains (i.e., the values that each model parameter could take on). We arrived at these choices through trial and error, which is a compelling reason itself to use the Q+ fMRI simulation toolbox to set parameters for fMRI experiments. Some choices (like increasing the number of outcome categories, or the size of the parameter and stimulus domains) drastically increase the time to run Q+, limiting its utility in real-time fMRI experiments. Others, like the choice of headroom, yield strange or nonsensical results if they are set too low (0%) or too high (50%).</w:t>
+      </w:r>
+    </w:p>
+    <w:bookmarkEnd w:id="38"/>
+    <w:bookmarkStart w:id="41" w:name="data-and-code-availability"/>
+    <w:p>
+      <w:pPr>
+        <w:pStyle w:val="berschrift3"/>
+      </w:pPr>
+      <w:r>
+        <w:rPr>
+          <w:rStyle w:val="SectionNumber"/>
+        </w:rPr>
+        <w:t xml:space="preserve">2.4.5</w:t>
+      </w:r>
+      <w:r>
+        <w:tab/>
+      </w:r>
+      <w:r>
+        <w:t xml:space="preserve">Data and code availability</w:t>
+      </w:r>
+    </w:p>
+    <w:p>
+      <w:pPr>
+        <w:pStyle w:val="FirstParagraph"/>
+      </w:pPr>
+      <w:r>
+        <w:t xml:space="preserve">The data and code for the analyses described in the results is available in a git repository (</w:t>
+      </w:r>
+      <w:hyperlink r:id="rId39">
+        <w:r>
+          <w:rPr>
+            <w:rStyle w:val="Hyperlink"/>
+          </w:rPr>
+          <w:t xml:space="preserve">https://github.com/smweis/Weisberg_and_Aguirre_2020</w:t>
+        </w:r>
+      </w:hyperlink>
+      <w:r>
+        <w:t xml:space="preserve">). The QpfMRI toolbox is available for download and use (</w:t>
+      </w:r>
+      <w:hyperlink r:id="rId40">
+        <w:r>
+          <w:rPr>
+            <w:rStyle w:val="Hyperlink"/>
+          </w:rPr>
+          <w:t xml:space="preserve">https://github.com/smweis/qpfmri</w:t>
+        </w:r>
+      </w:hyperlink>
+      <w:r>
+        <w:t xml:space="preserve">).</w:t>
+      </w:r>
+    </w:p>
+    <w:bookmarkEnd w:id="41"/>
+    <w:bookmarkEnd w:id="42"/>
+    <w:bookmarkEnd w:id="43"/>
+    <w:bookmarkStart w:id="51" w:name="results"/>
     <w:p>
       <w:pPr>
         <w:pStyle w:val="berschrift1"/>
       </w:pPr>
       <w:r>
+        <w:rPr>
+          <w:rStyle w:val="SectionNumber"/>
+        </w:rPr>
+        <w:t xml:space="preserve">3</w:t>
+      </w:r>
+      <w:r>
+        <w:tab/>
+      </w:r>
+      <w:r>
         <w:t xml:space="preserve">Results</w:t>
       </w:r>
     </w:p>
@@ -870,25 +1227,281 @@
         <w:pStyle w:val="FirstParagraph"/>
       </w:pPr>
       <w:r>
-        <w:t xml:space="preserve">Our main approach is to compare simulated BOLD fMRI data timeseries that were generated using random stimulus selection with timeseries that were generated with Q+ optimization. We first step through one sample simulation, showing trial-by-trial results. We then describe simulations over a range of parameters (model parameters and control parameters including time to repetition, TR, and trial duration), comparing random stimulus selection with Q+ stimulus selection. The results demonstrate improved convergence on model parameters when Q+ controls stimulus selection. The results also suggest optimal parameters for real-time fMRI design using Q+ for TR and trial duration.</w:t>
-      </w:r>
-    </w:p>
-    <w:bookmarkStart w:id="38" w:name="Xbfeffc76f6cba3886ba01c832dfc6b8acd5fc6c"/>
+        <w:t xml:space="preserve">Our main approach is to compare simulated BOLD fMRI data timeseries that were generated using random stimulus selection with timeseries that were generated with Q+ optimization. We first step through one sample simulation, showing trial-by-trial results. We then describe simulations over a range of parameters comparing random stimulus selection with Q+ stimulus selection. The results demonstrate improved convergence on model parameters when Q+ controls stimulus selection. The results also suggest optimal parameters for real-time fMRI design using Q+ for TR and trial duration.</w:t>
+      </w:r>
+    </w:p>
+    <w:p>
+      <w:pPr>
+        <w:pStyle w:val="Textkrper"/>
+      </w:pPr>
+      <w:r>
+        <w:t xml:space="preserve">First, we describe one set of 100 6-minute simulated fMRI runs comparing Q+ with random stimulus selection for one set of model parameters and one set of simulation parameters. The first set of simulations illustrate the advantage of Q+ stimulus selection in the case of simulation parameters that optimize for realistic and desired fMRI conditions (fast TR, long trials, medium noise) and fast Q+ performance (few outcome categories).</w:t>
+      </w:r>
+    </w:p>
+    <w:p>
+      <w:pPr>
+        <w:pStyle w:val="Textkrper"/>
+      </w:pPr>
+      <w:r>
+        <w:t xml:space="preserve">Next, we evaluate the range of performance for Q+ compared to random stimulus selection across a several control parameter choices.</w:t>
+      </w:r>
+    </w:p>
+    <w:p>
+      <w:pPr>
+        <w:pStyle w:val="Textkrper"/>
+      </w:pPr>
+      <w:r>
+        <w:t xml:space="preserve">Finally, we explore performance within one set of control parameters across a range of model parameters.</w:t>
+      </w:r>
+    </w:p>
+    <w:bookmarkStart w:id="47" w:name="first-set-of-simulations"/>
     <w:p>
       <w:pPr>
         <w:pStyle w:val="berschrift2"/>
       </w:pPr>
       <w:r>
+        <w:rPr>
+          <w:rStyle w:val="SectionNumber"/>
+        </w:rPr>
+        <w:t xml:space="preserve">3.1</w:t>
+      </w:r>
+      <w:r>
+        <w:tab/>
+      </w:r>
+      <w:r>
+        <w:t xml:space="preserve">First set of simulations</w:t>
+      </w:r>
+    </w:p>
+    <w:p>
+      <w:pPr>
+        <w:pStyle w:val="FirstParagraph"/>
+      </w:pPr>
+      <w:r>
+        <w:t xml:space="preserve"> </w:t>
+      </w:r>
+      <w:r>
+        <w:t xml:space="preserve"> </w:t>
+      </w:r>
+      <w:r>
+        <w:drawing>
+          <wp:inline>
+            <wp:extent cx="4762500" cy="2769507"/>
+            <wp:effectExtent b="0" l="0" r="0" t="0"/>
+            <wp:docPr descr="Figure 2: (ref:results-figure-firstsims-1-caption)" title="" id="1" name="Picture"/>
+            <a:graphic>
+              <a:graphicData uri="http://schemas.openxmlformats.org/drawingml/2006/picture">
+                <pic:pic>
+                  <pic:nvPicPr>
+                    <pic:cNvPr descr="../results/figs/fig1_7Outcomes_15Noise_12trialLength_800TR.png" id="0" name="Picture"/>
+                    <pic:cNvPicPr>
+                      <a:picLocks noChangeArrowheads="1" noChangeAspect="1"/>
+                    </pic:cNvPicPr>
+                  </pic:nvPicPr>
+                  <pic:blipFill>
+                    <a:blip r:embed="rId44"/>
+                    <a:stretch>
+                      <a:fillRect/>
+                    </a:stretch>
+                  </pic:blipFill>
+                  <pic:spPr bwMode="auto">
+                    <a:xfrm>
+                      <a:off x="0" y="0"/>
+                      <a:ext cx="4762500" cy="2769507"/>
+                    </a:xfrm>
+                    <a:prstGeom prst="rect">
+                      <a:avLst/>
+                    </a:prstGeom>
+                    <a:noFill/>
+                    <a:ln w="9525">
+                      <a:noFill/>
+                      <a:headEnd/>
+                      <a:tailEnd/>
+                    </a:ln>
+                  </pic:spPr>
+                </pic:pic>
+              </a:graphicData>
+            </a:graphic>
+          </wp:inline>
+        </w:drawing>
+      </w:r>
+      <w:r>
+        <w:t xml:space="preserve"> </w:t>
+      </w:r>
+      <w:r>
+        <w:t xml:space="preserve">(ref:results-figure-firstsims-1-caption) The first set of simulations we evaluated are plotted. Each black line represents the veridical model (slope = .41, semi-saturation = .57) normalized to be between 0 and 1. Thin orange and blue lines represent each simulation’s final parameters and the thick dotted line represents the mean of all 50 simulations. Although the average fit matched the veridical parameters for both Q+ (orange, right panel) and random (blue, left panel) stimulus selection, the resulting spread of parameter fits is visibly narrower for Q+.</w:t>
+      </w:r>
+      <w:r>
+        <w:t xml:space="preserve"> </w:t>
+      </w:r>
+      <w:r>
+        <w:t xml:space="preserve"> </w:t>
+      </w:r>
+    </w:p>
+    <w:p>
+      <w:pPr>
+        <w:pStyle w:val="Textkrper"/>
+      </w:pPr>
+      <w:r>
+        <w:t xml:space="preserve"> </w:t>
+      </w:r>
+      <w:r>
+        <w:t xml:space="preserve"> </w:t>
+      </w:r>
+      <w:r>
+        <w:drawing>
+          <wp:inline>
+            <wp:extent cx="4762500" cy="3573235"/>
+            <wp:effectExtent b="0" l="0" r="0" t="0"/>
+            <wp:docPr descr="Figure 3: (ref:results-figure-firstsims-2-caption)" title="" id="1" name="Picture"/>
+            <a:graphic>
+              <a:graphicData uri="http://schemas.openxmlformats.org/drawingml/2006/picture">
+                <pic:pic>
+                  <pic:nvPicPr>
+                    <pic:cNvPr descr="../results/figs/fig2_7Outcomes_15Noise_12trialLength_800TR.png" id="0" name="Picture"/>
+                    <pic:cNvPicPr>
+                      <a:picLocks noChangeArrowheads="1" noChangeAspect="1"/>
+                    </pic:cNvPicPr>
+                  </pic:nvPicPr>
+                  <pic:blipFill>
+                    <a:blip r:embed="rId45"/>
+                    <a:stretch>
+                      <a:fillRect/>
+                    </a:stretch>
+                  </pic:blipFill>
+                  <pic:spPr bwMode="auto">
+                    <a:xfrm>
+                      <a:off x="0" y="0"/>
+                      <a:ext cx="4762500" cy="3573235"/>
+                    </a:xfrm>
+                    <a:prstGeom prst="rect">
+                      <a:avLst/>
+                    </a:prstGeom>
+                    <a:noFill/>
+                    <a:ln w="9525">
+                      <a:noFill/>
+                      <a:headEnd/>
+                      <a:tailEnd/>
+                    </a:ln>
+                  </pic:spPr>
+                </pic:pic>
+              </a:graphicData>
+            </a:graphic>
+          </wp:inline>
+        </w:drawing>
+      </w:r>
+      <w:r>
+        <w:t xml:space="preserve"> </w:t>
+      </w:r>
+      <w:r>
+        <w:t xml:space="preserve">(ref:results-figure-firstsims-2-caption) To evaluate how well the resulting parameters matched the veridical parameters we calculated the squared Pearson’s correlation between the output for each simulation with the output for the veridical parameters. This histogram depicts the results of each correlation for all Q+ (orange) and random (blue) stimulus selection simulations.</w:t>
+      </w:r>
+      <w:r>
+        <w:t xml:space="preserve"> </w:t>
+      </w:r>
+      <w:r>
+        <w:t xml:space="preserve"> </w:t>
+      </w:r>
+    </w:p>
+    <w:p>
+      <w:pPr>
+        <w:pStyle w:val="Textkrper"/>
+      </w:pPr>
+      <w:r>
+        <w:t xml:space="preserve"> </w:t>
+      </w:r>
+      <w:r>
+        <w:t xml:space="preserve"> </w:t>
+      </w:r>
+      <w:r>
+        <w:drawing>
+          <wp:inline>
+            <wp:extent cx="4762500" cy="2769507"/>
+            <wp:effectExtent b="0" l="0" r="0" t="0"/>
+            <wp:docPr descr="Figure 4: (ref:results-figure-firstsims-3-caption)" title="" id="1" name="Picture"/>
+            <a:graphic>
+              <a:graphicData uri="http://schemas.openxmlformats.org/drawingml/2006/picture">
+                <pic:pic>
+                  <pic:nvPicPr>
+                    <pic:cNvPr descr="../results/figs/fig3_7Outcomes_15Noise_12trialLength_800TR.png" id="0" name="Picture"/>
+                    <pic:cNvPicPr>
+                      <a:picLocks noChangeArrowheads="1" noChangeAspect="1"/>
+                    </pic:cNvPicPr>
+                  </pic:nvPicPr>
+                  <pic:blipFill>
+                    <a:blip r:embed="rId46"/>
+                    <a:stretch>
+                      <a:fillRect/>
+                    </a:stretch>
+                  </pic:blipFill>
+                  <pic:spPr bwMode="auto">
+                    <a:xfrm>
+                      <a:off x="0" y="0"/>
+                      <a:ext cx="4762500" cy="2769507"/>
+                    </a:xfrm>
+                    <a:prstGeom prst="rect">
+                      <a:avLst/>
+                    </a:prstGeom>
+                    <a:noFill/>
+                    <a:ln w="9525">
+                      <a:noFill/>
+                      <a:headEnd/>
+                      <a:tailEnd/>
+                    </a:ln>
+                  </pic:spPr>
+                </pic:pic>
+              </a:graphicData>
+            </a:graphic>
+          </wp:inline>
+        </w:drawing>
+      </w:r>
+      <w:r>
+        <w:t xml:space="preserve"> </w:t>
+      </w:r>
+      <w:r>
+        <w:t xml:space="preserve">(ref:results-figure-firstsims-3-caption) FILLER FOR NOW</w:t>
+      </w:r>
+      <w:r>
+        <w:t xml:space="preserve"> </w:t>
+      </w:r>
+      <w:r>
+        <w:t xml:space="preserve"> </w:t>
+      </w:r>
+    </w:p>
+    <w:bookmarkEnd w:id="47"/>
+    <w:bookmarkStart w:id="48" w:name="Xbfeffc76f6cba3886ba01c832dfc6b8acd5fc6c"/>
+    <w:p>
+      <w:pPr>
+        <w:pStyle w:val="berschrift2"/>
+      </w:pPr>
+      <w:r>
+        <w:rPr>
+          <w:rStyle w:val="SectionNumber"/>
+        </w:rPr>
+        <w:t xml:space="preserve">3.2</w:t>
+      </w:r>
+      <w:r>
+        <w:tab/>
+      </w:r>
+      <w:r>
         <w:t xml:space="preserve">Show an example simulated experiment with the convergence of the adaptive procedure upon the parameter(s) of the response function</w:t>
       </w:r>
     </w:p>
-    <w:bookmarkEnd w:id="38"/>
-    <w:bookmarkStart w:id="39" w:name="Xa141550a791db4095017868f78df1fc09965c07"/>
+    <w:bookmarkEnd w:id="48"/>
+    <w:bookmarkStart w:id="49" w:name="Xa141550a791db4095017868f78df1fc09965c07"/>
     <w:p>
       <w:pPr>
         <w:pStyle w:val="berschrift2"/>
       </w:pPr>
       <w:r>
+        <w:rPr>
+          <w:rStyle w:val="SectionNumber"/>
+        </w:rPr>
+        <w:t xml:space="preserve">3.3</w:t>
+      </w:r>
+      <w:r>
+        <w:tab/>
+      </w:r>
+      <w:r>
         <w:t xml:space="preserve">Explore choices for the trial duration and TR to find optimal experimental design for rapid and accurate parameter characterization. Examples: How finely to sample the stimulus space; scan length, number of trials, stimulus duration; Forcing occasional</w:t>
       </w:r>
       <w:r>
@@ -910,104 +1523,194 @@
         <w:t xml:space="preserve">trials to account for 1/f drift in the BOLD fMRI signal</w:t>
       </w:r>
     </w:p>
-    <w:bookmarkEnd w:id="39"/>
-    <w:bookmarkStart w:id="40" w:name="X2e73e3bc113d0839953a213673a7716fd010c20"/>
+    <w:bookmarkEnd w:id="49"/>
+    <w:bookmarkStart w:id="50" w:name="X2e73e3bc113d0839953a213673a7716fd010c20"/>
     <w:p>
       <w:pPr>
         <w:pStyle w:val="berschrift2"/>
       </w:pPr>
       <w:r>
+        <w:rPr>
+          <w:rStyle w:val="SectionNumber"/>
+        </w:rPr>
+        <w:t xml:space="preserve">3.4</w:t>
+      </w:r>
+      <w:r>
+        <w:tab/>
+      </w:r>
+      <w:r>
         <w:t xml:space="preserve">Comparison of method of constant stimuli to Bayesian adaptive fMRI for time to achieve a given degree of confidence in an experimental parameter.</w:t>
       </w:r>
     </w:p>
-    <w:bookmarkEnd w:id="40"/>
-    <w:bookmarkEnd w:id="41"/>
-    <w:bookmarkStart w:id="48" w:name="discussion"/>
+    <w:bookmarkEnd w:id="50"/>
+    <w:bookmarkEnd w:id="51"/>
+    <w:bookmarkStart w:id="58" w:name="discussion"/>
     <w:p>
       <w:pPr>
         <w:pStyle w:val="berschrift1"/>
       </w:pPr>
       <w:r>
+        <w:rPr>
+          <w:rStyle w:val="SectionNumber"/>
+        </w:rPr>
+        <w:t xml:space="preserve">4</w:t>
+      </w:r>
+      <w:r>
+        <w:tab/>
+      </w:r>
+      <w:r>
         <w:t xml:space="preserve">Discussion</w:t>
       </w:r>
     </w:p>
-    <w:bookmarkStart w:id="44" w:name="limitations"/>
+    <w:bookmarkStart w:id="54" w:name="limitations"/>
     <w:p>
       <w:pPr>
         <w:pStyle w:val="berschrift2"/>
       </w:pPr>
       <w:r>
+        <w:rPr>
+          <w:rStyle w:val="SectionNumber"/>
+        </w:rPr>
+        <w:t xml:space="preserve">4.1</w:t>
+      </w:r>
+      <w:r>
+        <w:tab/>
+      </w:r>
+      <w:r>
         <w:t xml:space="preserve">Limitations</w:t>
       </w:r>
     </w:p>
-    <w:bookmarkStart w:id="42" w:name="Xb5cb9dff26a3619504a2d8dcb79e3ba1070d8a9"/>
+    <w:bookmarkStart w:id="52" w:name="Xb5cb9dff26a3619504a2d8dcb79e3ba1070d8a9"/>
     <w:p>
       <w:pPr>
         <w:pStyle w:val="berschrift3"/>
       </w:pPr>
       <w:r>
+        <w:rPr>
+          <w:rStyle w:val="SectionNumber"/>
+        </w:rPr>
+        <w:t xml:space="preserve">4.1.1</w:t>
+      </w:r>
+      <w:r>
+        <w:tab/>
+      </w:r>
+      <w:r>
         <w:t xml:space="preserve">This is really only useful if you already have a strong prior on the possible shape of the response function.</w:t>
       </w:r>
     </w:p>
-    <w:bookmarkEnd w:id="42"/>
-    <w:bookmarkStart w:id="43" w:name="X7ab18cb0d2e94893e68dda80bd9f76ed2cfae33"/>
+    <w:bookmarkEnd w:id="52"/>
+    <w:bookmarkStart w:id="53" w:name="X7ab18cb0d2e94893e68dda80bd9f76ed2cfae33"/>
     <w:p>
       <w:pPr>
         <w:pStyle w:val="berschrift3"/>
       </w:pPr>
       <w:r>
+        <w:rPr>
+          <w:rStyle w:val="SectionNumber"/>
+        </w:rPr>
+        <w:t xml:space="preserve">4.1.2</w:t>
+      </w:r>
+      <w:r>
+        <w:tab/>
+      </w:r>
+      <w:r>
         <w:t xml:space="preserve">A great use case is when the distribution and/or bounds on the parameter values for a population is known, but the investigator now wishes to estimate the parameter value for a particular individual under study.</w:t>
       </w:r>
     </w:p>
-    <w:bookmarkEnd w:id="43"/>
-    <w:bookmarkEnd w:id="44"/>
-    <w:bookmarkStart w:id="47" w:name="extensions"/>
+    <w:bookmarkEnd w:id="53"/>
+    <w:bookmarkEnd w:id="54"/>
+    <w:bookmarkStart w:id="57" w:name="extensions"/>
     <w:p>
       <w:pPr>
         <w:pStyle w:val="berschrift2"/>
       </w:pPr>
       <w:r>
+        <w:rPr>
+          <w:rStyle w:val="SectionNumber"/>
+        </w:rPr>
+        <w:t xml:space="preserve">4.2</w:t>
+      </w:r>
+      <w:r>
+        <w:tab/>
+      </w:r>
+      <w:r>
         <w:t xml:space="preserve">Extensions</w:t>
       </w:r>
     </w:p>
-    <w:bookmarkStart w:id="45" w:name="Xae7d0af4e0b71b2611f0c3ccbfd6d58d2030006"/>
+    <w:bookmarkStart w:id="55" w:name="Xae7d0af4e0b71b2611f0c3ccbfd6d58d2030006"/>
     <w:p>
       <w:pPr>
         <w:pStyle w:val="berschrift3"/>
       </w:pPr>
       <w:r>
+        <w:rPr>
+          <w:rStyle w:val="SectionNumber"/>
+        </w:rPr>
+        <w:t xml:space="preserve">4.2.1</w:t>
+      </w:r>
+      <w:r>
+        <w:tab/>
+      </w:r>
+      <w:r>
         <w:t xml:space="preserve">Model parameters that account for variation across cortical space. Could have a model that takes as input multiple time-series and then has a parameter that describes systematic variation in responses across space (e.g., retinotopic mapping).</w:t>
       </w:r>
     </w:p>
-    <w:bookmarkEnd w:id="45"/>
-    <w:bookmarkStart w:id="46" w:name="X97329b0e574b865c5f02cdf25aaf3445a32125f"/>
+    <w:bookmarkEnd w:id="55"/>
+    <w:bookmarkStart w:id="56" w:name="X97329b0e574b865c5f02cdf25aaf3445a32125f"/>
     <w:p>
       <w:pPr>
         <w:pStyle w:val="berschrift3"/>
       </w:pPr>
       <w:r>
+        <w:rPr>
+          <w:rStyle w:val="SectionNumber"/>
+        </w:rPr>
+        <w:t xml:space="preserve">4.2.2</w:t>
+      </w:r>
+      <w:r>
+        <w:tab/>
+      </w:r>
+      <w:r>
         <w:t xml:space="preserve">Could model not just parameters for the neural response, but physiologic parameters as well. E.g., the parameters that define the shape of the hemodynamic response, or saturating non-linearities in the conversion of neural activity to BOLD signal.</w:t>
       </w:r>
     </w:p>
-    <w:bookmarkEnd w:id="46"/>
-    <w:bookmarkEnd w:id="47"/>
-    <w:bookmarkEnd w:id="48"/>
-    <w:bookmarkStart w:id="49" w:name="results-1"/>
+    <w:bookmarkEnd w:id="56"/>
+    <w:bookmarkEnd w:id="57"/>
+    <w:bookmarkEnd w:id="58"/>
+    <w:bookmarkStart w:id="59" w:name="results-1"/>
     <w:p>
       <w:pPr>
         <w:pStyle w:val="berschrift1"/>
       </w:pPr>
       <w:r>
+        <w:rPr>
+          <w:rStyle w:val="SectionNumber"/>
+        </w:rPr>
+        <w:t xml:space="preserve">5</w:t>
+      </w:r>
+      <w:r>
+        <w:tab/>
+      </w:r>
+      <w:r>
         <w:t xml:space="preserve">Results</w:t>
       </w:r>
     </w:p>
-    <w:bookmarkEnd w:id="49"/>
-    <w:bookmarkStart w:id="50" w:name="discussion-1"/>
+    <w:bookmarkEnd w:id="59"/>
+    <w:bookmarkStart w:id="60" w:name="discussion-1"/>
     <w:p>
       <w:pPr>
         <w:pStyle w:val="berschrift1"/>
       </w:pPr>
       <w:r>
+        <w:rPr>
+          <w:rStyle w:val="SectionNumber"/>
+        </w:rPr>
+        <w:t xml:space="preserve">6</w:t>
+      </w:r>
+      <w:r>
+        <w:tab/>
+      </w:r>
+      <w:r>
         <w:t xml:space="preserve">Discussion</w:t>
       </w:r>
     </w:p>
@@ -1016,18 +1719,27 @@
         <w:br w:type="page"/>
       </w:r>
     </w:p>
-    <w:bookmarkEnd w:id="50"/>
-    <w:bookmarkStart w:id="60" w:name="references"/>
+    <w:bookmarkEnd w:id="60"/>
+    <w:bookmarkStart w:id="70" w:name="references"/>
     <w:p>
       <w:pPr>
         <w:pStyle w:val="berschrift1"/>
       </w:pPr>
       <w:r>
+        <w:rPr>
+          <w:rStyle w:val="SectionNumber"/>
+        </w:rPr>
+        <w:t xml:space="preserve">7</w:t>
+      </w:r>
+      <w:r>
+        <w:tab/>
+      </w:r>
+      <w:r>
         <w:t xml:space="preserve">References</w:t>
       </w:r>
     </w:p>
-    <w:bookmarkStart w:id="59" w:name="refs"/>
-    <w:bookmarkStart w:id="51" w:name="X2b84f57294d1e591af1dc576fc587f019724d3b"/>
+    <w:bookmarkStart w:id="69" w:name="refs"/>
+    <w:bookmarkStart w:id="61" w:name="X2b84f57294d1e591af1dc576fc587f019724d3b"/>
     <w:p>
       <w:pPr>
         <w:pStyle w:val="Literaturverzeichnis"/>
@@ -1036,8 +1748,8 @@
         <w:t xml:space="preserve">David H. Brainard. (2017). mQUESTPlus: A Matlab implementation of QUEST+.</w:t>
       </w:r>
     </w:p>
-    <w:bookmarkEnd w:id="51"/>
-    <w:bookmarkStart w:id="53" w:name="X626787de904d956b3151a57d14ffeece5f50fc6"/>
+    <w:bookmarkEnd w:id="61"/>
+    <w:bookmarkStart w:id="63" w:name="X626787de904d956b3151a57d14ffeece5f50fc6"/>
     <w:p>
       <w:pPr>
         <w:pStyle w:val="Literaturverzeichnis"/>
@@ -1069,7 +1781,7 @@
       <w:r>
         <w:t xml:space="preserve">(3), 10–10. doi:</w:t>
       </w:r>
-      <w:hyperlink r:id="rId52">
+      <w:hyperlink r:id="rId62">
         <w:r>
           <w:rPr>
             <w:rStyle w:val="Hyperlink"/>
@@ -1078,8 +1790,8 @@
         </w:r>
       </w:hyperlink>
     </w:p>
-    <w:bookmarkEnd w:id="53"/>
-    <w:bookmarkStart w:id="55" w:name="ref-watsonQuestBayesianAdaptive1983"/>
+    <w:bookmarkEnd w:id="63"/>
+    <w:bookmarkStart w:id="65" w:name="ref-watsonQuestBayesianAdaptive1983"/>
     <w:p>
       <w:pPr>
         <w:pStyle w:val="Literaturverzeichnis"/>
@@ -1111,7 +1823,7 @@
       <w:r>
         <w:t xml:space="preserve">(2), 113–120. doi:</w:t>
       </w:r>
-      <w:hyperlink r:id="rId54">
+      <w:hyperlink r:id="rId64">
         <w:r>
           <w:rPr>
             <w:rStyle w:val="Hyperlink"/>
@@ -1120,8 +1832,8 @@
         </w:r>
       </w:hyperlink>
     </w:p>
-    <w:bookmarkEnd w:id="55"/>
-    <w:bookmarkStart w:id="56" w:name="X2b84f57294d1e591af1dc576fc587f019724d3b"/>
+    <w:bookmarkEnd w:id="65"/>
+    <w:bookmarkStart w:id="66" w:name="X2b84f57294d1e591af1dc576fc587f019724d3b"/>
     <w:p>
       <w:pPr>
         <w:pStyle w:val="Literaturverzeichnis"/>
@@ -1130,8 +1842,8 @@
         <w:t xml:space="preserve">David H. Brainard. (2017). mQUESTPlus: A Matlab implementation of QUEST+.</w:t>
       </w:r>
     </w:p>
-    <w:bookmarkEnd w:id="56"/>
-    <w:bookmarkStart w:id="57" w:name="X626787de904d956b3151a57d14ffeece5f50fc6"/>
+    <w:bookmarkEnd w:id="66"/>
+    <w:bookmarkStart w:id="67" w:name="X626787de904d956b3151a57d14ffeece5f50fc6"/>
     <w:p>
       <w:pPr>
         <w:pStyle w:val="Literaturverzeichnis"/>
@@ -1163,7 +1875,7 @@
       <w:r>
         <w:t xml:space="preserve">(3), 10–10. doi:</w:t>
       </w:r>
-      <w:hyperlink r:id="rId52">
+      <w:hyperlink r:id="rId62">
         <w:r>
           <w:rPr>
             <w:rStyle w:val="Hyperlink"/>
@@ -1172,8 +1884,8 @@
         </w:r>
       </w:hyperlink>
     </w:p>
-    <w:bookmarkEnd w:id="57"/>
-    <w:bookmarkStart w:id="58" w:name="ref-watsonQuestBayesianAdaptive1983"/>
+    <w:bookmarkEnd w:id="67"/>
+    <w:bookmarkStart w:id="68" w:name="ref-watsonQuestBayesianAdaptive1983"/>
     <w:p>
       <w:pPr>
         <w:pStyle w:val="Literaturverzeichnis"/>
@@ -1205,7 +1917,7 @@
       <w:r>
         <w:t xml:space="preserve">(2), 113–120. doi:</w:t>
       </w:r>
-      <w:hyperlink r:id="rId54">
+      <w:hyperlink r:id="rId64">
         <w:r>
           <w:rPr>
             <w:rStyle w:val="Hyperlink"/>
@@ -1214,9 +1926,9 @@
         </w:r>
       </w:hyperlink>
     </w:p>
-    <w:bookmarkEnd w:id="58"/>
-    <w:bookmarkEnd w:id="59"/>
-    <w:bookmarkEnd w:id="60"/>
+    <w:bookmarkEnd w:id="68"/>
+    <w:bookmarkEnd w:id="69"/>
+    <w:bookmarkEnd w:id="70"/>
     <w:sectPr>
       <w:pgSz w:w="12240" w:h="15840"/>
       <w:pgMar w:top="1418" w:right="1418" w:bottom="1418" w:left="1418" w:header="720" w:footer="720" w:gutter="0"/>

</xml_diff>

<commit_message>
drafting section two of results
</commit_message>
<xml_diff>
--- a/writing/qpfMRI_Manuscript.docx
+++ b/writing/qpfMRI_Manuscript.docx
@@ -1,96 +1,68 @@
 
 <file path=word/document.xml><?xml version="1.0" encoding="utf-8"?>
-<w:document xmlns:w="http://schemas.openxmlformats.org/wordprocessingml/2006/main" xmlns:m="http://schemas.openxmlformats.org/officeDocument/2006/math" xmlns:r="http://schemas.openxmlformats.org/officeDocument/2006/relationships" xmlns:o="urn:schemas-microsoft-com:office:office" xmlns:v="urn:schemas-microsoft-com:vml" xmlns:w10="urn:schemas-microsoft-com:office:word" xmlns:a="http://schemas.openxmlformats.org/drawingml/2006/main" xmlns:pic="http://schemas.openxmlformats.org/drawingml/2006/picture" xmlns:wp="http://schemas.openxmlformats.org/drawingml/2006/wordprocessingDrawing">
+<w:document xmlns:wpc="http://schemas.microsoft.com/office/word/2010/wordprocessingCanvas" xmlns:cx="http://schemas.microsoft.com/office/drawing/2014/chartex" xmlns:cx1="http://schemas.microsoft.com/office/drawing/2015/9/8/chartex" xmlns:cx2="http://schemas.microsoft.com/office/drawing/2015/10/21/chartex" xmlns:cx3="http://schemas.microsoft.com/office/drawing/2016/5/9/chartex" xmlns:cx4="http://schemas.microsoft.com/office/drawing/2016/5/10/chartex" xmlns:cx5="http://schemas.microsoft.com/office/drawing/2016/5/11/chartex" xmlns:cx6="http://schemas.microsoft.com/office/drawing/2016/5/12/chartex" xmlns:cx7="http://schemas.microsoft.com/office/drawing/2016/5/13/chartex" xmlns:cx8="http://schemas.microsoft.com/office/drawing/2016/5/14/chartex" xmlns:mc="http://schemas.openxmlformats.org/markup-compatibility/2006" xmlns:aink="http://schemas.microsoft.com/office/drawing/2016/ink" xmlns:am3d="http://schemas.microsoft.com/office/drawing/2017/model3d" xmlns:o="urn:schemas-microsoft-com:office:office" xmlns:r="http://schemas.openxmlformats.org/officeDocument/2006/relationships" xmlns:m="http://schemas.openxmlformats.org/officeDocument/2006/math" xmlns:v="urn:schemas-microsoft-com:vml" xmlns:wp14="http://schemas.microsoft.com/office/word/2010/wordprocessingDrawing" xmlns:wp="http://schemas.openxmlformats.org/drawingml/2006/wordprocessingDrawing" xmlns:w10="urn:schemas-microsoft-com:office:word" xmlns:w="http://schemas.openxmlformats.org/wordprocessingml/2006/main" xmlns:w14="http://schemas.microsoft.com/office/word/2010/wordml" xmlns:w15="http://schemas.microsoft.com/office/word/2012/wordml" xmlns:w16cex="http://schemas.microsoft.com/office/word/2018/wordml/cex" xmlns:w16cid="http://schemas.microsoft.com/office/word/2016/wordml/cid" xmlns:w16="http://schemas.microsoft.com/office/word/2018/wordml" xmlns:w16se="http://schemas.microsoft.com/office/word/2015/wordml/symex" xmlns:wpg="http://schemas.microsoft.com/office/word/2010/wordprocessingGroup" xmlns:wpi="http://schemas.microsoft.com/office/word/2010/wordprocessingInk" xmlns:wne="http://schemas.microsoft.com/office/word/2006/wordml" xmlns:wps="http://schemas.microsoft.com/office/word/2010/wordprocessingShape" mc:Ignorable="w14 w15 w16se w16cid w16 w16cex wp14">
   <w:body>
     <w:p>
       <w:pPr>
-        <w:pStyle w:val="Titel"/>
-      </w:pPr>
-      <w:r>
-        <w:t xml:space="preserve">QpFMRI:</w:t>
-      </w:r>
+        <w:pStyle w:val="Title"/>
+      </w:pPr>
       <w:r>
         <w:t xml:space="preserve"> </w:t>
       </w:r>
-      <w:r>
-        <w:t xml:space="preserve">Bayesian</w:t>
-      </w:r>
-      <w:r>
-        <w:t xml:space="preserve"> </w:t>
-      </w:r>
-      <w:r>
-        <w:t xml:space="preserve">adaptive</w:t>
-      </w:r>
-      <w:r>
-        <w:t xml:space="preserve"> </w:t>
-      </w:r>
-      <w:r>
-        <w:t xml:space="preserve">stimulus</w:t>
-      </w:r>
-      <w:r>
-        <w:t xml:space="preserve"> </w:t>
-      </w:r>
-      <w:r>
-        <w:t xml:space="preserve">presentation</w:t>
-      </w:r>
-      <w:r>
-        <w:t xml:space="preserve"> </w:t>
-      </w:r>
-      <w:r>
-        <w:t xml:space="preserve">for</w:t>
-      </w:r>
-      <w:r>
-        <w:t xml:space="preserve"> </w:t>
-      </w:r>
-      <w:r>
-        <w:t xml:space="preserve">real-time</w:t>
-      </w:r>
-      <w:r>
-        <w:t xml:space="preserve"> </w:t>
-      </w:r>
-      <w:r>
-        <w:t xml:space="preserve">fMRI</w:t>
+      <w:proofErr w:type="spellStart"/>
+      <w:r>
+        <w:t>QpFMRI</w:t>
+      </w:r>
+      <w:proofErr w:type="spellEnd"/>
+      <w:r>
+        <w:t>: Bayesian adaptive stimulus presentation for real-time fMRI</w:t>
       </w:r>
     </w:p>
     <w:tbl>
       <w:tblPr>
         <w:tblStyle w:val="Table"/>
-        <w:tblW w:type="pct" w:w="5000.0"/>
-        <w:tblLook w:firstRow="0" w:lastRow="0" w:firstColumn="0" w:lastColumn="0" w:noHBand="0" w:noVBand="0"/>
+        <w:tblW w:w="5000" w:type="pct"/>
+        <w:tblLook w:val="0000" w:firstRow="0" w:lastRow="0" w:firstColumn="0" w:lastColumn="0" w:noHBand="0" w:noVBand="0"/>
       </w:tblPr>
       <w:tblGrid>
-        <w:gridCol w:w="7920"/>
+        <w:gridCol w:w="9620"/>
       </w:tblGrid>
       <w:tr>
         <w:tc>
+          <w:tcPr>
+            <w:tcW w:w="0" w:type="auto"/>
+          </w:tcPr>
           <w:p>
             <w:pPr>
               <w:pStyle w:val="Compact"/>
               <w:jc w:val="center"/>
             </w:pPr>
             <w:r>
-              <w:t xml:space="preserve">Steven M. Weisberg</w:t>
+              <w:t>Steven M. Weisberg</w:t>
             </w:r>
             <w:r>
               <w:rPr>
                 <w:vertAlign w:val="superscript"/>
               </w:rPr>
-              <w:t xml:space="preserve">1</w:t>
+              <w:t>1</w:t>
             </w:r>
             <w:r>
-              <w:t xml:space="preserve"> &amp; Geoffrey K. Aguirre</w:t>
+              <w:t> &amp; Geoffrey K. Aguirre</w:t>
             </w:r>
             <w:r>
               <w:rPr>
                 <w:vertAlign w:val="superscript"/>
               </w:rPr>
-              <w:t xml:space="preserve">2</w:t>
+              <w:t>2</w:t>
             </w:r>
           </w:p>
         </w:tc>
       </w:tr>
       <w:tr>
         <w:tc>
+          <w:tcPr>
+            <w:tcW w:w="0" w:type="auto"/>
+          </w:tcPr>
           <w:p>
             <w:pPr>
               <w:pStyle w:val="Compact"/>
@@ -100,19 +72,19 @@
               <w:rPr>
                 <w:vertAlign w:val="superscript"/>
               </w:rPr>
-              <w:t xml:space="preserve">1</w:t>
+              <w:t>1</w:t>
             </w:r>
             <w:r>
-              <w:t xml:space="preserve"> </w:t>
-            </w:r>
-            <w:r>
-              <w:t xml:space="preserve">University of Florida</w:t>
+              <w:t xml:space="preserve"> University of Florida</w:t>
             </w:r>
           </w:p>
         </w:tc>
       </w:tr>
       <w:tr>
         <w:tc>
+          <w:tcPr>
+            <w:tcW w:w="0" w:type="auto"/>
+          </w:tcPr>
           <w:p>
             <w:pPr>
               <w:pStyle w:val="Compact"/>
@@ -122,26 +94,26 @@
               <w:rPr>
                 <w:vertAlign w:val="superscript"/>
               </w:rPr>
-              <w:t xml:space="preserve">2</w:t>
+              <w:t>2</w:t>
             </w:r>
             <w:r>
-              <w:t xml:space="preserve"> </w:t>
-            </w:r>
-            <w:r>
-              <w:t xml:space="preserve">University of Pennsylvania</w:t>
+              <w:t xml:space="preserve"> University of Pennsylvania</w:t>
             </w:r>
           </w:p>
         </w:tc>
       </w:tr>
       <w:tr>
         <w:tc>
+          <w:tcPr>
+            <w:tcW w:w="0" w:type="auto"/>
+          </w:tcPr>
           <w:p>
             <w:pPr>
               <w:pStyle w:val="Compact"/>
               <w:jc w:val="center"/>
             </w:pPr>
             <w:r>
-              <w:t xml:space="preserve">                                                                                                                                                    </w:t>
+              <w:t>                                                                                                                                                    </w:t>
             </w:r>
           </w:p>
         </w:tc>
@@ -149,76 +121,71 @@
     </w:tbl>
     <w:p>
       <w:pPr>
-        <w:pStyle w:val="Textkrper"/>
-      </w:pPr>
-      <w:r>
-        <w:t xml:space="preserve"> </w:t>
-      </w:r>
-    </w:p>
-    <w:p>
-      <w:pPr>
-        <w:pStyle w:val="Textkrper"/>
-      </w:pPr>
-      <w:r>
-        <w:t xml:space="preserve"> </w:t>
-      </w:r>
-    </w:p>
-    <w:p>
-      <w:pPr>
-        <w:pStyle w:val="Textkrper"/>
-      </w:pPr>
-      <w:r>
-        <w:t xml:space="preserve"> </w:t>
-      </w:r>
-    </w:p>
-    <w:p>
-      <w:pPr>
-        <w:pStyle w:val="Textkrper"/>
-      </w:pPr>
-      <w:r>
-        <w:t xml:space="preserve"> </w:t>
-      </w:r>
-    </w:p>
-    <w:p>
-      <w:pPr>
-        <w:pStyle w:val="Textkrper"/>
-      </w:pPr>
-      <w:r>
-        <w:t xml:space="preserve"> </w:t>
-      </w:r>
-    </w:p>
-    <w:p>
-      <w:pPr>
-        <w:pStyle w:val="Textkrper"/>
-      </w:pPr>
-      <w:r>
-        <w:t xml:space="preserve"> </w:t>
-      </w:r>
-    </w:p>
-    <w:p>
-      <w:pPr>
-        <w:pStyle w:val="Textkrper"/>
-      </w:pPr>
-      <w:r>
-        <w:t xml:space="preserve"> </w:t>
-      </w:r>
-    </w:p>
-    <w:bookmarkStart w:id="24" w:name="author-note"/>
-    <w:p>
-      <w:pPr>
-        <w:pStyle w:val="berschrift1"/>
-      </w:pPr>
-      <w:r>
-        <w:rPr>
-          <w:rStyle w:val="SectionNumber"/>
-        </w:rPr>
-        <w:t xml:space="preserve">1</w:t>
+        <w:pStyle w:val="BodyText"/>
+      </w:pPr>
+      <w:r>
+        <w:t> </w:t>
+      </w:r>
+    </w:p>
+    <w:p>
+      <w:pPr>
+        <w:pStyle w:val="BodyText"/>
+      </w:pPr>
+      <w:r>
+        <w:t> </w:t>
+      </w:r>
+    </w:p>
+    <w:p>
+      <w:pPr>
+        <w:pStyle w:val="BodyText"/>
+      </w:pPr>
+      <w:r>
+        <w:t> </w:t>
+      </w:r>
+    </w:p>
+    <w:p>
+      <w:pPr>
+        <w:pStyle w:val="BodyText"/>
+      </w:pPr>
+      <w:r>
+        <w:t> </w:t>
+      </w:r>
+    </w:p>
+    <w:p>
+      <w:pPr>
+        <w:pStyle w:val="BodyText"/>
+      </w:pPr>
+      <w:r>
+        <w:t> </w:t>
+      </w:r>
+    </w:p>
+    <w:p>
+      <w:pPr>
+        <w:pStyle w:val="BodyText"/>
+      </w:pPr>
+      <w:r>
+        <w:t> </w:t>
+      </w:r>
+    </w:p>
+    <w:p>
+      <w:pPr>
+        <w:pStyle w:val="BodyText"/>
+      </w:pPr>
+      <w:r>
+        <w:t> </w:t>
+      </w:r>
+    </w:p>
+    <w:p>
+      <w:pPr>
+        <w:pStyle w:val="Heading1"/>
+      </w:pPr>
+      <w:bookmarkStart w:id="0" w:name="author-note"/>
+      <w:r>
+        <w:t>1</w:t>
       </w:r>
       <w:r>
         <w:tab/>
-      </w:r>
-      <w:r>
-        <w:t xml:space="preserve">Author note</w:t>
+        <w:t>Author note</w:t>
       </w:r>
     </w:p>
     <w:p>
@@ -226,199 +193,164 @@
         <w:pStyle w:val="FirstParagraph"/>
       </w:pPr>
       <w:r>
-        <w:t xml:space="preserve">Correspondence concerning this article should be addressed to Steven M. Weisberg, 945 Center Dr., Gainesville, FL 32611. E-mail:</w:t>
-      </w:r>
-      <w:r>
-        <w:t xml:space="preserve"> </w:t>
-      </w:r>
-      <w:hyperlink r:id="rId20">
+        <w:t>Correspondence concerning this article should be addressed to Steven M. Weisbe</w:t>
+      </w:r>
+      <w:r>
+        <w:t xml:space="preserve">rg, 945 Center Dr., Gainesville, FL 32611. E-mail: </w:t>
+      </w:r>
+      <w:hyperlink r:id="rId7">
         <w:r>
           <w:rPr>
             <w:rStyle w:val="Hyperlink"/>
           </w:rPr>
-          <w:t xml:space="preserve">stevenweisberg@ufl.edu</w:t>
+          <w:t>stevenweisberg@ufl.edu</w:t>
         </w:r>
       </w:hyperlink>
     </w:p>
     <w:p>
       <w:pPr>
-        <w:pStyle w:val="Titel"/>
-      </w:pPr>
-      <w:r>
-        <w:t xml:space="preserve">Abstract</w:t>
-      </w:r>
-    </w:p>
-    <w:p>
-      <w:pPr>
-        <w:pStyle w:val="Textkrper"/>
-      </w:pPr>
-      <w:r>
-        <w:t xml:space="preserve">QUEST+</w:t>
-      </w:r>
-      <w:r>
-        <w:t xml:space="preserve"> </w:t>
-      </w:r>
-      <w:r>
-        <w:t xml:space="preserve">(Q+, Watson, 2017)</w:t>
-      </w:r>
-      <w:r>
-        <w:t xml:space="preserve"> </w:t>
-      </w:r>
-      <w:r>
-        <w:t xml:space="preserve">is an adaptive stimulus selection approach that works to minimize uncertainty in a parameterized model of the responses. Unlike random stimulus selection, Q+ stimulus selection dynamically select the next stimulus based upon the prior responses of the subject, and an underlying stimulus-response model. While this approach has been successful in behavioral experiments, to use Q+ in BOLD fMRI experiments, experimenters require a</w:t>
-      </w:r>
-      <w:r>
-        <w:t xml:space="preserve"> </w:t>
-      </w:r>
-      <w:r>
-        <w:t xml:space="preserve">‘</w:t>
-      </w:r>
-      <w:r>
-        <w:t xml:space="preserve">real-time</w:t>
-      </w:r>
-      <w:r>
-        <w:t xml:space="preserve">’</w:t>
-      </w:r>
-      <w:r>
-        <w:t xml:space="preserve"> </w:t>
-      </w:r>
-      <w:r>
-        <w:t xml:space="preserve">measure of the BOLD response to stimuli as they are presented and solutions that address idiosyncracies of the BOLD signal. We have created a software toolbox that 1) extracts (or simulates) the BOLD fMRI signal from a brain region as imaging volumes are acquired, 2) cleans and fits the growing time-series to estimate the response on each trial, and 3) applies Q+ to the responsees to select the next stimulus. In simulations that model empirical data for a simple visual contrast experiment featuring stimuli of varying visual contrast values, we found that Q+ stimulus selection recovers model parameters more accurately than random stimulus selection. We report the results of stimulus selection approaches on simulated data, as well as how to optimize experimental parameters (e.g., TR, trial length) to improve model fit. In addition, we describe our solutions to the technical challenges posed by adapting Q+ for fMRI data, describe the codebase we have written to implement the solution, and present sample uses for Q+ stimulus selection in future real-time BOLD fMRI experiments.</w:t>
-      </w:r>
-    </w:p>
-    <w:p>
-      <w:pPr>
-        <w:pStyle w:val="Textkrper"/>
+        <w:pStyle w:val="Title"/>
+      </w:pPr>
+      <w:r>
+        <w:lastRenderedPageBreak/>
+        <w:t>Abstract</w:t>
+      </w:r>
+    </w:p>
+    <w:p>
+      <w:pPr>
+        <w:pStyle w:val="BodyText"/>
+      </w:pPr>
+      <w:r>
+        <w:t>QUEST+ (Q+, Watson, 2017) is an adaptive stimulus selection approach that works to minimize uncertainty in a parameterized m</w:t>
+      </w:r>
+      <w:r>
+        <w:t>odel of the responses. Unlike random stimulus selection, Q+ stimulus selection dynamically select the next stimulus based upon the prior responses of the subject, and an underlying stimulus-response model. While this approach has been successful in behavio</w:t>
+      </w:r>
+      <w:r>
+        <w:t xml:space="preserve">ral experiments, to use Q+ in BOLD fMRI experiments, experimenters require a ‘real-time’ measure of the BOLD response to stimuli as they are presented and solutions that address idiosyncracies of the BOLD signal. We have created a software toolbox that 1) </w:t>
+      </w:r>
+      <w:r>
+        <w:t>extracts (or simulates) the BOLD fMRI signal from a brain region as imaging volumes are acquired, 2) cleans and fits the growing time-series to estimate the response on each trial, and 3) applies Q+ to the responsees to select the next stimulus. In simulat</w:t>
+      </w:r>
+      <w:r>
+        <w:t xml:space="preserve">ions that model empirical data for a simple visual contrast experiment featuring stimuli of varying visual contrast values, we found that Q+ stimulus selection recovers model parameters more accurately than random stimulus selection. We report the results </w:t>
+      </w:r>
+      <w:r>
+        <w:t>of stimulus selection approaches on simulated data, as well as how to optimize experimental parameters (e.g., TR, trial length) to improve model fit. In addition, we describe our solutions to the technical challenges posed by adapting Q+ for fMRI data, des</w:t>
+      </w:r>
+      <w:r>
+        <w:t>cribe the codebase we have written to implement the solution, and present sample uses for Q+ stimulus selection in future real-time BOLD fMRI experiments.</w:t>
+      </w:r>
+    </w:p>
+    <w:p>
+      <w:pPr>
+        <w:pStyle w:val="BodyText"/>
       </w:pPr>
       <w:r>
         <w:rPr>
           <w:i/>
         </w:rPr>
-        <w:t xml:space="preserve">Keywords:</w:t>
-      </w:r>
-      <w:r>
-        <w:t xml:space="preserve"> </w:t>
-      </w:r>
-      <w:r>
-        <w:t xml:space="preserve">adaptive stimulation, fMRI, Quest+, real-time fMRI, vision neuroscience</w:t>
-      </w:r>
-    </w:p>
-    <w:p>
-      <w:pPr>
-        <w:pStyle w:val="Textkrper"/>
-      </w:pPr>
-      <w:r>
-        <w:t xml:space="preserve">Word count: X</w:t>
-      </w:r>
-    </w:p>
-    <w:p>
-      <w:pPr>
-        <w:pStyle w:val="Titel"/>
-      </w:pPr>
-      <w:r>
-        <w:t xml:space="preserve">QpFMRI: Bayesian adaptive stimulus presentation for real-time fMRI</w:t>
-      </w:r>
-    </w:p>
-    <w:p>
-      <w:pPr>
-        <w:pStyle w:val="Textkrper"/>
-      </w:pPr>
-      <w:r>
-        <w:t xml:space="preserve">Introductory text placeholder.</w:t>
-      </w:r>
-    </w:p>
-    <w:bookmarkStart w:id="21" w:name="general-background-of-the-problem"/>
-    <w:p>
-      <w:pPr>
-        <w:pStyle w:val="berschrift2"/>
-      </w:pPr>
-      <w:r>
-        <w:rPr>
-          <w:rStyle w:val="SectionNumber"/>
-        </w:rPr>
-        <w:t xml:space="preserve">1.1</w:t>
+        <w:t>Keywords:</w:t>
+      </w:r>
+      <w:r>
+        <w:t xml:space="preserve"> adaptive stimulation, fMRI, Quest+, real-time fMRI, vision neuroscience</w:t>
+      </w:r>
+    </w:p>
+    <w:p>
+      <w:pPr>
+        <w:pStyle w:val="BodyText"/>
+      </w:pPr>
+      <w:r>
+        <w:t>Word count: X</w:t>
+      </w:r>
+    </w:p>
+    <w:p>
+      <w:pPr>
+        <w:pStyle w:val="Title"/>
+      </w:pPr>
+      <w:r>
+        <w:lastRenderedPageBreak/>
+        <w:t>QpFMR</w:t>
+      </w:r>
+      <w:r>
+        <w:t>I: Bayesian adaptive stimulus presentation for real-time fMRI</w:t>
+      </w:r>
+    </w:p>
+    <w:p>
+      <w:pPr>
+        <w:pStyle w:val="BodyText"/>
+      </w:pPr>
+      <w:r>
+        <w:t>Introductory text placeholder.</w:t>
+      </w:r>
+    </w:p>
+    <w:p>
+      <w:pPr>
+        <w:pStyle w:val="Heading2"/>
+      </w:pPr>
+      <w:bookmarkStart w:id="1" w:name="general-background-of-the-problem"/>
+      <w:r>
+        <w:t>1.1</w:t>
       </w:r>
       <w:r>
         <w:tab/>
-      </w:r>
-      <w:r>
-        <w:t xml:space="preserve">General background of the problem</w:t>
-      </w:r>
-    </w:p>
-    <w:bookmarkEnd w:id="21"/>
-    <w:bookmarkStart w:id="22" w:name="specific-problem-to-be-solved"/>
-    <w:p>
-      <w:pPr>
-        <w:pStyle w:val="berschrift2"/>
-      </w:pPr>
-      <w:r>
-        <w:rPr>
-          <w:rStyle w:val="SectionNumber"/>
-        </w:rPr>
-        <w:t xml:space="preserve">1.2</w:t>
+        <w:t>General background of the problem</w:t>
+      </w:r>
+    </w:p>
+    <w:p>
+      <w:pPr>
+        <w:pStyle w:val="Heading2"/>
+      </w:pPr>
+      <w:bookmarkStart w:id="2" w:name="specific-problem-to-be-solved"/>
+      <w:bookmarkEnd w:id="1"/>
+      <w:r>
+        <w:t>1.2</w:t>
       </w:r>
       <w:r>
         <w:tab/>
-      </w:r>
-      <w:r>
-        <w:t xml:space="preserve">Specific problem to be solved</w:t>
-      </w:r>
-    </w:p>
-    <w:bookmarkEnd w:id="22"/>
-    <w:bookmarkStart w:id="23" w:name="here-we"/>
-    <w:p>
-      <w:pPr>
-        <w:pStyle w:val="berschrift2"/>
-      </w:pPr>
-      <w:r>
-        <w:rPr>
-          <w:rStyle w:val="SectionNumber"/>
-        </w:rPr>
-        <w:t xml:space="preserve">1.3</w:t>
+        <w:t>Specific problem to be solved</w:t>
+      </w:r>
+    </w:p>
+    <w:p>
+      <w:pPr>
+        <w:pStyle w:val="Heading2"/>
+      </w:pPr>
+      <w:bookmarkStart w:id="3" w:name="here-we"/>
+      <w:bookmarkEnd w:id="2"/>
+      <w:r>
+        <w:t>1.3</w:t>
       </w:r>
       <w:r>
         <w:tab/>
-      </w:r>
-      <w:r>
-        <w:t xml:space="preserve">Here we …</w:t>
-      </w:r>
-    </w:p>
-    <w:bookmarkEnd w:id="23"/>
-    <w:bookmarkEnd w:id="24"/>
-    <w:bookmarkStart w:id="43" w:name="method"/>
-    <w:p>
-      <w:pPr>
-        <w:pStyle w:val="berschrift1"/>
-      </w:pPr>
-      <w:r>
-        <w:rPr>
-          <w:rStyle w:val="SectionNumber"/>
-        </w:rPr>
-        <w:t xml:space="preserve">2</w:t>
+        <w:t>Here we …</w:t>
+      </w:r>
+    </w:p>
+    <w:p>
+      <w:pPr>
+        <w:pStyle w:val="Heading1"/>
+      </w:pPr>
+      <w:bookmarkStart w:id="4" w:name="method"/>
+      <w:bookmarkEnd w:id="0"/>
+      <w:bookmarkEnd w:id="3"/>
+      <w:r>
+        <w:t>2</w:t>
       </w:r>
       <w:r>
         <w:tab/>
-      </w:r>
-      <w:r>
-        <w:t xml:space="preserve">Method</w:t>
-      </w:r>
-    </w:p>
-    <w:bookmarkStart w:id="25" w:name="approach"/>
-    <w:p>
-      <w:pPr>
-        <w:pStyle w:val="berschrift2"/>
-      </w:pPr>
-      <w:r>
-        <w:rPr>
-          <w:rStyle w:val="SectionNumber"/>
-        </w:rPr>
-        <w:t xml:space="preserve">2.1</w:t>
+        <w:t>Method</w:t>
+      </w:r>
+    </w:p>
+    <w:p>
+      <w:pPr>
+        <w:pStyle w:val="Heading2"/>
+      </w:pPr>
+      <w:bookmarkStart w:id="5" w:name="approach"/>
+      <w:r>
+        <w:t>2.1</w:t>
       </w:r>
       <w:r>
         <w:tab/>
-      </w:r>
-      <w:r>
-        <w:t xml:space="preserve">Approach</w:t>
+        <w:t>Approach</w:t>
       </w:r>
     </w:p>
     <w:p>
@@ -426,109 +358,103 @@
         <w:pStyle w:val="FirstParagraph"/>
       </w:pPr>
       <w:r>
-        <w:t xml:space="preserve">Does the qpfMRI approach yield improved fit over random stimulus selection? As a proof of principle, we created a forward of model primary visual cortical function using a logistic model (Equation 1). We selected this model because it is relatively simple (only two parameters vary between 0 and 1) and because logistic functions would be a plausible model for visual cortex (e.g., in response to light flickering at varying frequencies) and thus would make a good neurometric function. That is, a logistic function can model the increasing neural signal in response to an increase in stimulus flicker. Let</w:t>
-      </w:r>
-      <w:r>
-        <w:t xml:space="preserve"> </w:t>
+        <w:t xml:space="preserve">Does the qpfMRI approach yield improved fit over random stimulus selection? As a proof of principle, we created a forward of model primary visual cortical function using a logistic model (Equation 1). We selected this model because it is relatively simple </w:t>
+      </w:r>
+      <w:r>
+        <w:t>(only two parameters vary between 0 and 1) and because logistic functions would be a plausible model for visual cortex (e.g., in response to light flickering at varying frequencies) and thus would make a good neurometric function. That is, a logistic funct</w:t>
+      </w:r>
+      <w:r>
+        <w:t xml:space="preserve">ion can model the increasing neural signal in response to an increase in stimulus flicker. Let </w:t>
       </w:r>
       <w:r>
         <w:rPr>
           <w:i/>
         </w:rPr>
-        <w:t xml:space="preserve">slope</w:t>
-      </w:r>
-      <w:r>
-        <w:t xml:space="preserve"> </w:t>
-      </w:r>
-      <w:r>
-        <w:t xml:space="preserve">equal the slope of the curve at the semi-saturation point. Let</w:t>
-      </w:r>
-      <w:r>
-        <w:t xml:space="preserve"> </w:t>
+        <w:t>slope</w:t>
+      </w:r>
+      <w:r>
+        <w:t xml:space="preserve"> equal the slope of the curve at the semi-saturation point. Let </w:t>
       </w:r>
       <w:r>
         <w:rPr>
           <w:i/>
         </w:rPr>
-        <w:t xml:space="preserve">semiSat</w:t>
-      </w:r>
-      <w:r>
-        <w:t xml:space="preserve"> </w:t>
-      </w:r>
-      <w:r>
-        <w:t xml:space="preserve">equal the point on the x-axis at which the y-axis reaches 50%.Let</w:t>
-      </w:r>
-      <w:r>
-        <w:t xml:space="preserve"> </w:t>
+        <w:t>semiSat</w:t>
+      </w:r>
+      <w:r>
+        <w:t xml:space="preserve"> equal the point on the x-axis at which the y-axis reaches 50%.Let </w:t>
       </w:r>
       <m:oMath>
         <m:sSub>
+          <m:sSubPr>
+            <m:ctrlPr>
+              <w:rPr>
+                <w:rFonts w:ascii="Cambria Math" w:hAnsi="Cambria Math"/>
+              </w:rPr>
+            </m:ctrlPr>
+          </m:sSubPr>
           <m:e>
             <m:r>
+              <w:rPr>
+                <w:rFonts w:ascii="Cambria Math" w:hAnsi="Cambria Math"/>
+              </w:rPr>
               <m:t>x</m:t>
             </m:r>
           </m:e>
           <m:sub>
             <m:r>
+              <w:rPr>
+                <w:rFonts w:ascii="Cambria Math" w:hAnsi="Cambria Math"/>
+              </w:rPr>
               <m:t>0</m:t>
             </m:r>
           </m:sub>
         </m:sSub>
       </m:oMath>
       <w:r>
-        <w:t xml:space="preserve"> </w:t>
-      </w:r>
-      <w:r>
-        <w:t xml:space="preserve">be the value of a stimulus. Then, the logistic function is defined as:</w:t>
-      </w:r>
-      <w:r>
-        <w:t xml:space="preserve"> </w:t>
-      </w:r>
-      <w:r>
-        <w:t xml:space="preserve"> </w:t>
-      </w:r>
-      <w:r>
-        <w:t xml:space="preserve">We developed a closed-loop pipeline, starting from known model parameters and resulting in an estimate of those same parameters from simulated BOLD fMRI data. The broad steps were as follows. 1) Select a set of model parameters for the logistic function. 2) Simulate BOLD fMRI data in response to stimuli based on the known model parameters. 3) Use a forward model to generate simulated BOLD fMRI data. 4) Use a reverse model to obtain estimates of the BOLD response for each trial. 4) Select the next stimulus based on either random stimulus selection (control) or applying Q+ to the responses.</w:t>
-      </w:r>
-      <w:r>
-        <w:t xml:space="preserve"> </w:t>
-      </w:r>
-      <w:r>
-        <w:t xml:space="preserve">In developing simulations to achieve this goal, we solved several problems in applying Q+ to BOLD fMRI data. To wit: BOLD fMRI data are (1) continuous, (2) noisy, (3) unitless, (4) have a maximum response that is unknown</w:t>
-      </w:r>
-      <w:r>
-        <w:t xml:space="preserve"> </w:t>
+        <w:t xml:space="preserve"> be the value o</w:t>
+      </w:r>
+      <w:r>
+        <w:t>f a stimulus. Then, the logistic function is defined as:  We developed a closed-loop pipeline, starting from known model parameters and resulting in an estimate of those same parameters from simulated BOLD fMRI data. The broad steps were as follows. 1) Sel</w:t>
+      </w:r>
+      <w:r>
+        <w:t>ect a set of model parameters for the logistic function. 2) Simulate BOLD fMRI data in response to stimuli based on the known model parameters. 3) Use a forward model to generate simulated BOLD fMRI data. 4) Use a reverse model to obtain estimates of the B</w:t>
+      </w:r>
+      <w:r>
+        <w:t xml:space="preserve">OLD response for each trial. 4) </w:t>
+      </w:r>
+      <w:r>
+        <w:lastRenderedPageBreak/>
+        <w:t>Select the next stimulus based on either random stimulus selection (control) or applying Q+ to the responses. In developing simulations to achieve this goal, we solved several problems in applying Q+ to BOLD fMRI data. To wi</w:t>
+      </w:r>
+      <w:r>
+        <w:t xml:space="preserve">t: BOLD fMRI data are (1) continuous, (2) noisy, (3) unitless, (4) have a maximum response that is unknown </w:t>
       </w:r>
       <w:r>
         <w:rPr>
           <w:i/>
         </w:rPr>
-        <w:t xml:space="preserve">a priori</w:t>
-      </w:r>
-      <w:r>
-        <w:t xml:space="preserve"> </w:t>
-      </w:r>
-      <w:r>
-        <w:t xml:space="preserve">and (5) are subject to low-frequency temporal variation. We address each of these in turn, but first provide a general overview of Q+.</w:t>
-      </w:r>
-    </w:p>
-    <w:bookmarkEnd w:id="25"/>
-    <w:bookmarkStart w:id="31" w:name="quest"/>
-    <w:p>
-      <w:pPr>
-        <w:pStyle w:val="berschrift2"/>
-      </w:pPr>
-      <w:r>
-        <w:rPr>
-          <w:rStyle w:val="SectionNumber"/>
-        </w:rPr>
-        <w:t xml:space="preserve">2.2</w:t>
+        <w:t>a priori</w:t>
+      </w:r>
+      <w:r>
+        <w:t xml:space="preserve"> and (5) are subject to low-frequency temporal variation. We address each of these in turn, but first provide a general overview of Q+.</w:t>
+      </w:r>
+    </w:p>
+    <w:p>
+      <w:pPr>
+        <w:pStyle w:val="Heading2"/>
+      </w:pPr>
+      <w:bookmarkStart w:id="6" w:name="quest"/>
+      <w:bookmarkEnd w:id="5"/>
+      <w:r>
+        <w:t>2.2</w:t>
       </w:r>
       <w:r>
         <w:tab/>
-      </w:r>
-      <w:r>
-        <w:t xml:space="preserve">Quest +</w:t>
+        <w:t>Q</w:t>
+      </w:r>
+      <w:r>
+        <w:t>uest +</w:t>
       </w:r>
     </w:p>
     <w:p>
@@ -536,46 +462,33 @@
         <w:pStyle w:val="FirstParagraph"/>
       </w:pPr>
       <w:r>
-        <w:t xml:space="preserve">Q+</w:t>
-      </w:r>
-      <w:r>
-        <w:t xml:space="preserve"> </w:t>
-      </w:r>
-      <w:r>
-        <w:t xml:space="preserve">(David H. Brainard, 2017; Watson, 2017)</w:t>
-      </w:r>
-      <w:r>
-        <w:t xml:space="preserve"> </w:t>
-      </w:r>
-      <w:r>
-        <w:t xml:space="preserve">is a multidimensional Bayesian method for adaptive stimulus presentation. Q+ operates by computing the conditional probability of a behavioral outcome for each set of stimulus parameters. Q+ is a generalization on QUEST</w:t>
-      </w:r>
-      <w:r>
-        <w:t xml:space="preserve"> </w:t>
-      </w:r>
-      <w:r>
-        <w:t xml:space="preserve">(Watson &amp; Pelli, 1983)</w:t>
-      </w:r>
-      <w:r>
-        <w:t xml:space="preserve">, which estimates a psychometric function on the basis of a single stimulus dimension and provides an adaptive testing procedure to fit the function. Whereas QUEST could only compute one stimulus dimension, one psychometric function parameter, and two outcome measures, Q+ allows for multiple stimulus dimensions, psychometric parameters, and many outcome measures. Here, we further expand Q+ to model the BOLD fMRI signal based on a neurometric function, which fits stimulus dimensions to changes in the BOLD response. To help explain, we contrast a BOLD fMRI experiment with a color categorization behavioral experiment. In the color category experiment, a participant is presented with one patch of color of varying wavelengths at a time and must select which color category (e.g., red, blue, green, or yellow), the color belongs to.</w:t>
-      </w:r>
-    </w:p>
-    <w:bookmarkStart w:id="26" w:name="X6d553040eca229839803547ec275504cc506b89"/>
-    <w:p>
-      <w:pPr>
-        <w:pStyle w:val="berschrift3"/>
-      </w:pPr>
-      <w:r>
-        <w:rPr>
-          <w:rStyle w:val="SectionNumber"/>
-        </w:rPr>
-        <w:t xml:space="preserve">2.2.1</w:t>
+        <w:t>Q+ (David H. Brainard, 2017; Watson, 2017) is a multidimensional Bayesian method for adaptive stimulus presentation. Q+ operates by computing the conditional probability of a behavioral outcome for each set of stimulus parameters. Q+ is a generaliza</w:t>
+      </w:r>
+      <w:r>
+        <w:t>tion on QUEST (Watson &amp; Pelli, 1983), which estimates a psychometric function on the basis of a single stimulus dimension and provides an adaptive testing procedure to fit the function. Whereas QUEST could only compute one stimulus dimension, one psychomet</w:t>
+      </w:r>
+      <w:r>
+        <w:t xml:space="preserve">ric function parameter, and two outcome measures, Q+ allows for multiple stimulus dimensions, psychometric parameters, and many outcome measures. Here, we further expand Q+ to model the BOLD fMRI signal based on a neurometric function, which fits stimulus </w:t>
+      </w:r>
+      <w:r>
+        <w:t>dimensions to changes in the BOLD response. To help explain, we contrast a BOLD fMRI experiment with a color categorization behavioral experiment. In the color category experiment, a participant is presented with one patch of color of varying wavelengths a</w:t>
+      </w:r>
+      <w:r>
+        <w:t>t a time and must select which color category (e.g., red, blue, green, or yellow), the color belongs to.</w:t>
+      </w:r>
+    </w:p>
+    <w:p>
+      <w:pPr>
+        <w:pStyle w:val="Heading3"/>
+        <w:framePr w:wrap="around"/>
+      </w:pPr>
+      <w:bookmarkStart w:id="7" w:name="X6d553040eca229839803547ec275504cc506b89"/>
+      <w:r>
+        <w:t>2.2.1</w:t>
       </w:r>
       <w:r>
         <w:tab/>
-      </w:r>
-      <w:r>
-        <w:t xml:space="preserve">Challenge 1: The BOLD signal is continuous</w:t>
+        <w:t>Challenge 1: The BOLD signal is continuous</w:t>
       </w:r>
     </w:p>
     <w:p>
@@ -583,62 +496,35 @@
         <w:pStyle w:val="FirstParagraph"/>
       </w:pPr>
       <w:r>
-        <w:t xml:space="preserve">Q+ operates over discrete categorical outcomes, such as selecting amongst a set of color names for a stimulus. For stimuli in the middle of the red spectrum, roughly 100% of responses will be</w:t>
-      </w:r>
-      <w:r>
-        <w:t xml:space="preserve"> </w:t>
-      </w:r>
-      <w:r>
-        <w:t xml:space="preserve">“</w:t>
-      </w:r>
-      <w:r>
-        <w:t xml:space="preserve">red.</w:t>
-      </w:r>
-      <w:r>
-        <w:t xml:space="preserve">”</w:t>
-      </w:r>
-      <w:r>
-        <w:t xml:space="preserve"> </w:t>
-      </w:r>
-      <w:r>
-        <w:t xml:space="preserve">But as the color patch drifts closer to yellow, this percentage will decrease. But the</w:t>
-      </w:r>
-      <w:r>
-        <w:t xml:space="preserve"> </w:t>
-      </w:r>
-      <w:r>
-        <w:t xml:space="preserve">‘</w:t>
-      </w:r>
-      <w:r>
-        <w:t xml:space="preserve">outcomes</w:t>
-      </w:r>
-      <w:r>
-        <w:t xml:space="preserve">’</w:t>
-      </w:r>
-      <w:r>
-        <w:t xml:space="preserve"> </w:t>
-      </w:r>
-      <w:r>
-        <w:t xml:space="preserve">for the BOLD fMRI signal are continuous. There is no principled way to divide the BOLD signal up into categories, and arbitrarily small categories will increase computation time dramatically. To solve this, we define a fixed number of outcome categories onto which we map the amplitude of the BOLD response.</w:t>
-      </w:r>
-    </w:p>
-    <w:bookmarkEnd w:id="26"/>
-    <w:bookmarkStart w:id="27" w:name="X1919f666d1fba786f56b300ed39c775e50c978c"/>
-    <w:p>
-      <w:pPr>
-        <w:pStyle w:val="berschrift3"/>
-      </w:pPr>
-      <w:r>
-        <w:rPr>
-          <w:rStyle w:val="SectionNumber"/>
-        </w:rPr>
-        <w:t xml:space="preserve">2.2.2</w:t>
+        <w:t>Q+ operates over discrete categorical outcomes, such as selecting amongst a set of color names for a s</w:t>
+      </w:r>
+      <w:r>
+        <w:t xml:space="preserve">timulus. For stimuli in the middle of the red spectrum, roughly 100% of responses will be “red.” But as the color </w:t>
+      </w:r>
+      <w:r>
+        <w:lastRenderedPageBreak/>
+        <w:t>patch drifts closer to yellow, this percentage will decrease. But the ‘outcomes’ for the BOLD fMRI signal are continuous. There is no principl</w:t>
+      </w:r>
+      <w:r>
+        <w:t>ed way to divide the BOLD signal up into categories, and arbitrarily small categories will increase computation time dramatically. To solve this, we define a fixed number of outcome categories onto which we map the amplitude of the BOLD response.</w:t>
+      </w:r>
+    </w:p>
+    <w:p>
+      <w:pPr>
+        <w:pStyle w:val="Heading3"/>
+        <w:framePr w:wrap="around"/>
+      </w:pPr>
+      <w:bookmarkStart w:id="8" w:name="X1919f666d1fba786f56b300ed39c775e50c978c"/>
+      <w:bookmarkEnd w:id="7"/>
+      <w:r>
+        <w:t>2.2.2</w:t>
       </w:r>
       <w:r>
         <w:tab/>
-      </w:r>
-      <w:r>
-        <w:t xml:space="preserve">Challenge 2: The BOLD signal is noisy and outcomes are sparse</w:t>
+        <w:t>Cha</w:t>
+      </w:r>
+      <w:r>
+        <w:t>llenge 2: The BOLD signal is noisy and outcomes are sparse</w:t>
       </w:r>
     </w:p>
     <w:p>
@@ -646,99 +532,72 @@
         <w:pStyle w:val="FirstParagraph"/>
       </w:pPr>
       <w:r>
-        <w:t xml:space="preserve">Q+ esimtates parameters of a function that predict the proportion of trial outcomes that fall in each category. For example, from wavelength (the stimulus dimension) Q+ will generate a prediction for the percentage of trials that will be described as red, green, blue, or yellow. Although there is uncertainty in the response over trials (i.e., presented with the same wavelength patch, participants will sometimes call the color red and other times call the color green), each individual response is assumed to be certain. That is, we do not assume that a participant who has said</w:t>
-      </w:r>
-      <w:r>
-        <w:t xml:space="preserve"> </w:t>
-      </w:r>
-      <w:r>
-        <w:t xml:space="preserve">‘</w:t>
-      </w:r>
-      <w:r>
-        <w:t xml:space="preserve">green</w:t>
-      </w:r>
-      <w:r>
-        <w:t xml:space="preserve">’</w:t>
-      </w:r>
-      <w:r>
-        <w:t xml:space="preserve"> </w:t>
-      </w:r>
-      <w:r>
-        <w:t xml:space="preserve">means to say</w:t>
-      </w:r>
-      <w:r>
-        <w:t xml:space="preserve"> </w:t>
-      </w:r>
-      <w:r>
-        <w:t xml:space="preserve">‘</w:t>
-      </w:r>
-      <w:r>
-        <w:t xml:space="preserve">red</w:t>
-      </w:r>
-      <w:r>
-        <w:t xml:space="preserve">’</w:t>
-      </w:r>
-      <w:r>
-        <w:t xml:space="preserve"> </w:t>
-      </w:r>
-      <w:r>
-        <w:t xml:space="preserve">10% of the time. The BOLD signal, on the other hand, is noisy. In response to a given stimulus, the BOLD signal will assume a range of values, normally distributed around the population mean (given some assumptions.) That is, the BOLD signal is a response that itself has uncertainty built in. In other words, physiologic noise in the BOLD fMRI response causes outcomes to be spread across categories around the veridical response value. Given unlimited amounts of data, this would not be a problem because the mean value of the BOLD response for a given stimulus would converge on the true value. But, unlike the color study, which could have 100s of trials, BOLD fMRI trials typically number in the 10s, thus responses are potentially sparse across the many outcome categories. To solve this, the outcome for each stimulus is determined by the parameters oof the neurometric function, plus a parameter we call</w:t>
-      </w:r>
-      <w:r>
-        <w:t xml:space="preserve"> </w:t>
+        <w:t>Q+ esimtates parameters of a function that predict the proportion of trial outcomes that fall in each category. For example, from wavelength (the stimulus dimension) Q+ will generate a prediction f</w:t>
+      </w:r>
+      <w:r>
+        <w:t>or the percentage of trials that will be described as red, green, blue, or yellow. Although there is uncertainty in the response over trials (i.e., presented with the same wavelength patch, participants will sometimes call the color red and other times cal</w:t>
+      </w:r>
+      <w:r>
+        <w:t xml:space="preserve">l the color green), each individual response is assumed to be certain. That is, we do not assume that a participant who has said ‘green’ means to say ‘red’ 10% of the time. The BOLD signal, on the other hand, is noisy. In response to a given stimulus, the </w:t>
+      </w:r>
+      <w:r>
+        <w:t>BOLD signal will assume a range of values, normally distributed around the population mean (given some assumptions.) That is, the BOLD signal is a response that itself has uncertainty built in. In other words, physiologic noise in the BOLD fMRI response ca</w:t>
+      </w:r>
+      <w:r>
+        <w:t>uses outcomes to be spread across categories around the veridical response value. Given unlimited amounts of data, this would not be a problem because the mean value of the BOLD response for a given stimulus would converge on the true value. But, unlike th</w:t>
+      </w:r>
+      <w:r>
+        <w:t>e color study, which could have 100s of trials, BOLD fMRI trials typically number in the 10s, thus responses are potentially sparse across the many outcome categories. To solve this, the outcome for each stimulus is determined by the parameters oof the neu</w:t>
+      </w:r>
+      <w:r>
+        <w:t xml:space="preserve">rometric function, plus a parameter we call </w:t>
       </w:r>
       <m:oMath>
         <m:r>
+          <w:rPr>
+            <w:rFonts w:ascii="Cambria Math" w:hAnsi="Cambria Math"/>
+          </w:rPr>
           <m:t>σ</m:t>
         </m:r>
       </m:oMath>
       <w:r>
-        <w:t xml:space="preserve"> </w:t>
-      </w:r>
-      <w:r>
-        <w:t xml:space="preserve">(</w:t>
+        <w:t xml:space="preserve"> (</w:t>
       </w:r>
       <w:r>
         <w:rPr>
           <w:i/>
         </w:rPr>
-        <w:t xml:space="preserve">sigma</w:t>
-      </w:r>
-      <w:r>
-        <w:t xml:space="preserve">) that controls the width of a Gaussian that distributes outcomes across adjacent categories. Q+ estimates the value of</w:t>
-      </w:r>
-      <w:r>
-        <w:t xml:space="preserve"> </w:t>
+        <w:t>sigma</w:t>
+      </w:r>
+      <w:r>
+        <w:t xml:space="preserve">) that controls the width of a Gaussian that distributes outcomes across adjacent categories. Q+ estimates the value of </w:t>
       </w:r>
       <m:oMath>
         <m:r>
+          <w:rPr>
+            <w:rFonts w:ascii="Cambria Math" w:hAnsi="Cambria Math"/>
+          </w:rPr>
           <m:t>σ</m:t>
         </m:r>
       </m:oMath>
       <w:r>
-        <w:t xml:space="preserve"> </w:t>
-      </w:r>
-      <w:r>
-        <w:t xml:space="preserve">as well.</w:t>
-      </w:r>
-    </w:p>
-    <w:bookmarkEnd w:id="27"/>
-    <w:bookmarkStart w:id="28" w:name="Xd3bcdaf1b03c913efa82526706383100a3cb556"/>
-    <w:p>
-      <w:pPr>
-        <w:pStyle w:val="berschrift3"/>
-      </w:pPr>
-      <w:r>
-        <w:rPr>
-          <w:rStyle w:val="SectionNumber"/>
-        </w:rPr>
-        <w:t xml:space="preserve">2.2.3</w:t>
+        <w:t xml:space="preserve"> as well.</w:t>
+      </w:r>
+    </w:p>
+    <w:p>
+      <w:pPr>
+        <w:pStyle w:val="Heading3"/>
+        <w:framePr w:wrap="around"/>
+      </w:pPr>
+      <w:bookmarkStart w:id="9" w:name="Xd3bcdaf1b03c913efa82526706383100a3cb556"/>
+      <w:bookmarkEnd w:id="8"/>
+      <w:r>
+        <w:lastRenderedPageBreak/>
+        <w:t>2.2.3</w:t>
       </w:r>
       <w:r>
         <w:tab/>
-      </w:r>
-      <w:r>
-        <w:t xml:space="preserve">Challenge 3: The BOLD fMRI signal is unitless.</w:t>
+        <w:t>Challenge 3: The BOLD fMRI signal is unitless.</w:t>
       </w:r>
     </w:p>
     <w:p>
@@ -746,35 +605,34 @@
         <w:pStyle w:val="FirstParagraph"/>
       </w:pPr>
       <w:r>
-        <w:t xml:space="preserve">Q+ operates on outcomes with defined boundaries. The BOLD fMRI signal is unitless and thus interpreted relative to a baseline stimulus. To solve this, the outcome amplitude is calculated relative to a specified baseline stimulus, which is required to be presented at the beginning of the experiment.</w:t>
-      </w:r>
-    </w:p>
-    <w:bookmarkEnd w:id="28"/>
-    <w:bookmarkStart w:id="29" w:name="X0fbc55e98a6f96d5b125da7334b2872a3c03a76"/>
-    <w:p>
-      <w:pPr>
-        <w:pStyle w:val="berschrift3"/>
-      </w:pPr>
-      <w:r>
-        <w:rPr>
-          <w:rStyle w:val="SectionNumber"/>
-        </w:rPr>
-        <w:t xml:space="preserve">2.2.4</w:t>
+        <w:t>Q+ operates on out</w:t>
+      </w:r>
+      <w:r>
+        <w:t>comes with defined boundaries. The BOLD fMRI signal is unitless and thus interpreted relative to a baseline stimulus. To solve this, the outcome amplitude is calculated relative to a specified baseline stimulus, which is required to be presented at the beg</w:t>
+      </w:r>
+      <w:r>
+        <w:t>inning of the experiment.</w:t>
+      </w:r>
+    </w:p>
+    <w:p>
+      <w:pPr>
+        <w:pStyle w:val="Heading3"/>
+        <w:framePr w:wrap="around"/>
+      </w:pPr>
+      <w:bookmarkStart w:id="10" w:name="X0fbc55e98a6f96d5b125da7334b2872a3c03a76"/>
+      <w:bookmarkEnd w:id="9"/>
+      <w:r>
+        <w:t>2.2.4</w:t>
       </w:r>
       <w:r>
         <w:tab/>
-      </w:r>
-      <w:r>
-        <w:t xml:space="preserve">Challenge 4: The maximum response is not known</w:t>
-      </w:r>
-      <w:r>
-        <w:t xml:space="preserve"> </w:t>
+        <w:t xml:space="preserve">Challenge 4: The maximum response is not known </w:t>
       </w:r>
       <w:r>
         <w:rPr>
           <w:i/>
         </w:rPr>
-        <w:t xml:space="preserve">a priori</w:t>
+        <w:t>a priori</w:t>
       </w:r>
     </w:p>
     <w:p>
@@ -782,105 +640,114 @@
         <w:pStyle w:val="FirstParagraph"/>
       </w:pPr>
       <w:r>
-        <w:t xml:space="preserve">Similarly, the maximum possible response is not known</w:t>
-      </w:r>
-      <w:r>
-        <w:t xml:space="preserve"> </w:t>
+        <w:t xml:space="preserve">Similarly, the maximum possible response is not known </w:t>
       </w:r>
       <w:r>
         <w:rPr>
           <w:i/>
         </w:rPr>
-        <w:t xml:space="preserve">a priori</w:t>
+        <w:t>a priori</w:t>
       </w:r>
       <w:r>
         <w:t xml:space="preserve"> </w:t>
       </w:r>
       <w:r>
-        <w:t xml:space="preserve">and must be calculated from the neurometric curve. Again, Q+ operates on outcomes with defined boundaries, so we must impose a possible range on the BOLD signal from baseline to maximum. To solve this, the outcome algorithm adjusts the mapping of BOLD fMRI response to the outcome categories, updating an estimate of maximum BOLD response.</w:t>
-      </w:r>
-    </w:p>
-    <w:bookmarkEnd w:id="29"/>
-    <w:bookmarkStart w:id="30" w:name="X870585859230b723caa38d78ceccb44f48e7991"/>
-    <w:p>
-      <w:pPr>
-        <w:pStyle w:val="berschrift3"/>
-      </w:pPr>
+        <w:t>and must be calculated from the neurometric curve. Again, Q+ operates on outcomes with defined boundaries, so we must impose a possible range on the BOLD signal from baseline to maximum. To solve this, the outcome algorithm adjusts the mapping of BOLD fMRI</w:t>
+      </w:r>
+      <w:r>
+        <w:t xml:space="preserve"> response to the outcome categories, updating an estimate of maximum BOLD response.</w:t>
+      </w:r>
+    </w:p>
+    <w:p>
+      <w:pPr>
+        <w:pStyle w:val="Heading3"/>
+        <w:framePr w:wrap="around"/>
+      </w:pPr>
+      <w:bookmarkStart w:id="11" w:name="X870585859230b723caa38d78ceccb44f48e7991"/>
+      <w:bookmarkEnd w:id="10"/>
+      <w:r>
+        <w:t>2.2.5</w:t>
+      </w:r>
+      <w:r>
+        <w:tab/>
+        <w:t>Challenge 5: BOLD fMRI data are subject to low-frequency temporal noise</w:t>
+      </w:r>
+    </w:p>
+    <w:p>
+      <w:pPr>
+        <w:pStyle w:val="FirstParagraph"/>
+      </w:pPr>
+      <w:r>
+        <w:t>Q+ accumulates evidence across trials. To obtain the amplitude of response on a new trial, the</w:t>
+      </w:r>
+      <w:r>
+        <w:t xml:space="preserve"> growing BOLD fMRI signal is subject to pre-processing, including the removal of low-frequency noise. This calculation alters the estimated response to prior trials. To solve this, we iteratively re-train Q+ with all past trials up through the current tria</w:t>
+      </w:r>
+      <w:r>
+        <w:t>l.</w:t>
+      </w:r>
+    </w:p>
+    <w:p>
+      <w:pPr>
+        <w:pStyle w:val="Heading2"/>
+      </w:pPr>
+      <w:bookmarkStart w:id="12" w:name="qpfmri-an-overview"/>
+      <w:bookmarkEnd w:id="6"/>
+      <w:bookmarkEnd w:id="11"/>
+      <w:r>
+        <w:t>2.3</w:t>
+      </w:r>
+      <w:r>
+        <w:tab/>
+        <w:t>QPFMRI: An overview</w:t>
+      </w:r>
+    </w:p>
+    <w:p>
+      <w:pPr>
+        <w:pStyle w:val="FirstParagraph"/>
+      </w:pPr>
+      <w:r>
+        <w:t>The QPfMRI pipeline is detailed in Figure 1. We describe the pipeline with simulated BOLD fMRI data where the model parameters can be specified in advance, but the principles for implementing Q+ with real BOLD fMRI data will be s</w:t>
+      </w:r>
+      <w:r>
+        <w:t>imilar. To summarize, we specify a set of model parameters (Fig. 1A) then select trials and calculate the estimated BOLD fMRI response based on the model with added simulated physiologic noise. This results in a BOLD fMRI timeseries (Fig. 1B), from which w</w:t>
+      </w:r>
+      <w:r>
+        <w:t xml:space="preserve">e calculate the estimated response to each trial. We then pass </w:t>
+      </w:r>
+      <w:r>
+        <w:lastRenderedPageBreak/>
+        <w:t>the series of trials and outcomes to Q+ (Fig. 1C), which provides an adaptive suggestion for the next trial. Finally, at the end of the simulation, we estimate model fit (Fig. 1E).</w:t>
+      </w:r>
+    </w:p>
+    <w:p>
+      <w:r>
+        <w:br w:type="page"/>
+      </w:r>
+    </w:p>
+    <w:p>
       <w:r>
         <w:rPr>
-          <w:rStyle w:val="SectionNumber"/>
+          <w:noProof/>
         </w:rPr>
-        <w:t xml:space="preserve">2.2.5</w:t>
-      </w:r>
-      <w:r>
-        <w:tab/>
-      </w:r>
-      <w:r>
-        <w:t xml:space="preserve">Challenge 5: BOLD fMRI data are subject to low-frequency temporal noise</w:t>
-      </w:r>
-    </w:p>
-    <w:p>
-      <w:pPr>
-        <w:pStyle w:val="FirstParagraph"/>
-      </w:pPr>
-      <w:r>
-        <w:t xml:space="preserve">Q+ accumulates evidence across trials. To obtain the amplitude of response on a new trial, the growing BOLD fMRI signal is subject to pre-processing, including the removal of low-frequency noise. This calculation alters the estimated response to prior trials. To solve this, we iteratively re-train Q+ with all past trials up through the current trial.</w:t>
-      </w:r>
-    </w:p>
-    <w:bookmarkEnd w:id="30"/>
-    <w:bookmarkEnd w:id="31"/>
-    <w:bookmarkStart w:id="33" w:name="qpfmri-an-overview"/>
-    <w:p>
-      <w:pPr>
-        <w:pStyle w:val="berschrift2"/>
-      </w:pPr>
-      <w:r>
-        <w:rPr>
-          <w:rStyle w:val="SectionNumber"/>
-        </w:rPr>
-        <w:t xml:space="preserve">2.3</w:t>
-      </w:r>
-      <w:r>
-        <w:tab/>
-      </w:r>
-      <w:r>
-        <w:t xml:space="preserve">QPFMRI: An overview</w:t>
-      </w:r>
-    </w:p>
-    <w:p>
-      <w:pPr>
-        <w:pStyle w:val="FirstParagraph"/>
-      </w:pPr>
-      <w:r>
-        <w:t xml:space="preserve">The QPfMRI pipeline is detailed in Figure 1. We describe the pipeline with simulated BOLD fMRI data where the model parameters can be specified in advance, but the principles for implementing Q+ with real BOLD fMRI data will be similar. To summarize, we specify a set of model parameters (Fig. 1A) then select trials and calculate the estimated BOLD fMRI response based on the model with added simulated physiologic noise. This results in a BOLD fMRI timeseries (Fig. 1B), from which we calculate the estimated response to each trial. We then pass the series of trials and outcomes to Q+ (Fig. 1C), which provides an adaptive suggestion for the next trial. Finally, at the end of the simulation, we estimate model fit (Fig. 1E).</w:t>
-      </w:r>
-    </w:p>
-    <w:p>
-      <w:r>
-        <w:br w:type="page"/>
-      </w:r>
-    </w:p>
-    <w:p>
-      <w:pPr>
-        <w:pStyle w:val="CaptionedFigure"/>
-      </w:pPr>
-      <w:r>
+        <w:lastRenderedPageBreak/>
         <w:drawing>
-          <wp:inline>
+          <wp:inline distT="0" distB="0" distL="0" distR="0" wp14:anchorId="6AFB869D" wp14:editId="6AFB869E">
             <wp:extent cx="2857500" cy="2786811"/>
-            <wp:effectExtent b="0" l="0" r="0" t="0"/>
-            <wp:docPr descr="Figure 1: An overview of the processing pipeline in converting a BOLD signal to a Quest+ outcome. A set of model parameters is chosen (A), resulting in a predicted value for the BOLD signal, normalized between 0 and 1. Trials are then selected from this curve, which can be baseline trials (light grey dot), where the expected BOLD response is expected to be the minimum. From these trials, a BOLD fMRI timeseries is simulated using the temporal fitting engine’s forward model (B), which convolves the predicted neural response from the logistic function with a canonical hemodynamic function. Gaussian noise and pink noise are then added to this signal to simulate the physiologic noise typical of fMRI. The timeseries is then fit with a general linear model, resulting in the estimated response for each trial (green bands). The baseline response (light grey vertical panels) is estimated from the average of baseline trials, and the maximum BOLD response is also estimated (dark grey vertical panels) either from maximum BOLD trials or from the estimated maximum BOLD response based on the logistic curve. Then the Q+ outcome categories are created and each non-baseline and maximum BOLD trial is assigned to the outcome category that contains its estimated value. The bin numbers and outcome categories are then passed to Q+ (C), which calculates the conditional probabilities of the parameter values (the parameter space (D)), and returns a suggestion for the next trial to present, with the aim of minimizing the entropy among the choices in the parameter space. Finally, we estimate the best fitting model to the data, resulting in an estimate of each model parameter (E)." title="" id="1" name="Picture"/>
-            <a:graphic>
+            <wp:effectExtent l="0" t="0" r="0" b="0"/>
+            <wp:docPr id="1" name="Picture" descr="Figure 1: An overview of the processing pipeline in converting a BOLD signal to a Quest+ outcome. A set of model parameters is chosen (A), resulting in a predicted value for the BOLD signal, normalized between 0 and 1. Trials are then selected from this curve, which can be baseline trials (light grey dot), where the expected BOLD response is expected to be the minimum. From these trials, a BOLD fMRI timeseries is simulated using the temporal fitting engine’s forward model (B), which convolves the predicted neural response from the logistic function with a canonical hemodynamic function. Gaussian noise and pink noise are then added to this signal to simulate the physiologic noise typical of fMRI. The timeseries is then fit with a general linear model, resulting in the estimated response for each trial (green bands). The baseline response (light grey vertical panels) is estimated from the average of baseline trials, and the maximum BOLD response is also estimated (dark grey vertical panels) either from maximum BOLD trials or from the estimated maximum BOLD response based on the logistic curve. Then the Q+ outcome categories are created and each non-baseline and maximum BOLD trial is assigned to the outcome category that contains its estimated value. The bin numbers and outcome categories are then passed to Q+ (C), which calculates the conditional probabilities of the parameter values (the parameter space (D)), and returns a suggestion for the next trial to present, with the aim of minimizing the entropy among the choices in the parameter space. Finally, we estimate the best fitting model to the data, resulting in an estimate of each model parameter (E)."/>
+            <wp:cNvGraphicFramePr/>
+            <a:graphic xmlns:a="http://schemas.openxmlformats.org/drawingml/2006/main">
               <a:graphicData uri="http://schemas.openxmlformats.org/drawingml/2006/picture">
-                <pic:pic>
+                <pic:pic xmlns:pic="http://schemas.openxmlformats.org/drawingml/2006/picture">
                   <pic:nvPicPr>
-                    <pic:cNvPr descr="figures/Figure1.png" id="0" name="Picture"/>
+                    <pic:cNvPr id="0" name="Picture" descr="figures/Figure1.png"/>
                     <pic:cNvPicPr>
-                      <a:picLocks noChangeArrowheads="1" noChangeAspect="1"/>
+                      <a:picLocks noChangeAspect="1" noChangeArrowheads="1"/>
                     </pic:cNvPicPr>
                   </pic:nvPicPr>
                   <pic:blipFill>
-                    <a:blip r:embed="rId32"/>
+                    <a:blip r:embed="rId8"/>
                     <a:stretch>
                       <a:fillRect/>
                     </a:stretch>
@@ -912,7 +779,32 @@
         <w:pStyle w:val="ImageCaption"/>
       </w:pPr>
       <w:r>
-        <w:t xml:space="preserve">Figure 1: An overview of the processing pipeline in converting a BOLD signal to a Quest+ outcome. A set of model parameters is chosen (A), resulting in a predicted value for the BOLD signal, normalized between 0 and 1. Trials are then selected from this curve, which can be baseline trials (light grey dot), where the expected BOLD response is expected to be the minimum. From these trials, a BOLD fMRI timeseries is simulated using the temporal fitting engine’s forward model (B), which convolves the predicted neural response from the logistic function with a canonical hemodynamic function. Gaussian noise and pink noise are then added to this signal to simulate the physiologic noise typical of fMRI. The timeseries is then fit with a general linear model, resulting in the estimated response for each trial (green bands). The baseline response (light grey vertical panels) is estimated from the average of baseline trials, and the maximum BOLD response is also estimated (dark grey vertical panels) either from maximum BOLD trials or from the estimated maximum BOLD response based on the logistic curve. Then the Q+ outcome categories are created and each non-baseline and maximum BOLD trial is assigned to the outcome category that contains its estimated value. The bin numbers and outcome categories are then passed to Q+ (C), which calculates the conditional probabilities of the parameter values (the parameter space (D)), and returns a suggestion for the next trial to present, with the aim of minimizing the entropy among the choices in the parameter space. Finally, we estimate the best fitting model to the data, resulting in an estimate of each model parameter (E).</w:t>
+        <w:t>Figure 1</w:t>
+      </w:r>
+      <w:r>
+        <w:t>: An overview of the processing pipeline in converting a BOLD signal to a Quest+ outcome. A set of model parameters is chosen (A), resulting in a predicted value for the BOLD signal, normalized between 0 and 1. Trials are then selected from this curve, whi</w:t>
+      </w:r>
+      <w:r>
+        <w:t>ch can be baseline trials (light grey dot), where the expected BOLD response is expected to be the minimum. From these trials, a BOLD fMRI timeseries is simulated using the temporal fitting engine’s forward model (B), which convolves the predicted neural r</w:t>
+      </w:r>
+      <w:r>
+        <w:t>esponse from the logistic function with a canonical hemodynamic function. Gaussian noise and pink noise are then added to this signal to simulate the physiologic noise typical of fMRI. The timeseries is then fit with a general linear model, resulting in th</w:t>
+      </w:r>
+      <w:r>
+        <w:t>e estimated response for each trial (green bands). The baseline response (light grey vertical panels) is estimated from the average of baseline trials, and the maximum BOLD response is also estimated (dark grey vertical panels) either from maximum BOLD tri</w:t>
+      </w:r>
+      <w:r>
+        <w:t xml:space="preserve">als or from the estimated maximum BOLD response based on the logistic curve. Then the Q+ outcome categories are created and each non-baseline and maximum BOLD trial is assigned to the outcome category that contains its estimated value. The bin numbers and </w:t>
+      </w:r>
+      <w:r>
+        <w:t xml:space="preserve">outcome categories are then passed to Q+ (C), which calculates the conditional probabilities of the </w:t>
+      </w:r>
+      <w:r>
+        <w:lastRenderedPageBreak/>
+        <w:t>parameter values (the parameter space (D)), and returns a suggestion for the next trial to present, with the aim of minimizing the entropy among the choices</w:t>
+      </w:r>
+      <w:r>
+        <w:t xml:space="preserve"> in the parameter space. Finally, we estimate the best fitting model to the data, resulting in an estimate of each model parameter (E).</w:t>
       </w:r>
     </w:p>
     <w:p>
@@ -920,41 +812,33 @@
         <w:br w:type="page"/>
       </w:r>
     </w:p>
-    <w:bookmarkEnd w:id="33"/>
-    <w:bookmarkStart w:id="42" w:name="simulation-method"/>
-    <w:p>
-      <w:pPr>
-        <w:pStyle w:val="berschrift2"/>
-      </w:pPr>
-      <w:r>
-        <w:rPr>
-          <w:rStyle w:val="SectionNumber"/>
-        </w:rPr>
-        <w:t xml:space="preserve">2.4</w:t>
+    <w:p>
+      <w:pPr>
+        <w:pStyle w:val="Heading2"/>
+      </w:pPr>
+      <w:bookmarkStart w:id="13" w:name="simulation-method"/>
+      <w:bookmarkEnd w:id="12"/>
+      <w:r>
+        <w:lastRenderedPageBreak/>
+        <w:t>2.4</w:t>
       </w:r>
       <w:r>
         <w:tab/>
-      </w:r>
-      <w:r>
-        <w:t xml:space="preserve">Simulation method</w:t>
-      </w:r>
-    </w:p>
-    <w:bookmarkStart w:id="35" w:name="forward-model"/>
-    <w:p>
-      <w:pPr>
-        <w:pStyle w:val="berschrift3"/>
-      </w:pPr>
-      <w:r>
-        <w:rPr>
-          <w:rStyle w:val="SectionNumber"/>
-        </w:rPr>
-        <w:t xml:space="preserve">2.4.1</w:t>
+        <w:t>Simulation method</w:t>
+      </w:r>
+    </w:p>
+    <w:p>
+      <w:pPr>
+        <w:pStyle w:val="Heading3"/>
+        <w:framePr w:wrap="around"/>
+      </w:pPr>
+      <w:bookmarkStart w:id="14" w:name="forward-model"/>
+      <w:r>
+        <w:t>2.4.1</w:t>
       </w:r>
       <w:r>
         <w:tab/>
-      </w:r>
-      <w:r>
-        <w:t xml:space="preserve">Forward model</w:t>
+        <w:t>Forward model</w:t>
       </w:r>
     </w:p>
     <w:p>
@@ -962,58 +846,57 @@
         <w:pStyle w:val="FirstParagraph"/>
       </w:pPr>
       <w:r>
-        <w:t xml:space="preserve">For the forward model, we selected sample parameters that we expected to be well behaved (e.g., yield values between 0 and 1 for most of their range). Our choice of logistic function parameters and the domain of possible parameter values to search through were fixed through all simulations except where otherwise noted.</w:t>
-      </w:r>
-      <w:r>
-        <w:t xml:space="preserve"> </w:t>
-      </w:r>
-      <w:r>
-        <w:t xml:space="preserve">We explain the flow of data using random stimulus selection. First, a random set of stimulus values is chosen of length</w:t>
-      </w:r>
-      <w:r>
-        <w:t xml:space="preserve"> </w:t>
+        <w:t xml:space="preserve">For the forward model, we selected sample parameters that we expected to be </w:t>
+      </w:r>
+      <w:r>
+        <w:t xml:space="preserve">well behaved (e.g., yield values between 0 and 1 for most of their range). Our choice of logistic function parameters and the domain of possible parameter values to search through were fixed through all simulations except where otherwise noted. We explain </w:t>
+      </w:r>
+      <w:r>
+        <w:t xml:space="preserve">the flow of data using random stimulus selection. First, a random set of stimulus values is chosen of length </w:t>
       </w:r>
       <w:r>
         <w:rPr>
           <w:i/>
         </w:rPr>
-        <w:t xml:space="preserve">N</w:t>
-      </w:r>
-      <w:r>
-        <w:t xml:space="preserve"> </w:t>
-      </w:r>
-      <w:r>
-        <w:t xml:space="preserve">(where N is the number of trials in the experiment). We also enforce a set number of baseline trials (where the expected BOLD response will be minimal) and maximum BOLD trials (where the expected BOLD signal will be maximal). Next, each stimulus value is passed to the logistic function using our chosen function parameters. The output of that function (which has been normalized to be between 0 for baseline and 1 for maximum response) is then convolved with a canonical hemodynamic response function and adding 1/f noise (pink noise, consistent with BOLD signal). We also add white noise to the simulated timeseries (the amount of white noise varied across simulations). The resulting continuous timeseries is then downsampled to match the number of TRs per trial in the simulation and mean-centered. These steps were implemented with the temporal fitting engine (</w:t>
-      </w:r>
-      <w:hyperlink r:id="rId34">
+        <w:t>N</w:t>
+      </w:r>
+      <w:r>
+        <w:t xml:space="preserve"> (where N is the number of trials in the experiment). We also enforce a set number of baseline trials (where the expected BOLD response will be mi</w:t>
+      </w:r>
+      <w:r>
+        <w:t>nimal) and maximum BOLD trials (where the expected BOLD signal will be maximal). Next, each stimulus value is passed to the logistic function using our chosen function parameters. The output of that function (which has been normalized to be between 0 for b</w:t>
+      </w:r>
+      <w:r>
+        <w:t>aseline and 1 for maximum response) is then convolved with a canonical hemodynamic response function and adding 1/f noise (pink noise, consistent with BOLD signal). We also add white noise to the simulated timeseries (the amount of white noise varied acros</w:t>
+      </w:r>
+      <w:r>
+        <w:t>s simulations). The resulting continuous timeseries is then downsampled to match the number of TRs per trial in the simulation and mean-centered. These steps were implemented with the temporal fitting engine (</w:t>
+      </w:r>
+      <w:hyperlink r:id="rId9">
         <w:r>
           <w:rPr>
             <w:rStyle w:val="Hyperlink"/>
           </w:rPr>
-          <w:t xml:space="preserve">https://github.com/gkaguirrelab/temporalFittingEngine</w:t>
+          <w:t>https://github.com/gkaguirrelab/temporalFittingEngine</w:t>
         </w:r>
       </w:hyperlink>
       <w:r>
-        <w:t xml:space="preserve">).</w:t>
-      </w:r>
-    </w:p>
-    <w:bookmarkEnd w:id="35"/>
-    <w:bookmarkStart w:id="36" w:name="reverse-model"/>
-    <w:p>
-      <w:pPr>
-        <w:pStyle w:val="berschrift3"/>
-      </w:pPr>
-      <w:r>
-        <w:rPr>
-          <w:rStyle w:val="SectionNumber"/>
-        </w:rPr>
-        <w:t xml:space="preserve">2.4.2</w:t>
+        <w:t>).</w:t>
+      </w:r>
+    </w:p>
+    <w:p>
+      <w:pPr>
+        <w:pStyle w:val="Heading3"/>
+        <w:framePr w:wrap="around"/>
+      </w:pPr>
+      <w:bookmarkStart w:id="15" w:name="reverse-model"/>
+      <w:bookmarkEnd w:id="14"/>
+      <w:r>
+        <w:t>2.4.2</w:t>
       </w:r>
       <w:r>
         <w:tab/>
-      </w:r>
-      <w:r>
-        <w:t xml:space="preserve">Reverse model</w:t>
+        <w:t>Reverse model</w:t>
       </w:r>
     </w:p>
     <w:p>
@@ -1021,59 +904,44 @@
         <w:pStyle w:val="FirstParagraph"/>
       </w:pPr>
       <w:r>
-        <w:t xml:space="preserve">In the real-time simulation, the continuous timeseries is fed into the reverse model one trial at a time. Each pass through the reverse model, the signal is mean-centered. The timeseries is also reference coded, meaning all baseline trials are averaged and that average is subtracted from the rest of the timeseries so that the minimum value (theoretically) is zero. Next, we apply a general linear model (GLM) in which the baseline trials are the baseline and every other trial is represented as a boxcar (a vector of length</w:t>
-      </w:r>
-      <w:r>
-        <w:t xml:space="preserve"> </w:t>
+        <w:t>In the real-time simulation, the continuous timeseries is fed into the reverse model one trial at a time. Each pass through the reverse model, the signal is mean-centered. The timeseries is also reference coded, meaning all baseline trials are averaged and</w:t>
+      </w:r>
+      <w:r>
+        <w:t xml:space="preserve"> that average is subtracted from the rest of the timeseries so that the minimum value (theoretically) is zero. Next, we apply a general linear model (GLM) in which the baseline trials are the baseline and every other trial is represented as a boxcar (a vec</w:t>
+      </w:r>
+      <w:r>
+        <w:t xml:space="preserve">tor of length </w:t>
       </w:r>
       <w:r>
         <w:rPr>
           <w:i/>
         </w:rPr>
-        <w:t xml:space="preserve">N*t</w:t>
-      </w:r>
-      <w:r>
-        <w:t xml:space="preserve"> </w:t>
-      </w:r>
-      <w:r>
-        <w:t xml:space="preserve">with zeros everywhere except the cells for that trial, which contain ones). The GLM is fit to the timeseries and the betas returned are then assigned to outcome categories.</w:t>
-      </w:r>
-      <w:r>
-        <w:t xml:space="preserve"> </w:t>
-      </w:r>
-      <w:r>
-        <w:t xml:space="preserve"> </w:t>
-      </w:r>
-      <w:r>
-        <w:t xml:space="preserve">At the end of each trial, the logistic function parameter values are estimated and compared to the veridical logistic function parameters.</w:t>
-      </w:r>
-      <w:r>
-        <w:t xml:space="preserve"> </w:t>
-      </w:r>
-      <w:r>
-        <w:t xml:space="preserve"> </w:t>
-      </w:r>
-      <w:r>
-        <w:t xml:space="preserve">Timeseries cleaning (baseline and max BOLD), assigning outcomes, high-pass and low-pass filtering, removing linear drift, mean-centering.</w:t>
-      </w:r>
-    </w:p>
-    <w:bookmarkEnd w:id="36"/>
-    <w:bookmarkStart w:id="37" w:name="q-stimulus-selection"/>
-    <w:p>
-      <w:pPr>
-        <w:pStyle w:val="berschrift3"/>
-      </w:pPr>
-      <w:r>
-        <w:rPr>
-          <w:rStyle w:val="SectionNumber"/>
-        </w:rPr>
-        <w:t xml:space="preserve">2.4.3</w:t>
+        <w:t>N*t</w:t>
+      </w:r>
+      <w:r>
+        <w:t xml:space="preserve"> with zeros everywhere except the cells for that trial, which contain ones). The GLM is fit to the timeseries </w:t>
+      </w:r>
+      <w:r>
+        <w:lastRenderedPageBreak/>
+        <w:t>and the betas returned are then assigned to outcome categories.  At the end of each trial, the logistic function parameter values</w:t>
+      </w:r>
+      <w:r>
+        <w:t xml:space="preserve"> are estimated and compared to the veridical logistic function parameters.  Timeseries cleaning (baseline and max BOLD), assigning outcomes, high-pass and low-pass filtering, removing linear drift, mean-centering.</w:t>
+      </w:r>
+    </w:p>
+    <w:p>
+      <w:pPr>
+        <w:pStyle w:val="Heading3"/>
+        <w:framePr w:wrap="around"/>
+      </w:pPr>
+      <w:bookmarkStart w:id="16" w:name="q-stimulus-selection"/>
+      <w:bookmarkEnd w:id="15"/>
+      <w:r>
+        <w:t>2.4.3</w:t>
       </w:r>
       <w:r>
         <w:tab/>
-      </w:r>
-      <w:r>
-        <w:t xml:space="preserve">Q+ stimulus selection</w:t>
+        <w:t>Q+ stimulus selection</w:t>
       </w:r>
     </w:p>
     <w:p>
@@ -1081,59 +949,52 @@
         <w:pStyle w:val="FirstParagraph"/>
       </w:pPr>
       <w:r>
-        <w:t xml:space="preserve">In behavioral experiments, the combinations of parameters are those that define the model. Due to the challenges listed above for fMRI, two additional parameters are searched for by Q+, which we call</w:t>
-      </w:r>
-      <w:r>
-        <w:t xml:space="preserve"> </w:t>
+        <w:t xml:space="preserve">In behavioral </w:t>
+      </w:r>
+      <w:r>
+        <w:t xml:space="preserve">experiments, the combinations of parameters are those that define the model. Due to the challenges listed above for fMRI, two additional parameters are searched for by Q+, which we call </w:t>
       </w:r>
       <w:r>
         <w:rPr>
           <w:i/>
         </w:rPr>
-        <w:t xml:space="preserve">sigma</w:t>
-      </w:r>
-      <w:r>
-        <w:t xml:space="preserve"> </w:t>
-      </w:r>
-      <w:r>
-        <w:t xml:space="preserve">and</w:t>
-      </w:r>
-      <w:r>
-        <w:t xml:space="preserve"> </w:t>
+        <w:t>sigma</w:t>
+      </w:r>
+      <w:r>
+        <w:t xml:space="preserve"> and </w:t>
       </w:r>
       <w:r>
         <w:rPr>
           <w:i/>
         </w:rPr>
-        <w:t xml:space="preserve">beta</w:t>
-      </w:r>
-      <w:r>
-        <w:t xml:space="preserve">. Sigma can be thought of as the estimate of the noise in the BOLD fMRI signal, though it is implemented as the spread along the possible outcome categories (e.g., a small value of sigma means that one stimulus value will correspond to only a few possible outcome categories). Beta is a scaling parameter that is used to help estimate what the maximum BOLD response is and approaches 1 as the maximum BOLD response is better estimated.</w:t>
-      </w:r>
-      <w:r>
-        <w:t xml:space="preserve"> </w:t>
-      </w:r>
-      <w:r>
-        <w:t xml:space="preserve">For each stimulus - outcome category pair, Q+ updates the log-likelihood for all possible combinations of parameters. Depending on the previous stimuli, Q+ will select the next stimulus by determining which result will most reduce the remaining entropy in the set of parameter combinations.</w:t>
-      </w:r>
-    </w:p>
-    <w:bookmarkEnd w:id="37"/>
-    <w:bookmarkStart w:id="38" w:name="simulation-parameters"/>
-    <w:p>
-      <w:pPr>
-        <w:pStyle w:val="berschrift3"/>
-      </w:pPr>
-      <w:r>
-        <w:rPr>
-          <w:rStyle w:val="SectionNumber"/>
-        </w:rPr>
-        <w:t xml:space="preserve">2.4.4</w:t>
+        <w:t>beta</w:t>
+      </w:r>
+      <w:r>
+        <w:t>. Sigma can be thought of as the estimate of the noise i</w:t>
+      </w:r>
+      <w:r>
+        <w:t>n the BOLD fMRI signal, though it is implemented as the spread along the possible outcome categories (e.g., a small value of sigma means that one stimulus value will correspond to only a few possible outcome categories). Beta is a scaling parameter that is</w:t>
+      </w:r>
+      <w:r>
+        <w:t xml:space="preserve"> used to help estimate what the maximum BOLD response is and approaches 1 as the maximum BOLD response is better estimated. For each stimulus - outcome category pair, Q+ updates the log-likelihood for all possible combinations of parameters. Depending on t</w:t>
+      </w:r>
+      <w:r>
+        <w:t>he previous stimuli, Q+ will select the next stimulus by determining which result will most reduce the remaining entropy in the set of parameter combinations.</w:t>
+      </w:r>
+    </w:p>
+    <w:p>
+      <w:pPr>
+        <w:pStyle w:val="Heading3"/>
+        <w:framePr w:wrap="around"/>
+      </w:pPr>
+      <w:bookmarkStart w:id="17" w:name="simulation-parameters"/>
+      <w:bookmarkEnd w:id="16"/>
+      <w:r>
+        <w:t>2.4.4</w:t>
       </w:r>
       <w:r>
         <w:tab/>
-      </w:r>
-      <w:r>
-        <w:t xml:space="preserve">Simulation parameters</w:t>
+        <w:t>Simulation parameters</w:t>
       </w:r>
     </w:p>
     <w:p>
@@ -1141,34 +1002,49 @@
         <w:pStyle w:val="FirstParagraph"/>
       </w:pPr>
       <w:r>
-        <w:t xml:space="preserve">In addition to the model parameters, which Q+ attempts to find, we also explore a range of simulation parameters. These include one parameter related to Q+ search, the number of outcome categories (7 or 15). Other parameters we explored relate to the structure of the simulation itself: simulated noise (the amount of white noise added to the simulated BOLD fMRI signal), the length of individual trials (8 or 12 seconds), the length of the TR (800 or 1600 ms).</w:t>
-      </w:r>
-    </w:p>
-    <w:p>
-      <w:pPr>
-        <w:pStyle w:val="Textkrper"/>
-      </w:pPr>
-      <w:r>
-        <w:t xml:space="preserve">We did not vary several other parameters, including the stimulus domain (which stimulus values could be selected), the value for the maximum BOLD response, and the proportion of outcome categories reserved for the top and bottom (which we call headroom and set at 10%). We also did not vary the model parameter domains (i.e., the values that each model parameter could take on). We arrived at these choices through trial and error, which is a compelling reason itself to use the Q+ fMRI simulation toolbox to set parameters for fMRI experiments. Some choices (like increasing the number of outcome categories, or the size of the parameter and stimulus domains) drastically increase the time to run Q+, limiting its utility in real-time fMRI experiments. Others, like the choice of headroom, yield strange or nonsensical results if they are set too low (0%) or too high (50%).</w:t>
-      </w:r>
-    </w:p>
-    <w:bookmarkEnd w:id="38"/>
-    <w:bookmarkStart w:id="41" w:name="data-and-code-availability"/>
-    <w:p>
-      <w:pPr>
-        <w:pStyle w:val="berschrift3"/>
-      </w:pPr>
-      <w:r>
-        <w:rPr>
-          <w:rStyle w:val="SectionNumber"/>
-        </w:rPr>
-        <w:t xml:space="preserve">2.4.5</w:t>
+        <w:t>In addition to the model parameters, which Q+ attempts to find, we al</w:t>
+      </w:r>
+      <w:r>
+        <w:t>so explore a range of simulation parameters. These include one parameter related to Q+ search, the number of outcome categories (7 or 15). Other parameters we explored relate to the structure of the simulation itself: simulated noise (the amount of white n</w:t>
+      </w:r>
+      <w:r>
+        <w:t>oise added to the simulated BOLD fMRI signal), the length of individual trials (8 or 12 seconds), the length of the TR (800 or 1600 ms).</w:t>
+      </w:r>
+    </w:p>
+    <w:p>
+      <w:pPr>
+        <w:pStyle w:val="BodyText"/>
+      </w:pPr>
+      <w:r>
+        <w:lastRenderedPageBreak/>
+        <w:t xml:space="preserve">We did not vary several other parameters, including the stimulus domain (which stimulus values could be selected), the </w:t>
+      </w:r>
+      <w:r>
+        <w:t>value for the maximum BOLD response, and the proportion of outcome categories reserved for the top and bottom (which we call headroom and set at 10%). We also did not vary the model parameter domains (i.e., the values that each model parameter could take o</w:t>
+      </w:r>
+      <w:r>
+        <w:t>n). We arrived at these choices through trial and error, which is a compelling reason itself to use the Q+ fMRI simulation toolbox to set parameters for fMRI experiments. Some choices (like increasing the number of outcome categories, or the size of the pa</w:t>
+      </w:r>
+      <w:r>
+        <w:t>rameter and stimulus domains) drastically increase the time to run Q+, limiting its utility in real-time fMRI experiments. Others, like the choice of headroom, yield strange or nonsensical results if they are set too low (0%) or too high (50%).</w:t>
+      </w:r>
+    </w:p>
+    <w:p>
+      <w:pPr>
+        <w:pStyle w:val="Heading3"/>
+        <w:framePr w:wrap="around"/>
+      </w:pPr>
+      <w:bookmarkStart w:id="18" w:name="data-and-code-availability"/>
+      <w:bookmarkEnd w:id="17"/>
+      <w:r>
+        <w:t>2.4.5</w:t>
       </w:r>
       <w:r>
         <w:tab/>
-      </w:r>
-      <w:r>
-        <w:t xml:space="preserve">Data and code availability</w:t>
+        <w:t xml:space="preserve">Data </w:t>
+      </w:r>
+      <w:r>
+        <w:t>and code availability</w:t>
       </w:r>
     </w:p>
     <w:p>
@@ -1176,129 +1052,139 @@
         <w:pStyle w:val="FirstParagraph"/>
       </w:pPr>
       <w:r>
-        <w:t xml:space="preserve">The data and code for the analyses described in the results is available in a git repository (</w:t>
-      </w:r>
-      <w:hyperlink r:id="rId39">
+        <w:t>The data and code for the analyses described in the results is available in a git repository (</w:t>
+      </w:r>
+      <w:hyperlink r:id="rId10">
         <w:r>
           <w:rPr>
             <w:rStyle w:val="Hyperlink"/>
           </w:rPr>
-          <w:t xml:space="preserve">https://github.com/smweis/Weisberg_and_Aguirre_2020</w:t>
+          <w:t>https://github.com/smweis/Weisberg_and_Aguirre_2020</w:t>
         </w:r>
       </w:hyperlink>
       <w:r>
-        <w:t xml:space="preserve">). The QpfMRI toolbox is available for download and use (</w:t>
-      </w:r>
-      <w:hyperlink r:id="rId40">
+        <w:t>). The QpfMRI tool</w:t>
+      </w:r>
+      <w:r>
+        <w:t>box is available for download and use (</w:t>
+      </w:r>
+      <w:hyperlink r:id="rId11">
         <w:r>
           <w:rPr>
             <w:rStyle w:val="Hyperlink"/>
           </w:rPr>
-          <w:t xml:space="preserve">https://github.com/smweis/qpfmri</w:t>
+          <w:t>https://github.com/smweis/qpfmri</w:t>
         </w:r>
       </w:hyperlink>
       <w:r>
-        <w:t xml:space="preserve">).</w:t>
-      </w:r>
-    </w:p>
-    <w:bookmarkEnd w:id="41"/>
-    <w:bookmarkEnd w:id="42"/>
-    <w:bookmarkEnd w:id="43"/>
-    <w:bookmarkStart w:id="51" w:name="results"/>
-    <w:p>
-      <w:pPr>
-        <w:pStyle w:val="berschrift1"/>
-      </w:pPr>
+        <w:t>).</w:t>
+      </w:r>
+    </w:p>
+    <w:p>
+      <w:pPr>
+        <w:pStyle w:val="Heading1"/>
+      </w:pPr>
+      <w:bookmarkStart w:id="19" w:name="results"/>
+      <w:bookmarkEnd w:id="4"/>
+      <w:bookmarkEnd w:id="13"/>
+      <w:bookmarkEnd w:id="18"/>
+      <w:r>
+        <w:t>3</w:t>
+      </w:r>
+      <w:r>
+        <w:tab/>
+        <w:t>Results</w:t>
+      </w:r>
+    </w:p>
+    <w:p>
+      <w:pPr>
+        <w:pStyle w:val="FirstParagraph"/>
+      </w:pPr>
+      <w:r>
+        <w:t xml:space="preserve">Our main approach is to compare simulated BOLD fMRI data timeseries that were generated using random stimulus selection </w:t>
+      </w:r>
+      <w:r>
+        <w:t>with timeseries that were generated with Q+ optimization. We first step through one sample simulation, showing trial-by-trial results. We then describe simulations over a range of parameters comparing random stimulus selection with Q+ stimulus selection. T</w:t>
+      </w:r>
+      <w:r>
+        <w:t>he results demonstrate improved convergence on model parameters when Q+ controls stimulus selection. The results also suggest optimal parameters for real-time fMRI design using Q+ for TR and trial duration.</w:t>
+      </w:r>
+    </w:p>
+    <w:p>
+      <w:pPr>
+        <w:pStyle w:val="BodyText"/>
+      </w:pPr>
+      <w:r>
+        <w:lastRenderedPageBreak/>
+        <w:t>First, we describe one set of 100 6-minute simula</w:t>
+      </w:r>
+      <w:r>
+        <w:t>ted fMRI runs comparing Q+ with random stimulus selection for one set of model parameters and one set of simulation parameters. The first set of simulations illustrate the advantage of Q+ stimulus selection in the case of simulation parameters that optimiz</w:t>
+      </w:r>
+      <w:r>
+        <w:t>e for realistic and desired fMRI conditions (fast TR, long trials, medium noise) and fast Q+ performance (few outcome categories).</w:t>
+      </w:r>
+    </w:p>
+    <w:p>
+      <w:pPr>
+        <w:pStyle w:val="BodyText"/>
+      </w:pPr>
+      <w:r>
+        <w:t>Next, we evaluate the range of performance for Q+ compared to random stimulus selection across a several control parameter ch</w:t>
+      </w:r>
+      <w:r>
+        <w:t>oices.</w:t>
+      </w:r>
+    </w:p>
+    <w:p>
+      <w:pPr>
+        <w:pStyle w:val="BodyText"/>
+      </w:pPr>
+      <w:r>
+        <w:t>Finally, we explore performance within one set of control parameters across a range of model parameters.</w:t>
+      </w:r>
+    </w:p>
+    <w:p>
+      <w:pPr>
+        <w:pStyle w:val="Heading2"/>
+      </w:pPr>
+      <w:bookmarkStart w:id="20" w:name="first-set-of-simulations"/>
+      <w:r>
+        <w:t>3.1</w:t>
+      </w:r>
+      <w:r>
+        <w:tab/>
+        <w:t>First set of simulations</w:t>
+      </w:r>
+    </w:p>
+    <w:p>
+      <w:pPr>
+        <w:pStyle w:val="FirstParagraph"/>
+      </w:pPr>
+      <w:r>
+        <w:t xml:space="preserve">  </w:t>
+      </w:r>
       <w:r>
         <w:rPr>
-          <w:rStyle w:val="SectionNumber"/>
+          <w:noProof/>
         </w:rPr>
-        <w:t xml:space="preserve">3</w:t>
-      </w:r>
-      <w:r>
-        <w:tab/>
-      </w:r>
-      <w:r>
-        <w:t xml:space="preserve">Results</w:t>
-      </w:r>
-    </w:p>
-    <w:p>
-      <w:pPr>
-        <w:pStyle w:val="FirstParagraph"/>
-      </w:pPr>
-      <w:r>
-        <w:t xml:space="preserve">Our main approach is to compare simulated BOLD fMRI data timeseries that were generated using random stimulus selection with timeseries that were generated with Q+ optimization. We first step through one sample simulation, showing trial-by-trial results. We then describe simulations over a range of parameters comparing random stimulus selection with Q+ stimulus selection. The results demonstrate improved convergence on model parameters when Q+ controls stimulus selection. The results also suggest optimal parameters for real-time fMRI design using Q+ for TR and trial duration.</w:t>
-      </w:r>
-    </w:p>
-    <w:p>
-      <w:pPr>
-        <w:pStyle w:val="Textkrper"/>
-      </w:pPr>
-      <w:r>
-        <w:t xml:space="preserve">First, we describe one set of 100 6-minute simulated fMRI runs comparing Q+ with random stimulus selection for one set of model parameters and one set of simulation parameters. The first set of simulations illustrate the advantage of Q+ stimulus selection in the case of simulation parameters that optimize for realistic and desired fMRI conditions (fast TR, long trials, medium noise) and fast Q+ performance (few outcome categories).</w:t>
-      </w:r>
-    </w:p>
-    <w:p>
-      <w:pPr>
-        <w:pStyle w:val="Textkrper"/>
-      </w:pPr>
-      <w:r>
-        <w:t xml:space="preserve">Next, we evaluate the range of performance for Q+ compared to random stimulus selection across a several control parameter choices.</w:t>
-      </w:r>
-    </w:p>
-    <w:p>
-      <w:pPr>
-        <w:pStyle w:val="Textkrper"/>
-      </w:pPr>
-      <w:r>
-        <w:t xml:space="preserve">Finally, we explore performance within one set of control parameters across a range of model parameters.</w:t>
-      </w:r>
-    </w:p>
-    <w:bookmarkStart w:id="47" w:name="first-set-of-simulations"/>
-    <w:p>
-      <w:pPr>
-        <w:pStyle w:val="berschrift2"/>
-      </w:pPr>
-      <w:r>
-        <w:rPr>
-          <w:rStyle w:val="SectionNumber"/>
-        </w:rPr>
-        <w:t xml:space="preserve">3.1</w:t>
-      </w:r>
-      <w:r>
-        <w:tab/>
-      </w:r>
-      <w:r>
-        <w:t xml:space="preserve">First set of simulations</w:t>
-      </w:r>
-    </w:p>
-    <w:p>
-      <w:pPr>
-        <w:pStyle w:val="FirstParagraph"/>
-      </w:pPr>
-      <w:r>
-        <w:t xml:space="preserve"> </w:t>
-      </w:r>
-      <w:r>
-        <w:t xml:space="preserve"> </w:t>
-      </w:r>
-      <w:r>
         <w:drawing>
-          <wp:inline>
+          <wp:inline distT="0" distB="0" distL="0" distR="0" wp14:anchorId="6AFB869F" wp14:editId="6AFB86A0">
             <wp:extent cx="4762500" cy="2769507"/>
-            <wp:effectExtent b="0" l="0" r="0" t="0"/>
-            <wp:docPr descr="Figure 2: (ref:results-figure-firstsims-1-caption)" title="" id="1" name="Picture"/>
-            <a:graphic>
+            <wp:effectExtent l="0" t="0" r="0" b="0"/>
+            <wp:docPr id="2" name="Picture" descr="Figure 2: (ref:results-figure-firstsims-1-caption)"/>
+            <wp:cNvGraphicFramePr/>
+            <a:graphic xmlns:a="http://schemas.openxmlformats.org/drawingml/2006/main">
               <a:graphicData uri="http://schemas.openxmlformats.org/drawingml/2006/picture">
-                <pic:pic>
+                <pic:pic xmlns:pic="http://schemas.openxmlformats.org/drawingml/2006/picture">
                   <pic:nvPicPr>
-                    <pic:cNvPr descr="../results/figs/fig1_7Outcomes_15Noise_12trialLength_800TR.png" id="0" name="Picture"/>
+                    <pic:cNvPr id="0" name="Picture" descr="../results/figs/fig1_7Outcomes_15Noise_12trialLength_800TR.png"/>
                     <pic:cNvPicPr>
-                      <a:picLocks noChangeArrowheads="1" noChangeAspect="1"/>
+                      <a:picLocks noChangeAspect="1" noChangeArrowheads="1"/>
                     </pic:cNvPicPr>
                   </pic:nvPicPr>
                   <pic:blipFill>
-                    <a:blip r:embed="rId44"/>
+                    <a:blip r:embed="rId12"/>
                     <a:stretch>
                       <a:fillRect/>
                     </a:stretch>
@@ -1325,45 +1211,47 @@
         </w:drawing>
       </w:r>
       <w:r>
-        <w:t xml:space="preserve"> </w:t>
-      </w:r>
-      <w:r>
-        <w:t xml:space="preserve">(ref:results-figure-firstsims-1-caption) The first set of simulations we evaluated are plotted. Each black line represents the veridical model (slope = .41, semi-saturation = .57) normalized to be between 0 and 1. Thin orange and blue lines represent each simulation’s final parameters and the thick dotted line represents the mean of all 50 simulations. Although the average fit matched the veridical parameters for both Q+ (orange, right panel) and random (blue, left panel) stimulus selection, the resulting spread of parameter fits is visibly narrower for Q+.</w:t>
-      </w:r>
-      <w:r>
-        <w:t xml:space="preserve"> </w:t>
-      </w:r>
-      <w:r>
-        <w:t xml:space="preserve"> </w:t>
-      </w:r>
-    </w:p>
-    <w:p>
-      <w:pPr>
-        <w:pStyle w:val="Textkrper"/>
-      </w:pPr>
-      <w:r>
-        <w:t xml:space="preserve"> </w:t>
-      </w:r>
-      <w:r>
-        <w:t xml:space="preserve"> </w:t>
-      </w:r>
-      <w:r>
+        <w:t xml:space="preserve"> (ref:results-figure-firstsims-1-caption) The first set of simulations we evaluated are plotted. Each black line</w:t>
+      </w:r>
+      <w:r>
+        <w:t xml:space="preserve"> represents the veridical model (slope = .41, semi-saturation = .57) normalized to be between 0 and 1. Thin orange and blue lines represent each simulation’s final parameters and the thick dotted line represents the mean of all 50 simulations. Although the</w:t>
+      </w:r>
+      <w:r>
+        <w:t xml:space="preserve"> average fit matched the </w:t>
+      </w:r>
+      <w:r>
+        <w:lastRenderedPageBreak/>
+        <w:t xml:space="preserve">veridical parameters for both Q+ (orange, right panel) and random (blue, left panel) stimulus selection, the resulting spread of parameter fits is visibly narrower for Q+.  </w:t>
+      </w:r>
+    </w:p>
+    <w:p>
+      <w:pPr>
+        <w:pStyle w:val="BodyText"/>
+      </w:pPr>
+      <w:r>
+        <w:t xml:space="preserve">  </w:t>
+      </w:r>
+      <w:r>
+        <w:rPr>
+          <w:noProof/>
+        </w:rPr>
         <w:drawing>
-          <wp:inline>
+          <wp:inline distT="0" distB="0" distL="0" distR="0" wp14:anchorId="6AFB86A1" wp14:editId="6AFB86A2">
             <wp:extent cx="4762500" cy="3573235"/>
-            <wp:effectExtent b="0" l="0" r="0" t="0"/>
-            <wp:docPr descr="Figure 3: (ref:results-figure-firstsims-2-caption)" title="" id="1" name="Picture"/>
-            <a:graphic>
+            <wp:effectExtent l="0" t="0" r="0" b="0"/>
+            <wp:docPr id="3" name="Picture" descr="Figure 3: (ref:results-figure-firstsims-2-caption)"/>
+            <wp:cNvGraphicFramePr/>
+            <a:graphic xmlns:a="http://schemas.openxmlformats.org/drawingml/2006/main">
               <a:graphicData uri="http://schemas.openxmlformats.org/drawingml/2006/picture">
-                <pic:pic>
+                <pic:pic xmlns:pic="http://schemas.openxmlformats.org/drawingml/2006/picture">
                   <pic:nvPicPr>
-                    <pic:cNvPr descr="../results/figs/fig2_7Outcomes_15Noise_12trialLength_800TR.png" id="0" name="Picture"/>
+                    <pic:cNvPr id="0" name="Picture" descr="../results/figs/fig2_7Outcomes_15Noise_12trialLength_800TR.png"/>
                     <pic:cNvPicPr>
-                      <a:picLocks noChangeArrowheads="1" noChangeAspect="1"/>
+                      <a:picLocks noChangeAspect="1" noChangeArrowheads="1"/>
                     </pic:cNvPicPr>
                   </pic:nvPicPr>
                   <pic:blipFill>
-                    <a:blip r:embed="rId45"/>
+                    <a:blip r:embed="rId13"/>
                     <a:stretch>
                       <a:fillRect/>
                     </a:stretch>
@@ -1390,45 +1278,44 @@
         </w:drawing>
       </w:r>
       <w:r>
-        <w:t xml:space="preserve"> </w:t>
-      </w:r>
-      <w:r>
-        <w:t xml:space="preserve">(ref:results-figure-firstsims-2-caption) To evaluate how well the resulting parameters matched the veridical parameters we calculated the squared Pearson’s correlation between the output for each simulation with the output for the veridical parameters. This histogram depicts the results of each correlation for all Q+ (orange) and random (blue) stimulus selection simulations.</w:t>
-      </w:r>
-      <w:r>
-        <w:t xml:space="preserve"> </w:t>
-      </w:r>
-      <w:r>
-        <w:t xml:space="preserve"> </w:t>
-      </w:r>
-    </w:p>
-    <w:p>
-      <w:pPr>
-        <w:pStyle w:val="Textkrper"/>
-      </w:pPr>
-      <w:r>
-        <w:t xml:space="preserve"> </w:t>
-      </w:r>
-      <w:r>
-        <w:t xml:space="preserve"> </w:t>
-      </w:r>
-      <w:r>
+        <w:t xml:space="preserve"> (ref:results-figure-firstsims-2-caption) To evaluate </w:t>
+      </w:r>
+      <w:r>
+        <w:t>how well the resulting parameters matched the veridical parameters we calculated the squared Pearson’s correlation between the output for each simulation with the output for the veridical parameters. This histogram depicts the results of each correlation f</w:t>
+      </w:r>
+      <w:r>
+        <w:t xml:space="preserve">or all Q+ (orange) and random (blue) stimulus selection simulations.  </w:t>
+      </w:r>
+    </w:p>
+    <w:p>
+      <w:pPr>
+        <w:pStyle w:val="BodyText"/>
+      </w:pPr>
+      <w:r>
+        <w:lastRenderedPageBreak/>
+        <w:t xml:space="preserve">  </w:t>
+      </w:r>
+      <w:r>
+        <w:rPr>
+          <w:noProof/>
+        </w:rPr>
         <w:drawing>
-          <wp:inline>
+          <wp:inline distT="0" distB="0" distL="0" distR="0" wp14:anchorId="6AFB86A3" wp14:editId="6AFB86A4">
             <wp:extent cx="4762500" cy="2769507"/>
-            <wp:effectExtent b="0" l="0" r="0" t="0"/>
-            <wp:docPr descr="Figure 4: (ref:results-figure-firstsims-3-caption)" title="" id="1" name="Picture"/>
-            <a:graphic>
+            <wp:effectExtent l="0" t="0" r="0" b="0"/>
+            <wp:docPr id="4" name="Picture" descr="Figure 4: (ref:results-figure-firstsims-3-caption)"/>
+            <wp:cNvGraphicFramePr/>
+            <a:graphic xmlns:a="http://schemas.openxmlformats.org/drawingml/2006/main">
               <a:graphicData uri="http://schemas.openxmlformats.org/drawingml/2006/picture">
-                <pic:pic>
+                <pic:pic xmlns:pic="http://schemas.openxmlformats.org/drawingml/2006/picture">
                   <pic:nvPicPr>
-                    <pic:cNvPr descr="../results/figs/fig3_7Outcomes_15Noise_12trialLength_800TR.png" id="0" name="Picture"/>
+                    <pic:cNvPr id="0" name="Picture" descr="../results/figs/fig3_7Outcomes_15Noise_12trialLength_800TR.png"/>
                     <pic:cNvPicPr>
-                      <a:picLocks noChangeArrowheads="1" noChangeAspect="1"/>
+                      <a:picLocks noChangeAspect="1" noChangeArrowheads="1"/>
                     </pic:cNvPicPr>
                   </pic:nvPicPr>
                   <pic:blipFill>
-                    <a:blip r:embed="rId46"/>
+                    <a:blip r:embed="rId14"/>
                     <a:stretch>
                       <a:fillRect/>
                     </a:stretch>
@@ -1455,263 +1342,198 @@
         </w:drawing>
       </w:r>
       <w:r>
-        <w:t xml:space="preserve"> </w:t>
-      </w:r>
-      <w:r>
-        <w:t xml:space="preserve">(ref:results-figure-firstsims-3-caption) FILLER FOR NOW</w:t>
-      </w:r>
-      <w:r>
-        <w:t xml:space="preserve"> </w:t>
-      </w:r>
-      <w:r>
-        <w:t xml:space="preserve"> </w:t>
-      </w:r>
-    </w:p>
-    <w:bookmarkEnd w:id="47"/>
-    <w:bookmarkStart w:id="48" w:name="Xbfeffc76f6cba3886ba01c832dfc6b8acd5fc6c"/>
-    <w:p>
-      <w:pPr>
-        <w:pStyle w:val="berschrift2"/>
-      </w:pPr>
-      <w:r>
-        <w:rPr>
-          <w:rStyle w:val="SectionNumber"/>
-        </w:rPr>
-        <w:t xml:space="preserve">3.2</w:t>
+        <w:t xml:space="preserve"> (ref:results-figure-firstsims-3-caption) FILLER FOR NOW  </w:t>
+      </w:r>
+    </w:p>
+    <w:p>
+      <w:pPr>
+        <w:pStyle w:val="Heading2"/>
+      </w:pPr>
+      <w:bookmarkStart w:id="21" w:name="Xbfeffc76f6cba3886ba01c832dfc6b8acd5fc6c"/>
+      <w:bookmarkEnd w:id="20"/>
+      <w:r>
+        <w:t>3.2</w:t>
       </w:r>
       <w:r>
         <w:tab/>
       </w:r>
       <w:r>
-        <w:t xml:space="preserve">Show an example simulated experiment with the convergence of the adaptive procedure upon the parameter(s) of the response function</w:t>
-      </w:r>
-    </w:p>
-    <w:bookmarkEnd w:id="48"/>
-    <w:bookmarkStart w:id="49" w:name="Xa141550a791db4095017868f78df1fc09965c07"/>
-    <w:p>
-      <w:pPr>
-        <w:pStyle w:val="berschrift2"/>
-      </w:pPr>
-      <w:r>
-        <w:rPr>
-          <w:rStyle w:val="SectionNumber"/>
-        </w:rPr>
-        <w:t xml:space="preserve">3.3</w:t>
+        <w:t>Show an example simulated experiment with the convergence of the adaptive procedure upon the parameter(s) of the response function</w:t>
+      </w:r>
+    </w:p>
+    <w:p>
+      <w:pPr>
+        <w:pStyle w:val="Heading2"/>
+      </w:pPr>
+      <w:bookmarkStart w:id="22" w:name="Xa141550a791db4095017868f78df1fc09965c07"/>
+      <w:bookmarkEnd w:id="21"/>
+      <w:r>
+        <w:t>3.3</w:t>
       </w:r>
       <w:r>
         <w:tab/>
-      </w:r>
-      <w:r>
-        <w:t xml:space="preserve">Explore choices for the trial duration and TR to find optimal experimental design for rapid and accurate parameter characterization. Examples: How finely to sample the stimulus space; scan length, number of trials, stimulus duration; Forcing occasional</w:t>
-      </w:r>
-      <w:r>
-        <w:t xml:space="preserve"> </w:t>
-      </w:r>
-      <w:r>
-        <w:t xml:space="preserve">“</w:t>
-      </w:r>
-      <w:r>
-        <w:t xml:space="preserve">baseline</w:t>
-      </w:r>
-      <w:r>
-        <w:t xml:space="preserve">”</w:t>
-      </w:r>
-      <w:r>
-        <w:t xml:space="preserve"> </w:t>
-      </w:r>
-      <w:r>
-        <w:t xml:space="preserve">trials to account for 1/f drift in the BOLD fMRI signal</w:t>
-      </w:r>
-    </w:p>
-    <w:bookmarkEnd w:id="49"/>
-    <w:bookmarkStart w:id="50" w:name="X2e73e3bc113d0839953a213673a7716fd010c20"/>
-    <w:p>
-      <w:pPr>
-        <w:pStyle w:val="berschrift2"/>
-      </w:pPr>
-      <w:r>
-        <w:rPr>
-          <w:rStyle w:val="SectionNumber"/>
-        </w:rPr>
-        <w:t xml:space="preserve">3.4</w:t>
+        <w:t>Explore choices for the trial duration and TR to find optimal experimental design for rapid and accurate parameter charac</w:t>
+      </w:r>
+      <w:r>
+        <w:t>terization. Examples: How finely to sample the stimulus space; scan length, number of trials, stimulus duration; Forcing occasional “baseline” trials to account for 1/f drift in the BOLD fMRI signal</w:t>
+      </w:r>
+    </w:p>
+    <w:p>
+      <w:pPr>
+        <w:pStyle w:val="Heading2"/>
+      </w:pPr>
+      <w:bookmarkStart w:id="23" w:name="X2e73e3bc113d0839953a213673a7716fd010c20"/>
+      <w:bookmarkEnd w:id="22"/>
+      <w:r>
+        <w:t>3.4</w:t>
       </w:r>
       <w:r>
         <w:tab/>
-      </w:r>
-      <w:r>
-        <w:t xml:space="preserve">Comparison of method of constant stimuli to Bayesian adaptive fMRI for time to achieve a given degree of confidence in an experimental parameter.</w:t>
-      </w:r>
-    </w:p>
-    <w:bookmarkEnd w:id="50"/>
-    <w:bookmarkEnd w:id="51"/>
-    <w:bookmarkStart w:id="58" w:name="discussion"/>
-    <w:p>
-      <w:pPr>
-        <w:pStyle w:val="berschrift1"/>
-      </w:pPr>
-      <w:r>
-        <w:rPr>
-          <w:rStyle w:val="SectionNumber"/>
-        </w:rPr>
-        <w:t xml:space="preserve">4</w:t>
+        <w:t xml:space="preserve">Comparison of method of constant stimuli to Bayesian </w:t>
+      </w:r>
+      <w:r>
+        <w:t>adaptive fMRI for time to achieve a given degree of confidence in an experimental parameter.</w:t>
+      </w:r>
+    </w:p>
+    <w:p>
+      <w:pPr>
+        <w:pStyle w:val="Heading1"/>
+      </w:pPr>
+      <w:bookmarkStart w:id="24" w:name="discussion"/>
+      <w:bookmarkEnd w:id="19"/>
+      <w:bookmarkEnd w:id="23"/>
+      <w:r>
+        <w:t>4</w:t>
       </w:r>
       <w:r>
         <w:tab/>
-      </w:r>
-      <w:r>
-        <w:t xml:space="preserve">Discussion</w:t>
-      </w:r>
-    </w:p>
-    <w:bookmarkStart w:id="54" w:name="limitations"/>
-    <w:p>
-      <w:pPr>
-        <w:pStyle w:val="berschrift2"/>
-      </w:pPr>
-      <w:r>
-        <w:rPr>
-          <w:rStyle w:val="SectionNumber"/>
-        </w:rPr>
-        <w:t xml:space="preserve">4.1</w:t>
+        <w:t>Discussion</w:t>
+      </w:r>
+    </w:p>
+    <w:p>
+      <w:pPr>
+        <w:pStyle w:val="Heading2"/>
+      </w:pPr>
+      <w:bookmarkStart w:id="25" w:name="limitations"/>
+      <w:r>
+        <w:t>4.1</w:t>
       </w:r>
       <w:r>
         <w:tab/>
-      </w:r>
-      <w:r>
-        <w:t xml:space="preserve">Limitations</w:t>
-      </w:r>
-    </w:p>
-    <w:bookmarkStart w:id="52" w:name="Xb5cb9dff26a3619504a2d8dcb79e3ba1070d8a9"/>
-    <w:p>
-      <w:pPr>
-        <w:pStyle w:val="berschrift3"/>
-      </w:pPr>
-      <w:r>
-        <w:rPr>
-          <w:rStyle w:val="SectionNumber"/>
-        </w:rPr>
-        <w:t xml:space="preserve">4.1.1</w:t>
+        <w:t>Limitations</w:t>
+      </w:r>
+    </w:p>
+    <w:p>
+      <w:pPr>
+        <w:pStyle w:val="Heading3"/>
+        <w:framePr w:wrap="around"/>
+      </w:pPr>
+      <w:bookmarkStart w:id="26" w:name="Xb5cb9dff26a3619504a2d8dcb79e3ba1070d8a9"/>
+      <w:r>
+        <w:t>4.1.1</w:t>
       </w:r>
       <w:r>
         <w:tab/>
-      </w:r>
-      <w:r>
-        <w:t xml:space="preserve">This is really only useful if you already have a strong prior on the possible shape of the response function.</w:t>
-      </w:r>
-    </w:p>
-    <w:bookmarkEnd w:id="52"/>
-    <w:bookmarkStart w:id="53" w:name="X7ab18cb0d2e94893e68dda80bd9f76ed2cfae33"/>
-    <w:p>
-      <w:pPr>
-        <w:pStyle w:val="berschrift3"/>
-      </w:pPr>
-      <w:r>
-        <w:rPr>
-          <w:rStyle w:val="SectionNumber"/>
-        </w:rPr>
-        <w:t xml:space="preserve">4.1.2</w:t>
+        <w:t>This is really only useful if you already have a strong prior on the possible shape of the response function.</w:t>
+      </w:r>
+    </w:p>
+    <w:p>
+      <w:pPr>
+        <w:pStyle w:val="Heading3"/>
+        <w:framePr w:wrap="around"/>
+      </w:pPr>
+      <w:bookmarkStart w:id="27" w:name="X7ab18cb0d2e94893e68dda80bd9f76ed2cfae33"/>
+      <w:bookmarkEnd w:id="26"/>
+      <w:r>
+        <w:t>4.1.2</w:t>
       </w:r>
       <w:r>
         <w:tab/>
-      </w:r>
-      <w:r>
-        <w:t xml:space="preserve">A great use case is when the distribution and/or bounds on the parameter values for a population is known, but the investigator now wishes to estimate the parameter value for a particular individual under study.</w:t>
-      </w:r>
-    </w:p>
-    <w:bookmarkEnd w:id="53"/>
-    <w:bookmarkEnd w:id="54"/>
-    <w:bookmarkStart w:id="57" w:name="extensions"/>
-    <w:p>
-      <w:pPr>
-        <w:pStyle w:val="berschrift2"/>
-      </w:pPr>
-      <w:r>
-        <w:rPr>
-          <w:rStyle w:val="SectionNumber"/>
-        </w:rPr>
-        <w:t xml:space="preserve">4.2</w:t>
+        <w:t xml:space="preserve">A great use </w:t>
+      </w:r>
+      <w:r>
+        <w:t>case is when the distribution and/or bounds on the parameter values for a population is known, but the investigator now wishes to estimate the parameter value for a particular individual under study.</w:t>
+      </w:r>
+    </w:p>
+    <w:p>
+      <w:pPr>
+        <w:pStyle w:val="Heading2"/>
+      </w:pPr>
+      <w:bookmarkStart w:id="28" w:name="extensions"/>
+      <w:bookmarkEnd w:id="25"/>
+      <w:bookmarkEnd w:id="27"/>
+      <w:r>
+        <w:lastRenderedPageBreak/>
+        <w:t>4.2</w:t>
       </w:r>
       <w:r>
         <w:tab/>
-      </w:r>
-      <w:r>
-        <w:t xml:space="preserve">Extensions</w:t>
-      </w:r>
-    </w:p>
-    <w:bookmarkStart w:id="55" w:name="Xae7d0af4e0b71b2611f0c3ccbfd6d58d2030006"/>
-    <w:p>
-      <w:pPr>
-        <w:pStyle w:val="berschrift3"/>
-      </w:pPr>
-      <w:r>
-        <w:rPr>
-          <w:rStyle w:val="SectionNumber"/>
-        </w:rPr>
-        <w:t xml:space="preserve">4.2.1</w:t>
+        <w:t>Extensions</w:t>
+      </w:r>
+    </w:p>
+    <w:p>
+      <w:pPr>
+        <w:pStyle w:val="Heading3"/>
+        <w:framePr w:wrap="around"/>
+      </w:pPr>
+      <w:bookmarkStart w:id="29" w:name="Xae7d0af4e0b71b2611f0c3ccbfd6d58d2030006"/>
+      <w:r>
+        <w:t>4.2.1</w:t>
       </w:r>
       <w:r>
         <w:tab/>
-      </w:r>
-      <w:r>
-        <w:t xml:space="preserve">Model parameters that account for variation across cortical space. Could have a model that takes as input multiple time-series and then has a parameter that describes systematic variation in responses across space (e.g., retinotopic mapping).</w:t>
-      </w:r>
-    </w:p>
-    <w:bookmarkEnd w:id="55"/>
-    <w:bookmarkStart w:id="56" w:name="X97329b0e574b865c5f02cdf25aaf3445a32125f"/>
-    <w:p>
-      <w:pPr>
-        <w:pStyle w:val="berschrift3"/>
-      </w:pPr>
-      <w:r>
-        <w:rPr>
-          <w:rStyle w:val="SectionNumber"/>
-        </w:rPr>
-        <w:t xml:space="preserve">4.2.2</w:t>
+        <w:t>Model parameters that account for v</w:t>
+      </w:r>
+      <w:r>
+        <w:t>ariation across cortical space. Could have a model that takes as input multiple time-series and then has a parameter that describes systematic variation in responses across space (e.g., retinotopic mapping).</w:t>
+      </w:r>
+    </w:p>
+    <w:p>
+      <w:pPr>
+        <w:pStyle w:val="Heading3"/>
+        <w:framePr w:wrap="around"/>
+      </w:pPr>
+      <w:bookmarkStart w:id="30" w:name="X97329b0e574b865c5f02cdf25aaf3445a32125f"/>
+      <w:bookmarkEnd w:id="29"/>
+      <w:r>
+        <w:t>4.2.2</w:t>
       </w:r>
       <w:r>
         <w:tab/>
-      </w:r>
-      <w:r>
-        <w:t xml:space="preserve">Could model not just parameters for the neural response, but physiologic parameters as well. E.g., the parameters that define the shape of the hemodynamic response, or saturating non-linearities in the conversion of neural activity to BOLD signal.</w:t>
-      </w:r>
-    </w:p>
-    <w:bookmarkEnd w:id="56"/>
-    <w:bookmarkEnd w:id="57"/>
-    <w:bookmarkEnd w:id="58"/>
-    <w:bookmarkStart w:id="59" w:name="results-1"/>
-    <w:p>
-      <w:pPr>
-        <w:pStyle w:val="berschrift1"/>
-      </w:pPr>
-      <w:r>
-        <w:rPr>
-          <w:rStyle w:val="SectionNumber"/>
-        </w:rPr>
-        <w:t xml:space="preserve">5</w:t>
+        <w:t>Could model not just parameters for the ne</w:t>
+      </w:r>
+      <w:r>
+        <w:t>ural response, but physiologic parameters as well. E.g., the parameters that define the shape of the hemodynamic response, or saturating non-linearities in the conversion of neural activity to BOLD signal.</w:t>
+      </w:r>
+    </w:p>
+    <w:p>
+      <w:pPr>
+        <w:pStyle w:val="Heading1"/>
+      </w:pPr>
+      <w:bookmarkStart w:id="31" w:name="results-1"/>
+      <w:bookmarkEnd w:id="24"/>
+      <w:bookmarkEnd w:id="28"/>
+      <w:bookmarkEnd w:id="30"/>
+      <w:r>
+        <w:t>5</w:t>
       </w:r>
       <w:r>
         <w:tab/>
-      </w:r>
-      <w:r>
-        <w:t xml:space="preserve">Results</w:t>
-      </w:r>
-    </w:p>
-    <w:bookmarkEnd w:id="59"/>
-    <w:bookmarkStart w:id="60" w:name="discussion-1"/>
-    <w:p>
-      <w:pPr>
-        <w:pStyle w:val="berschrift1"/>
-      </w:pPr>
-      <w:r>
-        <w:rPr>
-          <w:rStyle w:val="SectionNumber"/>
-        </w:rPr>
-        <w:t xml:space="preserve">6</w:t>
+        <w:t>Results</w:t>
+      </w:r>
+    </w:p>
+    <w:p>
+      <w:pPr>
+        <w:pStyle w:val="Heading1"/>
+      </w:pPr>
+      <w:bookmarkStart w:id="32" w:name="discussion-1"/>
+      <w:bookmarkEnd w:id="31"/>
+      <w:r>
+        <w:t>6</w:t>
       </w:r>
       <w:r>
         <w:tab/>
-      </w:r>
-      <w:r>
-        <w:t xml:space="preserve">Discussion</w:t>
+        <w:t>Discussion</w:t>
       </w:r>
     </w:p>
     <w:p>
@@ -1719,216 +1541,188 @@
         <w:br w:type="page"/>
       </w:r>
     </w:p>
-    <w:bookmarkEnd w:id="60"/>
-    <w:bookmarkStart w:id="70" w:name="references"/>
-    <w:p>
-      <w:pPr>
-        <w:pStyle w:val="berschrift1"/>
-      </w:pPr>
-      <w:r>
-        <w:rPr>
-          <w:rStyle w:val="SectionNumber"/>
-        </w:rPr>
-        <w:t xml:space="preserve">7</w:t>
+    <w:p>
+      <w:pPr>
+        <w:pStyle w:val="Heading1"/>
+      </w:pPr>
+      <w:bookmarkStart w:id="33" w:name="references"/>
+      <w:bookmarkEnd w:id="32"/>
+      <w:r>
+        <w:lastRenderedPageBreak/>
+        <w:t>7</w:t>
       </w:r>
       <w:r>
         <w:tab/>
-      </w:r>
-      <w:r>
-        <w:t xml:space="preserve">References</w:t>
-      </w:r>
-    </w:p>
-    <w:bookmarkStart w:id="69" w:name="refs"/>
-    <w:bookmarkStart w:id="61" w:name="X2b84f57294d1e591af1dc576fc587f019724d3b"/>
-    <w:p>
-      <w:pPr>
-        <w:pStyle w:val="Literaturverzeichnis"/>
-      </w:pPr>
-      <w:r>
-        <w:t xml:space="preserve">David H. Brainard. (2017). mQUESTPlus: A Matlab implementation of QUEST+.</w:t>
-      </w:r>
-    </w:p>
-    <w:bookmarkEnd w:id="61"/>
-    <w:bookmarkStart w:id="63" w:name="X626787de904d956b3151a57d14ffeece5f50fc6"/>
-    <w:p>
-      <w:pPr>
-        <w:pStyle w:val="Literaturverzeichnis"/>
-      </w:pPr>
-      <w:r>
-        <w:t xml:space="preserve">Watson, A. B. (2017). QUEST+: A general multidimensional Bayesian adaptive psychometric method.</w:t>
-      </w:r>
-      <w:r>
-        <w:t xml:space="preserve"> </w:t>
+        <w:t>References</w:t>
+      </w:r>
+    </w:p>
+    <w:p>
+      <w:pPr>
+        <w:pStyle w:val="Bibliography"/>
+      </w:pPr>
+      <w:bookmarkStart w:id="34" w:name="refs"/>
+      <w:r>
+        <w:t>David H. Brainard. (2017). mQUESTPlus: A Matlab implementation of QUEST+.</w:t>
+      </w:r>
+    </w:p>
+    <w:p>
+      <w:pPr>
+        <w:pStyle w:val="Bibliography"/>
+      </w:pPr>
+      <w:r>
+        <w:t xml:space="preserve">Watson, A. B. (2017). QUEST+: A general multidimensional Bayesian adaptive psychometric method. </w:t>
       </w:r>
       <w:r>
         <w:rPr>
           <w:i/>
         </w:rPr>
-        <w:t xml:space="preserve">Journal of Vision</w:t>
-      </w:r>
-      <w:r>
-        <w:t xml:space="preserve">,</w:t>
-      </w:r>
-      <w:r>
-        <w:t xml:space="preserve"> </w:t>
+        <w:t>Journal of Vision</w:t>
+      </w:r>
+      <w:r>
+        <w:t xml:space="preserve">, </w:t>
       </w:r>
       <w:r>
         <w:rPr>
           <w:i/>
         </w:rPr>
-        <w:t xml:space="preserve">17</w:t>
-      </w:r>
-      <w:r>
-        <w:t xml:space="preserve">(3), 10–10. doi:</w:t>
-      </w:r>
-      <w:hyperlink r:id="rId62">
+        <w:t>17</w:t>
+      </w:r>
+      <w:r>
+        <w:t>(3), 10–10. doi:</w:t>
+      </w:r>
+      <w:hyperlink r:id="rId15">
         <w:r>
           <w:rPr>
             <w:rStyle w:val="Hyperlink"/>
           </w:rPr>
-          <w:t xml:space="preserve">10.1167/17.3.10</w:t>
+          <w:t>10.1167/17.3.10</w:t>
         </w:r>
       </w:hyperlink>
     </w:p>
-    <w:bookmarkEnd w:id="63"/>
-    <w:bookmarkStart w:id="65" w:name="ref-watsonQuestBayesianAdaptive1983"/>
-    <w:p>
-      <w:pPr>
-        <w:pStyle w:val="Literaturverzeichnis"/>
-      </w:pPr>
-      <w:r>
-        <w:t xml:space="preserve">Watson, A. B., &amp; Pelli, D. G. (1983). Quest: A Bayesian adaptive psychometric method.</w:t>
-      </w:r>
-      <w:r>
-        <w:t xml:space="preserve"> </w:t>
+    <w:p>
+      <w:pPr>
+        <w:pStyle w:val="Bibliography"/>
+      </w:pPr>
+      <w:r>
+        <w:t xml:space="preserve">Watson, A. B., &amp; Pelli, D. G. (1983). Quest: A Bayesian adaptive psychometric method. </w:t>
       </w:r>
       <w:r>
         <w:rPr>
           <w:i/>
         </w:rPr>
-        <w:t xml:space="preserve">Perception &amp; Psychophysics</w:t>
-      </w:r>
-      <w:r>
-        <w:t xml:space="preserve">,</w:t>
-      </w:r>
-      <w:r>
-        <w:t xml:space="preserve"> </w:t>
+        <w:t>Perception &amp; Psychophysics</w:t>
+      </w:r>
+      <w:r>
+        <w:t xml:space="preserve">, </w:t>
       </w:r>
       <w:r>
         <w:rPr>
           <w:i/>
         </w:rPr>
-        <w:t xml:space="preserve">33</w:t>
-      </w:r>
-      <w:r>
-        <w:t xml:space="preserve">(2), 113–120. doi:</w:t>
-      </w:r>
-      <w:hyperlink r:id="rId64">
+        <w:t>33</w:t>
+      </w:r>
+      <w:r>
+        <w:t>(2), 113–120. doi:</w:t>
+      </w:r>
+      <w:hyperlink r:id="rId16">
         <w:r>
           <w:rPr>
             <w:rStyle w:val="Hyperlink"/>
           </w:rPr>
-          <w:t xml:space="preserve">10.3758/BF03202828</w:t>
+          <w:t>10.3758/BF03202828</w:t>
         </w:r>
       </w:hyperlink>
     </w:p>
-    <w:bookmarkEnd w:id="65"/>
-    <w:bookmarkStart w:id="66" w:name="X2b84f57294d1e591af1dc576fc587f019724d3b"/>
-    <w:p>
-      <w:pPr>
-        <w:pStyle w:val="Literaturverzeichnis"/>
-      </w:pPr>
-      <w:r>
-        <w:t xml:space="preserve">David H. Brainard. (2017). mQUESTPlus: A Matlab implementation of QUEST+.</w:t>
-      </w:r>
-    </w:p>
-    <w:bookmarkEnd w:id="66"/>
-    <w:bookmarkStart w:id="67" w:name="X626787de904d956b3151a57d14ffeece5f50fc6"/>
-    <w:p>
-      <w:pPr>
-        <w:pStyle w:val="Literaturverzeichnis"/>
-      </w:pPr>
-      <w:r>
-        <w:t xml:space="preserve">Watson, A. B. (2017). QUEST+: A general multidimensional Bayesian adaptive psychometric method.</w:t>
-      </w:r>
-      <w:r>
-        <w:t xml:space="preserve"> </w:t>
+    <w:p>
+      <w:pPr>
+        <w:pStyle w:val="Bibliography"/>
+      </w:pPr>
+      <w:bookmarkStart w:id="35" w:name="X2b84f57294d1e591af1dc576fc587f019724d3b"/>
+      <w:r>
+        <w:t>David H. Brainard. (2017). mQUE</w:t>
+      </w:r>
+      <w:r>
+        <w:t>STPlus: A Matlab implementation of QUEST+.</w:t>
+      </w:r>
+    </w:p>
+    <w:p>
+      <w:pPr>
+        <w:pStyle w:val="Bibliography"/>
+      </w:pPr>
+      <w:bookmarkStart w:id="36" w:name="X626787de904d956b3151a57d14ffeece5f50fc6"/>
+      <w:bookmarkEnd w:id="35"/>
+      <w:r>
+        <w:t xml:space="preserve">Watson, A. B. (2017). QUEST+: A general multidimensional Bayesian adaptive psychometric method. </w:t>
       </w:r>
       <w:r>
         <w:rPr>
           <w:i/>
         </w:rPr>
-        <w:t xml:space="preserve">Journal of Vision</w:t>
-      </w:r>
-      <w:r>
-        <w:t xml:space="preserve">,</w:t>
-      </w:r>
-      <w:r>
-        <w:t xml:space="preserve"> </w:t>
+        <w:t>Journal of Vision</w:t>
+      </w:r>
+      <w:r>
+        <w:t xml:space="preserve">, </w:t>
       </w:r>
       <w:r>
         <w:rPr>
           <w:i/>
         </w:rPr>
-        <w:t xml:space="preserve">17</w:t>
-      </w:r>
-      <w:r>
-        <w:t xml:space="preserve">(3), 10–10. doi:</w:t>
-      </w:r>
-      <w:hyperlink r:id="rId62">
+        <w:t>17</w:t>
+      </w:r>
+      <w:r>
+        <w:t>(3), 10–10. doi:</w:t>
+      </w:r>
+      <w:hyperlink r:id="rId17">
         <w:r>
           <w:rPr>
             <w:rStyle w:val="Hyperlink"/>
           </w:rPr>
-          <w:t xml:space="preserve">10.1167/17.3.10</w:t>
+          <w:t>10.1167/17.3.10</w:t>
         </w:r>
       </w:hyperlink>
     </w:p>
-    <w:bookmarkEnd w:id="67"/>
-    <w:bookmarkStart w:id="68" w:name="ref-watsonQuestBayesianAdaptive1983"/>
-    <w:p>
-      <w:pPr>
-        <w:pStyle w:val="Literaturverzeichnis"/>
-      </w:pPr>
-      <w:r>
-        <w:t xml:space="preserve">Watson, A. B., &amp; Pelli, D. G. (1983). Quest: A Bayesian adaptive psychometric method.</w:t>
-      </w:r>
-      <w:r>
-        <w:t xml:space="preserve"> </w:t>
+    <w:p>
+      <w:pPr>
+        <w:pStyle w:val="Bibliography"/>
+      </w:pPr>
+      <w:bookmarkStart w:id="37" w:name="ref-watsonQuestBayesianAdaptive1983"/>
+      <w:bookmarkEnd w:id="36"/>
+      <w:r>
+        <w:t>Watson, A. B.</w:t>
+      </w:r>
+      <w:r>
+        <w:t xml:space="preserve">, &amp; Pelli, D. G. (1983). Quest: A Bayesian adaptive psychometric method. </w:t>
       </w:r>
       <w:r>
         <w:rPr>
           <w:i/>
         </w:rPr>
-        <w:t xml:space="preserve">Perception &amp; Psychophysics</w:t>
-      </w:r>
-      <w:r>
-        <w:t xml:space="preserve">,</w:t>
-      </w:r>
-      <w:r>
-        <w:t xml:space="preserve"> </w:t>
+        <w:t>Perception &amp; Psychophysics</w:t>
+      </w:r>
+      <w:r>
+        <w:t xml:space="preserve">, </w:t>
       </w:r>
       <w:r>
         <w:rPr>
           <w:i/>
         </w:rPr>
-        <w:t xml:space="preserve">33</w:t>
-      </w:r>
-      <w:r>
-        <w:t xml:space="preserve">(2), 113–120. doi:</w:t>
-      </w:r>
-      <w:hyperlink r:id="rId64">
+        <w:t>33</w:t>
+      </w:r>
+      <w:r>
+        <w:t>(2), 113–120. doi:</w:t>
+      </w:r>
+      <w:hyperlink r:id="rId18">
         <w:r>
           <w:rPr>
             <w:rStyle w:val="Hyperlink"/>
           </w:rPr>
-          <w:t xml:space="preserve">10.3758/BF03202828</w:t>
+          <w:t>10.3758/BF03202828</w:t>
         </w:r>
       </w:hyperlink>
-    </w:p>
-    <w:bookmarkEnd w:id="68"/>
-    <w:bookmarkEnd w:id="69"/>
-    <w:bookmarkEnd w:id="70"/>
+      <w:bookmarkEnd w:id="33"/>
+      <w:bookmarkEnd w:id="34"/>
+      <w:bookmarkEnd w:id="37"/>
+    </w:p>
     <w:sectPr>
       <w:pgSz w:w="12240" w:h="15840"/>
       <w:pgMar w:top="1418" w:right="1418" w:bottom="1418" w:left="1418" w:header="720" w:footer="720" w:gutter="0"/>
@@ -1938,23 +1732,44 @@
 </w:document>
 </file>
 
-<file path=word/comments.xml><?xml version="1.0" encoding="utf-8"?>
-<w:comments xmlns:w="http://schemas.openxmlformats.org/wordprocessingml/2006/main" xmlns:m="http://schemas.openxmlformats.org/officeDocument/2006/math" xmlns:r="http://schemas.openxmlformats.org/officeDocument/2006/relationships" xmlns:o="urn:schemas-microsoft-com:office:office" xmlns:v="urn:schemas-microsoft-com:vml" xmlns:w10="urn:schemas-microsoft-com:office:word" xmlns:a="http://schemas.openxmlformats.org/drawingml/2006/main" xmlns:pic="http://schemas.openxmlformats.org/drawingml/2006/picture" xmlns:wp="http://schemas.openxmlformats.org/drawingml/2006/wordprocessingDrawing"/>
+<file path=word/endnotes.xml><?xml version="1.0" encoding="utf-8"?>
+<w:endnotes xmlns:wpc="http://schemas.microsoft.com/office/word/2010/wordprocessingCanvas" xmlns:cx="http://schemas.microsoft.com/office/drawing/2014/chartex" xmlns:cx1="http://schemas.microsoft.com/office/drawing/2015/9/8/chartex" xmlns:cx2="http://schemas.microsoft.com/office/drawing/2015/10/21/chartex" xmlns:cx3="http://schemas.microsoft.com/office/drawing/2016/5/9/chartex" xmlns:cx4="http://schemas.microsoft.com/office/drawing/2016/5/10/chartex" xmlns:cx5="http://schemas.microsoft.com/office/drawing/2016/5/11/chartex" xmlns:cx6="http://schemas.microsoft.com/office/drawing/2016/5/12/chartex" xmlns:cx7="http://schemas.microsoft.com/office/drawing/2016/5/13/chartex" xmlns:cx8="http://schemas.microsoft.com/office/drawing/2016/5/14/chartex" xmlns:mc="http://schemas.openxmlformats.org/markup-compatibility/2006" xmlns:aink="http://schemas.microsoft.com/office/drawing/2016/ink" xmlns:am3d="http://schemas.microsoft.com/office/drawing/2017/model3d" xmlns:o="urn:schemas-microsoft-com:office:office" xmlns:r="http://schemas.openxmlformats.org/officeDocument/2006/relationships" xmlns:m="http://schemas.openxmlformats.org/officeDocument/2006/math" xmlns:v="urn:schemas-microsoft-com:vml" xmlns:wp14="http://schemas.microsoft.com/office/word/2010/wordprocessingDrawing" xmlns:wp="http://schemas.openxmlformats.org/drawingml/2006/wordprocessingDrawing" xmlns:w10="urn:schemas-microsoft-com:office:word" xmlns:w="http://schemas.openxmlformats.org/wordprocessingml/2006/main" xmlns:w14="http://schemas.microsoft.com/office/word/2010/wordml" xmlns:w15="http://schemas.microsoft.com/office/word/2012/wordml" xmlns:w16cex="http://schemas.microsoft.com/office/word/2018/wordml/cex" xmlns:w16cid="http://schemas.microsoft.com/office/word/2016/wordml/cid" xmlns:w16="http://schemas.microsoft.com/office/word/2018/wordml" xmlns:w16se="http://schemas.microsoft.com/office/word/2015/wordml/symex" xmlns:wpg="http://schemas.microsoft.com/office/word/2010/wordprocessingGroup" xmlns:wpi="http://schemas.microsoft.com/office/word/2010/wordprocessingInk" xmlns:wne="http://schemas.microsoft.com/office/word/2006/wordml" xmlns:wps="http://schemas.microsoft.com/office/word/2010/wordprocessingShape" mc:Ignorable="w14 w15 w16se w16cid w16 w16cex wp14">
+  <w:endnote w:type="separator" w:id="-1">
+    <w:p>
+      <w:pPr>
+        <w:spacing w:after="0"/>
+      </w:pPr>
+      <w:r>
+        <w:separator/>
+      </w:r>
+    </w:p>
+  </w:endnote>
+  <w:endnote w:type="continuationSeparator" w:id="0">
+    <w:p>
+      <w:pPr>
+        <w:spacing w:after="0"/>
+      </w:pPr>
+      <w:r>
+        <w:continuationSeparator/>
+      </w:r>
+    </w:p>
+  </w:endnote>
+</w:endnotes>
 </file>
 
 <file path=word/footnotes.xml><?xml version="1.0" encoding="utf-8"?>
-<w:footnotes xmlns:w="http://schemas.openxmlformats.org/wordprocessingml/2006/main" xmlns:m="http://schemas.openxmlformats.org/officeDocument/2006/math" xmlns:r="http://schemas.openxmlformats.org/officeDocument/2006/relationships" xmlns:o="urn:schemas-microsoft-com:office:office" xmlns:v="urn:schemas-microsoft-com:vml" xmlns:w10="urn:schemas-microsoft-com:office:word" xmlns:a="http://schemas.openxmlformats.org/drawingml/2006/main" xmlns:pic="http://schemas.openxmlformats.org/drawingml/2006/picture" xmlns:wp="http://schemas.openxmlformats.org/drawingml/2006/wordprocessingDrawing">
+<w:footnotes xmlns:wpc="http://schemas.microsoft.com/office/word/2010/wordprocessingCanvas" xmlns:cx="http://schemas.microsoft.com/office/drawing/2014/chartex" xmlns:cx1="http://schemas.microsoft.com/office/drawing/2015/9/8/chartex" xmlns:cx2="http://schemas.microsoft.com/office/drawing/2015/10/21/chartex" xmlns:cx3="http://schemas.microsoft.com/office/drawing/2016/5/9/chartex" xmlns:cx4="http://schemas.microsoft.com/office/drawing/2016/5/10/chartex" xmlns:cx5="http://schemas.microsoft.com/office/drawing/2016/5/11/chartex" xmlns:cx6="http://schemas.microsoft.com/office/drawing/2016/5/12/chartex" xmlns:cx7="http://schemas.microsoft.com/office/drawing/2016/5/13/chartex" xmlns:cx8="http://schemas.microsoft.com/office/drawing/2016/5/14/chartex" xmlns:mc="http://schemas.openxmlformats.org/markup-compatibility/2006" xmlns:aink="http://schemas.microsoft.com/office/drawing/2016/ink" xmlns:am3d="http://schemas.microsoft.com/office/drawing/2017/model3d" xmlns:o="urn:schemas-microsoft-com:office:office" xmlns:r="http://schemas.openxmlformats.org/officeDocument/2006/relationships" xmlns:m="http://schemas.openxmlformats.org/officeDocument/2006/math" xmlns:v="urn:schemas-microsoft-com:vml" xmlns:wp14="http://schemas.microsoft.com/office/word/2010/wordprocessingDrawing" xmlns:wp="http://schemas.openxmlformats.org/drawingml/2006/wordprocessingDrawing" xmlns:w10="urn:schemas-microsoft-com:office:word" xmlns:w="http://schemas.openxmlformats.org/wordprocessingml/2006/main" xmlns:w14="http://schemas.microsoft.com/office/word/2010/wordml" xmlns:w15="http://schemas.microsoft.com/office/word/2012/wordml" xmlns:w16cex="http://schemas.microsoft.com/office/word/2018/wordml/cex" xmlns:w16cid="http://schemas.microsoft.com/office/word/2016/wordml/cid" xmlns:w16="http://schemas.microsoft.com/office/word/2018/wordml" xmlns:w16se="http://schemas.microsoft.com/office/word/2015/wordml/symex" xmlns:wpg="http://schemas.microsoft.com/office/word/2010/wordprocessingGroup" xmlns:wpi="http://schemas.microsoft.com/office/word/2010/wordprocessingInk" xmlns:wne="http://schemas.microsoft.com/office/word/2006/wordml" xmlns:wps="http://schemas.microsoft.com/office/word/2010/wordprocessingShape" mc:Ignorable="w14 w15 w16se w16cid w16 w16cex wp14">
+  <w:footnote w:type="separator" w:id="-1">
+    <w:p>
+      <w:r>
+        <w:separator/>
+      </w:r>
+    </w:p>
+  </w:footnote>
   <w:footnote w:type="continuationSeparator" w:id="0">
     <w:p>
       <w:r>
         <w:continuationSeparator/>
-      </w:r>
-    </w:p>
-  </w:footnote>
-  <w:footnote w:type="separator" w:id="-1">
-    <w:p>
-      <w:r>
-        <w:separator/>
       </w:r>
     </w:p>
   </w:footnote>
@@ -1962,8 +1777,8 @@
 </file>
 
 <file path=word/numbering.xml><?xml version="1.0" encoding="utf-8"?>
-<w:numbering xmlns:wpc="http://schemas.microsoft.com/office/word/2010/wordprocessingCanvas" xmlns:mc="http://schemas.openxmlformats.org/markup-compatibility/2006" xmlns:o="urn:schemas-microsoft-com:office:office" xmlns:r="http://schemas.openxmlformats.org/officeDocument/2006/relationships" xmlns:m="http://schemas.openxmlformats.org/officeDocument/2006/math" xmlns:v="urn:schemas-microsoft-com:vml" xmlns:wp14="http://schemas.microsoft.com/office/word/2010/wordprocessingDrawing" xmlns:wp="http://schemas.openxmlformats.org/drawingml/2006/wordprocessingDrawing" xmlns:w10="urn:schemas-microsoft-com:office:word" xmlns:w="http://schemas.openxmlformats.org/wordprocessingml/2006/main" xmlns:w14="http://schemas.microsoft.com/office/word/2010/wordml" xmlns:wpg="http://schemas.microsoft.com/office/word/2010/wordprocessingGroup" xmlns:wpi="http://schemas.microsoft.com/office/word/2010/wordprocessingInk" xmlns:wne="http://schemas.microsoft.com/office/word/2006/wordml" xmlns:wps="http://schemas.microsoft.com/office/word/2010/wordprocessingShape" mc:Ignorable="w14 wp14">
-  <w:abstractNum w:abstractNumId="0">
+<w:numbering xmlns:wpc="http://schemas.microsoft.com/office/word/2010/wordprocessingCanvas" xmlns:cx="http://schemas.microsoft.com/office/drawing/2014/chartex" xmlns:cx1="http://schemas.microsoft.com/office/drawing/2015/9/8/chartex" xmlns:cx2="http://schemas.microsoft.com/office/drawing/2015/10/21/chartex" xmlns:cx3="http://schemas.microsoft.com/office/drawing/2016/5/9/chartex" xmlns:cx4="http://schemas.microsoft.com/office/drawing/2016/5/10/chartex" xmlns:cx5="http://schemas.microsoft.com/office/drawing/2016/5/11/chartex" xmlns:cx6="http://schemas.microsoft.com/office/drawing/2016/5/12/chartex" xmlns:cx7="http://schemas.microsoft.com/office/drawing/2016/5/13/chartex" xmlns:cx8="http://schemas.microsoft.com/office/drawing/2016/5/14/chartex" xmlns:mc="http://schemas.openxmlformats.org/markup-compatibility/2006" xmlns:aink="http://schemas.microsoft.com/office/drawing/2016/ink" xmlns:am3d="http://schemas.microsoft.com/office/drawing/2017/model3d" xmlns:o="urn:schemas-microsoft-com:office:office" xmlns:r="http://schemas.openxmlformats.org/officeDocument/2006/relationships" xmlns:m="http://schemas.openxmlformats.org/officeDocument/2006/math" xmlns:v="urn:schemas-microsoft-com:vml" xmlns:wp14="http://schemas.microsoft.com/office/word/2010/wordprocessingDrawing" xmlns:wp="http://schemas.openxmlformats.org/drawingml/2006/wordprocessingDrawing" xmlns:w10="urn:schemas-microsoft-com:office:word" xmlns:w="http://schemas.openxmlformats.org/wordprocessingml/2006/main" xmlns:w14="http://schemas.microsoft.com/office/word/2010/wordml" xmlns:w15="http://schemas.microsoft.com/office/word/2012/wordml" xmlns:w16cex="http://schemas.microsoft.com/office/word/2018/wordml/cex" xmlns:w16cid="http://schemas.microsoft.com/office/word/2016/wordml/cid" xmlns:w16="http://schemas.microsoft.com/office/word/2018/wordml" xmlns:w16se="http://schemas.microsoft.com/office/word/2015/wordml/symex" xmlns:wpg="http://schemas.microsoft.com/office/word/2010/wordprocessingGroup" xmlns:wpi="http://schemas.microsoft.com/office/word/2010/wordprocessingInk" xmlns:wne="http://schemas.microsoft.com/office/word/2006/wordml" xmlns:wps="http://schemas.microsoft.com/office/word/2010/wordprocessingShape" mc:Ignorable="w14 w15 w16se w16cid w16 w16cex wp14">
+  <w:abstractNum w:abstractNumId="0" w15:restartNumberingAfterBreak="0">
     <w:nsid w:val="C2298BB6"/>
     <w:multiLevelType w:val="multilevel"/>
     <w:tmpl w:val="80AA5CAA"/>
@@ -2055,7 +1870,7 @@
       <w:lvlJc w:val="left"/>
     </w:lvl>
   </w:abstractNum>
-  <w:abstractNum w:abstractNumId="1">
+  <w:abstractNum w:abstractNumId="1" w15:restartNumberingAfterBreak="0">
     <w:nsid w:val="E17F69BA"/>
     <w:multiLevelType w:val="multilevel"/>
     <w:tmpl w:val="9C56148C"/>
@@ -2147,7 +1962,7 @@
       <w:lvlJc w:val="left"/>
     </w:lvl>
   </w:abstractNum>
-  <w:abstractNum w:abstractNumId="2">
+  <w:abstractNum w:abstractNumId="2" w15:restartNumberingAfterBreak="0">
     <w:nsid w:val="FFFFFF7C"/>
     <w:multiLevelType w:val="singleLevel"/>
     <w:tmpl w:val="A3126B6A"/>
@@ -2164,7 +1979,7 @@
       </w:pPr>
     </w:lvl>
   </w:abstractNum>
-  <w:abstractNum w:abstractNumId="3">
+  <w:abstractNum w:abstractNumId="3" w15:restartNumberingAfterBreak="0">
     <w:nsid w:val="FFFFFF7D"/>
     <w:multiLevelType w:val="singleLevel"/>
     <w:tmpl w:val="413CF14C"/>
@@ -2181,7 +1996,7 @@
       </w:pPr>
     </w:lvl>
   </w:abstractNum>
-  <w:abstractNum w:abstractNumId="4">
+  <w:abstractNum w:abstractNumId="4" w15:restartNumberingAfterBreak="0">
     <w:nsid w:val="FFFFFF7E"/>
     <w:multiLevelType w:val="singleLevel"/>
     <w:tmpl w:val="26F02DE6"/>
@@ -2198,7 +2013,7 @@
       </w:pPr>
     </w:lvl>
   </w:abstractNum>
-  <w:abstractNum w:abstractNumId="5">
+  <w:abstractNum w:abstractNumId="5" w15:restartNumberingAfterBreak="0">
     <w:nsid w:val="FFFFFF7F"/>
     <w:multiLevelType w:val="singleLevel"/>
     <w:tmpl w:val="22489044"/>
@@ -2215,7 +2030,7 @@
       </w:pPr>
     </w:lvl>
   </w:abstractNum>
-  <w:abstractNum w:abstractNumId="6">
+  <w:abstractNum w:abstractNumId="6" w15:restartNumberingAfterBreak="0">
     <w:nsid w:val="FFFFFF80"/>
     <w:multiLevelType w:val="singleLevel"/>
     <w:tmpl w:val="874AA4FA"/>
@@ -2235,7 +2050,7 @@
       </w:rPr>
     </w:lvl>
   </w:abstractNum>
-  <w:abstractNum w:abstractNumId="7">
+  <w:abstractNum w:abstractNumId="7" w15:restartNumberingAfterBreak="0">
     <w:nsid w:val="FFFFFF81"/>
     <w:multiLevelType w:val="singleLevel"/>
     <w:tmpl w:val="3126C8A8"/>
@@ -2255,7 +2070,7 @@
       </w:rPr>
     </w:lvl>
   </w:abstractNum>
-  <w:abstractNum w:abstractNumId="8">
+  <w:abstractNum w:abstractNumId="8" w15:restartNumberingAfterBreak="0">
     <w:nsid w:val="FFFFFF82"/>
     <w:multiLevelType w:val="singleLevel"/>
     <w:tmpl w:val="9AC861AA"/>
@@ -2275,7 +2090,7 @@
       </w:rPr>
     </w:lvl>
   </w:abstractNum>
-  <w:abstractNum w:abstractNumId="9">
+  <w:abstractNum w:abstractNumId="9" w15:restartNumberingAfterBreak="0">
     <w:nsid w:val="FFFFFF83"/>
     <w:multiLevelType w:val="singleLevel"/>
     <w:tmpl w:val="92F2DE44"/>
@@ -2295,7 +2110,7 @@
       </w:rPr>
     </w:lvl>
   </w:abstractNum>
-  <w:abstractNum w:abstractNumId="10">
+  <w:abstractNum w:abstractNumId="10" w15:restartNumberingAfterBreak="0">
     <w:nsid w:val="FFFFFF88"/>
     <w:multiLevelType w:val="singleLevel"/>
     <w:tmpl w:val="F2AA1BE2"/>
@@ -2312,7 +2127,7 @@
       </w:pPr>
     </w:lvl>
   </w:abstractNum>
-  <w:abstractNum w:abstractNumId="11">
+  <w:abstractNum w:abstractNumId="11" w15:restartNumberingAfterBreak="0">
     <w:nsid w:val="FFFFFF89"/>
     <w:multiLevelType w:val="singleLevel"/>
     <w:tmpl w:val="DCDED576"/>
@@ -2332,9 +2147,10 @@
       </w:rPr>
     </w:lvl>
   </w:abstractNum>
-  <w:abstractNum w:abstractNumId="990">
-    <w:nsid w:val="2c1ae401"/>
+  <w:abstractNum w:abstractNumId="12" w15:restartNumberingAfterBreak="0">
+    <w:nsid w:val="2C1AE401"/>
     <w:multiLevelType w:val="multilevel"/>
+    <w:tmpl w:val="04B85632"/>
     <w:lvl w:ilvl="0">
       <w:numFmt w:val="bullet"/>
       <w:lvlText w:val=" "/>
@@ -2471,14 +2287,14 @@
   <w:num w:numId="12">
     <w:abstractNumId w:val="2"/>
   </w:num>
-  <w:num w:numId="1000">
-    <w:abstractNumId w:val="990"/>
+  <w:num w:numId="13">
+    <w:abstractNumId w:val="12"/>
   </w:num>
 </w:numbering>
 </file>
 
 <file path=word/styles.xml><?xml version="1.0" encoding="utf-8"?>
-<w:styles xmlns:mc="http://schemas.openxmlformats.org/markup-compatibility/2006" xmlns:r="http://schemas.openxmlformats.org/officeDocument/2006/relationships" xmlns:w="http://schemas.openxmlformats.org/wordprocessingml/2006/main" xmlns:w14="http://schemas.microsoft.com/office/word/2010/wordml" mc:Ignorable="w14">
+<w:styles xmlns:mc="http://schemas.openxmlformats.org/markup-compatibility/2006" xmlns:r="http://schemas.openxmlformats.org/officeDocument/2006/relationships" xmlns:w="http://schemas.openxmlformats.org/wordprocessingml/2006/main" xmlns:w14="http://schemas.microsoft.com/office/word/2010/wordml" xmlns:w15="http://schemas.microsoft.com/office/word/2012/wordml" xmlns:w16cex="http://schemas.microsoft.com/office/word/2018/wordml/cex" xmlns:w16cid="http://schemas.microsoft.com/office/word/2016/wordml/cid" xmlns:w16="http://schemas.microsoft.com/office/word/2018/wordml" xmlns:w16se="http://schemas.microsoft.com/office/word/2015/wordml/symex" mc:Ignorable="w14 w15 w16se w16cid w16 w16cex">
   <w:docDefaults>
     <w:rPrDefault>
       <w:rPr>
@@ -2494,17 +2310,362 @@
       </w:pPr>
     </w:pPrDefault>
   </w:docDefaults>
-  <w:latentStyles w:defLockedState="0" w:defUIPriority="0" w:defSemiHidden="0" w:defUnhideWhenUsed="0" w:defQFormat="0" w:count="267">
-    <w:lsdException w:name="heading 2" w:uiPriority="9" w:qFormat="1"/>
+  <w:latentStyles w:defLockedState="0" w:defUIPriority="0" w:defSemiHidden="0" w:defUnhideWhenUsed="0" w:defQFormat="0" w:count="376">
+    <w:lsdException w:name="heading 2" w:semiHidden="1" w:uiPriority="9" w:unhideWhenUsed="1" w:qFormat="1"/>
+    <w:lsdException w:name="heading 3" w:semiHidden="1" w:unhideWhenUsed="1"/>
+    <w:lsdException w:name="heading 4" w:semiHidden="1" w:unhideWhenUsed="1"/>
+    <w:lsdException w:name="heading 5" w:semiHidden="1" w:unhideWhenUsed="1"/>
+    <w:lsdException w:name="heading 6" w:semiHidden="1" w:unhideWhenUsed="1"/>
+    <w:lsdException w:name="heading 7" w:semiHidden="1" w:unhideWhenUsed="1"/>
+    <w:lsdException w:name="heading 8" w:semiHidden="1" w:unhideWhenUsed="1"/>
+    <w:lsdException w:name="heading 9" w:semiHidden="1" w:unhideWhenUsed="1"/>
+    <w:lsdException w:name="index 1" w:semiHidden="1" w:unhideWhenUsed="1"/>
+    <w:lsdException w:name="index 2" w:semiHidden="1" w:unhideWhenUsed="1"/>
+    <w:lsdException w:name="index 3" w:semiHidden="1" w:unhideWhenUsed="1"/>
+    <w:lsdException w:name="index 4" w:semiHidden="1" w:unhideWhenUsed="1"/>
+    <w:lsdException w:name="index 5" w:semiHidden="1" w:unhideWhenUsed="1"/>
+    <w:lsdException w:name="index 6" w:semiHidden="1" w:unhideWhenUsed="1"/>
+    <w:lsdException w:name="index 7" w:semiHidden="1" w:unhideWhenUsed="1"/>
+    <w:lsdException w:name="index 8" w:semiHidden="1" w:unhideWhenUsed="1"/>
+    <w:lsdException w:name="index 9" w:semiHidden="1" w:unhideWhenUsed="1"/>
+    <w:lsdException w:name="toc 1" w:semiHidden="1" w:unhideWhenUsed="1"/>
+    <w:lsdException w:name="toc 2" w:semiHidden="1" w:unhideWhenUsed="1"/>
+    <w:lsdException w:name="toc 3" w:semiHidden="1" w:unhideWhenUsed="1"/>
+    <w:lsdException w:name="toc 4" w:semiHidden="1" w:unhideWhenUsed="1"/>
+    <w:lsdException w:name="toc 5" w:semiHidden="1" w:unhideWhenUsed="1"/>
+    <w:lsdException w:name="toc 6" w:semiHidden="1" w:unhideWhenUsed="1"/>
+    <w:lsdException w:name="toc 7" w:semiHidden="1" w:unhideWhenUsed="1"/>
+    <w:lsdException w:name="toc 8" w:semiHidden="1" w:unhideWhenUsed="1"/>
+    <w:lsdException w:name="toc 9" w:semiHidden="1" w:unhideWhenUsed="1"/>
+    <w:lsdException w:name="Normal Indent" w:semiHidden="1" w:unhideWhenUsed="1"/>
+    <w:lsdException w:name="footnote text" w:semiHidden="1" w:unhideWhenUsed="1"/>
+    <w:lsdException w:name="annotation text" w:semiHidden="1" w:unhideWhenUsed="1"/>
+    <w:lsdException w:name="header" w:semiHidden="1" w:unhideWhenUsed="1"/>
+    <w:lsdException w:name="footer" w:semiHidden="1" w:unhideWhenUsed="1"/>
+    <w:lsdException w:name="index heading" w:semiHidden="1" w:unhideWhenUsed="1"/>
+    <w:lsdException w:name="caption" w:semiHidden="1" w:unhideWhenUsed="1"/>
+    <w:lsdException w:name="table of figures" w:semiHidden="1" w:unhideWhenUsed="1"/>
+    <w:lsdException w:name="envelope address" w:semiHidden="1" w:unhideWhenUsed="1"/>
+    <w:lsdException w:name="envelope return" w:semiHidden="1" w:unhideWhenUsed="1"/>
+    <w:lsdException w:name="footnote reference" w:semiHidden="1" w:unhideWhenUsed="1"/>
+    <w:lsdException w:name="annotation reference" w:semiHidden="1" w:unhideWhenUsed="1"/>
+    <w:lsdException w:name="line number" w:semiHidden="1" w:unhideWhenUsed="1"/>
+    <w:lsdException w:name="page number" w:semiHidden="1" w:unhideWhenUsed="1"/>
+    <w:lsdException w:name="endnote reference" w:semiHidden="1" w:unhideWhenUsed="1"/>
+    <w:lsdException w:name="endnote text" w:semiHidden="1" w:unhideWhenUsed="1"/>
+    <w:lsdException w:name="macro" w:semiHidden="1" w:unhideWhenUsed="1"/>
+    <w:lsdException w:name="toa heading" w:semiHidden="1" w:unhideWhenUsed="1"/>
+    <w:lsdException w:name="List Number" w:semiHidden="1" w:unhideWhenUsed="1"/>
+    <w:lsdException w:name="List 2" w:semiHidden="1" w:unhideWhenUsed="1"/>
+    <w:lsdException w:name="List 3" w:semiHidden="1" w:unhideWhenUsed="1"/>
+    <w:lsdException w:name="List 4" w:semiHidden="1" w:unhideWhenUsed="1"/>
+    <w:lsdException w:name="List 5" w:semiHidden="1" w:unhideWhenUsed="1"/>
+    <w:lsdException w:name="List Bullet 2" w:semiHidden="1" w:unhideWhenUsed="1"/>
+    <w:lsdException w:name="List Bullet 3" w:semiHidden="1" w:unhideWhenUsed="1"/>
+    <w:lsdException w:name="List Bullet 4" w:semiHidden="1" w:unhideWhenUsed="1"/>
+    <w:lsdException w:name="List Bullet 5" w:semiHidden="1" w:unhideWhenUsed="1"/>
+    <w:lsdException w:name="List Number 2" w:semiHidden="1" w:unhideWhenUsed="1"/>
+    <w:lsdException w:name="List Number 3" w:semiHidden="1" w:unhideWhenUsed="1"/>
+    <w:lsdException w:name="List Number 4" w:semiHidden="1" w:unhideWhenUsed="1"/>
+    <w:lsdException w:name="List Number 5" w:semiHidden="1" w:unhideWhenUsed="1"/>
+    <w:lsdException w:name="Closing" w:semiHidden="1" w:unhideWhenUsed="1"/>
+    <w:lsdException w:name="Signature" w:semiHidden="1" w:unhideWhenUsed="1"/>
+    <w:lsdException w:name="Default Paragraph Font" w:semiHidden="1" w:unhideWhenUsed="1"/>
+    <w:lsdException w:name="Body Text" w:semiHidden="1" w:unhideWhenUsed="1"/>
+    <w:lsdException w:name="Body Text Indent" w:semiHidden="1" w:unhideWhenUsed="1"/>
+    <w:lsdException w:name="List Continue" w:semiHidden="1" w:unhideWhenUsed="1"/>
+    <w:lsdException w:name="Message Header" w:semiHidden="1" w:unhideWhenUsed="1"/>
+    <w:lsdException w:name="Salutation" w:semiHidden="1" w:unhideWhenUsed="1"/>
+    <w:lsdException w:name="Date" w:semiHidden="1" w:unhideWhenUsed="1"/>
+    <w:lsdException w:name="Body Text First Indent" w:semiHidden="1" w:unhideWhenUsed="1"/>
+    <w:lsdException w:name="Body Text First Indent 2" w:semiHidden="1" w:unhideWhenUsed="1"/>
+    <w:lsdException w:name="Note Heading" w:semiHidden="1" w:unhideWhenUsed="1"/>
+    <w:lsdException w:name="Body Text 2" w:semiHidden="1" w:unhideWhenUsed="1"/>
+    <w:lsdException w:name="Body Text 3" w:semiHidden="1" w:unhideWhenUsed="1"/>
+    <w:lsdException w:name="Body Text Indent 2" w:semiHidden="1" w:unhideWhenUsed="1"/>
+    <w:lsdException w:name="Body Text Indent 3" w:semiHidden="1" w:unhideWhenUsed="1"/>
+    <w:lsdException w:name="Block Text" w:semiHidden="1" w:unhideWhenUsed="1"/>
+    <w:lsdException w:name="Hyperlink" w:semiHidden="1" w:unhideWhenUsed="1"/>
+    <w:lsdException w:name="FollowedHyperlink" w:semiHidden="1" w:unhideWhenUsed="1"/>
+    <w:lsdException w:name="Document Map" w:semiHidden="1" w:unhideWhenUsed="1"/>
+    <w:lsdException w:name="Plain Text" w:semiHidden="1" w:unhideWhenUsed="1"/>
+    <w:lsdException w:name="E-mail Signature" w:semiHidden="1" w:unhideWhenUsed="1"/>
+    <w:lsdException w:name="HTML Top of Form" w:semiHidden="1" w:unhideWhenUsed="1"/>
+    <w:lsdException w:name="HTML Bottom of Form" w:semiHidden="1" w:unhideWhenUsed="1"/>
+    <w:lsdException w:name="Normal (Web)" w:semiHidden="1" w:unhideWhenUsed="1"/>
+    <w:lsdException w:name="HTML Acronym" w:semiHidden="1" w:unhideWhenUsed="1"/>
+    <w:lsdException w:name="HTML Address" w:semiHidden="1" w:unhideWhenUsed="1"/>
+    <w:lsdException w:name="HTML Cite" w:semiHidden="1" w:unhideWhenUsed="1"/>
+    <w:lsdException w:name="HTML Code" w:semiHidden="1" w:unhideWhenUsed="1"/>
+    <w:lsdException w:name="HTML Definition" w:semiHidden="1" w:unhideWhenUsed="1"/>
+    <w:lsdException w:name="HTML Keyboard" w:semiHidden="1" w:unhideWhenUsed="1"/>
+    <w:lsdException w:name="HTML Preformatted" w:semiHidden="1" w:unhideWhenUsed="1"/>
+    <w:lsdException w:name="HTML Sample" w:semiHidden="1" w:unhideWhenUsed="1"/>
+    <w:lsdException w:name="HTML Typewriter" w:semiHidden="1" w:unhideWhenUsed="1"/>
+    <w:lsdException w:name="HTML Variable" w:semiHidden="1" w:unhideWhenUsed="1"/>
+    <w:lsdException w:name="Normal Table" w:semiHidden="1" w:unhideWhenUsed="1"/>
+    <w:lsdException w:name="annotation subject" w:semiHidden="1" w:unhideWhenUsed="1"/>
+    <w:lsdException w:name="No List" w:semiHidden="1" w:unhideWhenUsed="1"/>
+    <w:lsdException w:name="Outline List 1" w:semiHidden="1" w:unhideWhenUsed="1"/>
+    <w:lsdException w:name="Outline List 2" w:semiHidden="1" w:unhideWhenUsed="1"/>
+    <w:lsdException w:name="Outline List 3" w:semiHidden="1" w:unhideWhenUsed="1"/>
+    <w:lsdException w:name="Table Simple 1" w:semiHidden="1" w:unhideWhenUsed="1"/>
+    <w:lsdException w:name="Table Simple 2" w:semiHidden="1" w:unhideWhenUsed="1"/>
+    <w:lsdException w:name="Table Simple 3" w:semiHidden="1" w:unhideWhenUsed="1"/>
+    <w:lsdException w:name="Table Classic 1" w:semiHidden="1" w:unhideWhenUsed="1"/>
+    <w:lsdException w:name="Table Classic 2" w:semiHidden="1" w:unhideWhenUsed="1"/>
+    <w:lsdException w:name="Table Classic 3" w:semiHidden="1" w:unhideWhenUsed="1"/>
+    <w:lsdException w:name="Table Classic 4" w:semiHidden="1" w:unhideWhenUsed="1"/>
+    <w:lsdException w:name="Table Colorful 1" w:semiHidden="1" w:unhideWhenUsed="1"/>
+    <w:lsdException w:name="Table Colorful 2" w:semiHidden="1" w:unhideWhenUsed="1"/>
+    <w:lsdException w:name="Table Colorful 3" w:semiHidden="1" w:unhideWhenUsed="1"/>
+    <w:lsdException w:name="Table Columns 1" w:semiHidden="1" w:unhideWhenUsed="1"/>
+    <w:lsdException w:name="Table Columns 2" w:semiHidden="1" w:unhideWhenUsed="1"/>
+    <w:lsdException w:name="Table Columns 3" w:semiHidden="1" w:unhideWhenUsed="1"/>
+    <w:lsdException w:name="Table Columns 4" w:semiHidden="1" w:unhideWhenUsed="1"/>
+    <w:lsdException w:name="Table Columns 5" w:semiHidden="1" w:unhideWhenUsed="1"/>
+    <w:lsdException w:name="Table Grid 1" w:semiHidden="1" w:unhideWhenUsed="1"/>
+    <w:lsdException w:name="Table Grid 2" w:semiHidden="1" w:unhideWhenUsed="1"/>
+    <w:lsdException w:name="Table Grid 3" w:semiHidden="1" w:unhideWhenUsed="1"/>
+    <w:lsdException w:name="Table Grid 4" w:semiHidden="1" w:unhideWhenUsed="1"/>
+    <w:lsdException w:name="Table Grid 5" w:semiHidden="1" w:unhideWhenUsed="1"/>
+    <w:lsdException w:name="Table Grid 6" w:semiHidden="1" w:unhideWhenUsed="1"/>
+    <w:lsdException w:name="Table Grid 7" w:semiHidden="1" w:unhideWhenUsed="1"/>
+    <w:lsdException w:name="Table Grid 8" w:semiHidden="1" w:unhideWhenUsed="1"/>
+    <w:lsdException w:name="Table List 1" w:semiHidden="1" w:unhideWhenUsed="1"/>
+    <w:lsdException w:name="Table List 2" w:semiHidden="1" w:unhideWhenUsed="1"/>
+    <w:lsdException w:name="Table List 3" w:semiHidden="1" w:unhideWhenUsed="1"/>
+    <w:lsdException w:name="Table List 4" w:semiHidden="1" w:unhideWhenUsed="1"/>
+    <w:lsdException w:name="Table List 5" w:semiHidden="1" w:unhideWhenUsed="1"/>
+    <w:lsdException w:name="Table List 6" w:semiHidden="1" w:unhideWhenUsed="1"/>
+    <w:lsdException w:name="Table List 7" w:semiHidden="1" w:unhideWhenUsed="1"/>
+    <w:lsdException w:name="Table List 8" w:semiHidden="1" w:unhideWhenUsed="1"/>
+    <w:lsdException w:name="Table 3D effects 1" w:semiHidden="1" w:unhideWhenUsed="1"/>
+    <w:lsdException w:name="Table 3D effects 2" w:semiHidden="1" w:unhideWhenUsed="1"/>
+    <w:lsdException w:name="Table 3D effects 3" w:semiHidden="1" w:unhideWhenUsed="1"/>
+    <w:lsdException w:name="Table Contemporary" w:semiHidden="1" w:unhideWhenUsed="1"/>
+    <w:lsdException w:name="Table Elegant" w:semiHidden="1" w:unhideWhenUsed="1"/>
+    <w:lsdException w:name="Table Professional" w:semiHidden="1" w:unhideWhenUsed="1"/>
+    <w:lsdException w:name="Table Subtle 1" w:semiHidden="1" w:unhideWhenUsed="1"/>
+    <w:lsdException w:name="Table Subtle 2" w:semiHidden="1" w:unhideWhenUsed="1"/>
+    <w:lsdException w:name="Table Web 1" w:semiHidden="1" w:unhideWhenUsed="1"/>
+    <w:lsdException w:name="Light Shading"/>
+    <w:lsdException w:name="Light List"/>
+    <w:lsdException w:name="Light Grid"/>
+    <w:lsdException w:name="Medium Shading 1"/>
+    <w:lsdException w:name="Medium Shading 2"/>
+    <w:lsdException w:name="Medium List 1"/>
+    <w:lsdException w:name="Medium List 2"/>
+    <w:lsdException w:name="Medium Grid 1"/>
+    <w:lsdException w:name="Medium Grid 2"/>
+    <w:lsdException w:name="Medium Grid 3"/>
+    <w:lsdException w:name="Dark List"/>
+    <w:lsdException w:name="Colorful Shading"/>
+    <w:lsdException w:name="Colorful List"/>
+    <w:lsdException w:name="Colorful Grid"/>
+    <w:lsdException w:name="Light Shading Accent 1"/>
+    <w:lsdException w:name="Light List Accent 1"/>
+    <w:lsdException w:name="Light Grid Accent 1"/>
+    <w:lsdException w:name="Medium Shading 1 Accent 1"/>
+    <w:lsdException w:name="Medium Shading 2 Accent 1"/>
+    <w:lsdException w:name="Medium List 1 Accent 1"/>
+    <w:lsdException w:name="Revision" w:semiHidden="1"/>
+    <w:lsdException w:name="Medium List 2 Accent 1"/>
+    <w:lsdException w:name="Medium Grid 1 Accent 1"/>
+    <w:lsdException w:name="Medium Grid 2 Accent 1"/>
+    <w:lsdException w:name="Medium Grid 3 Accent 1"/>
+    <w:lsdException w:name="Dark List Accent 1"/>
+    <w:lsdException w:name="Colorful Shading Accent 1"/>
+    <w:lsdException w:name="Colorful List Accent 1"/>
+    <w:lsdException w:name="Colorful Grid Accent 1"/>
+    <w:lsdException w:name="Light Shading Accent 2"/>
+    <w:lsdException w:name="Light List Accent 2"/>
+    <w:lsdException w:name="Light Grid Accent 2"/>
+    <w:lsdException w:name="Medium Shading 1 Accent 2"/>
+    <w:lsdException w:name="Medium Shading 2 Accent 2"/>
+    <w:lsdException w:name="Medium List 1 Accent 2"/>
+    <w:lsdException w:name="Medium List 2 Accent 2"/>
+    <w:lsdException w:name="Medium Grid 1 Accent 2"/>
+    <w:lsdException w:name="Medium Grid 2 Accent 2"/>
+    <w:lsdException w:name="Medium Grid 3 Accent 2"/>
+    <w:lsdException w:name="Dark List Accent 2"/>
+    <w:lsdException w:name="Colorful Shading Accent 2"/>
+    <w:lsdException w:name="Colorful List Accent 2"/>
+    <w:lsdException w:name="Colorful Grid Accent 2"/>
+    <w:lsdException w:name="Light Shading Accent 3"/>
+    <w:lsdException w:name="Light List Accent 3"/>
+    <w:lsdException w:name="Light Grid Accent 3"/>
+    <w:lsdException w:name="Medium Shading 1 Accent 3"/>
+    <w:lsdException w:name="Medium Shading 2 Accent 3"/>
+    <w:lsdException w:name="Medium List 1 Accent 3"/>
+    <w:lsdException w:name="Medium List 2 Accent 3"/>
+    <w:lsdException w:name="Medium Grid 1 Accent 3"/>
+    <w:lsdException w:name="Medium Grid 2 Accent 3"/>
+    <w:lsdException w:name="Medium Grid 3 Accent 3"/>
+    <w:lsdException w:name="Dark List Accent 3"/>
+    <w:lsdException w:name="Colorful Shading Accent 3"/>
+    <w:lsdException w:name="Colorful List Accent 3"/>
+    <w:lsdException w:name="Colorful Grid Accent 3"/>
+    <w:lsdException w:name="Light Shading Accent 4"/>
+    <w:lsdException w:name="Light List Accent 4"/>
+    <w:lsdException w:name="Light Grid Accent 4"/>
+    <w:lsdException w:name="Medium Shading 1 Accent 4"/>
+    <w:lsdException w:name="Medium Shading 2 Accent 4"/>
+    <w:lsdException w:name="Medium List 1 Accent 4"/>
+    <w:lsdException w:name="Medium List 2 Accent 4"/>
+    <w:lsdException w:name="Medium Grid 1 Accent 4"/>
+    <w:lsdException w:name="Medium Grid 2 Accent 4"/>
+    <w:lsdException w:name="Medium Grid 3 Accent 4"/>
+    <w:lsdException w:name="Dark List Accent 4"/>
+    <w:lsdException w:name="Colorful Shading Accent 4"/>
+    <w:lsdException w:name="Colorful List Accent 4"/>
+    <w:lsdException w:name="Colorful Grid Accent 4"/>
+    <w:lsdException w:name="Light Shading Accent 5"/>
+    <w:lsdException w:name="Light List Accent 5"/>
+    <w:lsdException w:name="Light Grid Accent 5"/>
+    <w:lsdException w:name="Medium Shading 1 Accent 5"/>
+    <w:lsdException w:name="Medium Shading 2 Accent 5"/>
+    <w:lsdException w:name="Medium List 1 Accent 5"/>
+    <w:lsdException w:name="Medium List 2 Accent 5"/>
+    <w:lsdException w:name="Medium Grid 1 Accent 5"/>
+    <w:lsdException w:name="Medium Grid 2 Accent 5"/>
+    <w:lsdException w:name="Medium Grid 3 Accent 5"/>
+    <w:lsdException w:name="Dark List Accent 5"/>
+    <w:lsdException w:name="Colorful Shading Accent 5"/>
+    <w:lsdException w:name="Colorful List Accent 5"/>
+    <w:lsdException w:name="Colorful Grid Accent 5"/>
+    <w:lsdException w:name="Light Shading Accent 6"/>
+    <w:lsdException w:name="Light List Accent 6"/>
+    <w:lsdException w:name="Light Grid Accent 6"/>
+    <w:lsdException w:name="Medium Shading 1 Accent 6"/>
+    <w:lsdException w:name="Medium Shading 2 Accent 6"/>
+    <w:lsdException w:name="Medium List 1 Accent 6"/>
+    <w:lsdException w:name="Medium List 2 Accent 6"/>
+    <w:lsdException w:name="Medium Grid 1 Accent 6"/>
+    <w:lsdException w:name="Medium Grid 2 Accent 6"/>
+    <w:lsdException w:name="Medium Grid 3 Accent 6"/>
+    <w:lsdException w:name="Dark List Accent 6"/>
+    <w:lsdException w:name="Colorful Shading Accent 6"/>
+    <w:lsdException w:name="Colorful List Accent 6"/>
+    <w:lsdException w:name="Colorful Grid Accent 6"/>
+    <w:lsdException w:name="Plain Table 1" w:uiPriority="41"/>
+    <w:lsdException w:name="Plain Table 2" w:uiPriority="42"/>
+    <w:lsdException w:name="Plain Table 3" w:uiPriority="43"/>
+    <w:lsdException w:name="Plain Table 4" w:uiPriority="44"/>
+    <w:lsdException w:name="Plain Table 5" w:uiPriority="45"/>
+    <w:lsdException w:name="Grid Table Light" w:uiPriority="40"/>
+    <w:lsdException w:name="Grid Table 1 Light" w:uiPriority="46"/>
+    <w:lsdException w:name="Grid Table 2" w:uiPriority="47"/>
+    <w:lsdException w:name="Grid Table 3" w:uiPriority="48"/>
+    <w:lsdException w:name="Grid Table 4" w:uiPriority="49"/>
+    <w:lsdException w:name="Grid Table 5 Dark" w:uiPriority="50"/>
+    <w:lsdException w:name="Grid Table 6 Colorful" w:uiPriority="51"/>
+    <w:lsdException w:name="Grid Table 7 Colorful" w:uiPriority="52"/>
+    <w:lsdException w:name="Grid Table 1 Light Accent 1" w:uiPriority="46"/>
+    <w:lsdException w:name="Grid Table 2 Accent 1" w:uiPriority="47"/>
+    <w:lsdException w:name="Grid Table 3 Accent 1" w:uiPriority="48"/>
+    <w:lsdException w:name="Grid Table 4 Accent 1" w:uiPriority="49"/>
+    <w:lsdException w:name="Grid Table 5 Dark Accent 1" w:uiPriority="50"/>
+    <w:lsdException w:name="Grid Table 6 Colorful Accent 1" w:uiPriority="51"/>
+    <w:lsdException w:name="Grid Table 7 Colorful Accent 1" w:uiPriority="52"/>
+    <w:lsdException w:name="Grid Table 1 Light Accent 2" w:uiPriority="46"/>
+    <w:lsdException w:name="Grid Table 2 Accent 2" w:uiPriority="47"/>
+    <w:lsdException w:name="Grid Table 3 Accent 2" w:uiPriority="48"/>
+    <w:lsdException w:name="Grid Table 4 Accent 2" w:uiPriority="49"/>
+    <w:lsdException w:name="Grid Table 5 Dark Accent 2" w:uiPriority="50"/>
+    <w:lsdException w:name="Grid Table 6 Colorful Accent 2" w:uiPriority="51"/>
+    <w:lsdException w:name="Grid Table 7 Colorful Accent 2" w:uiPriority="52"/>
+    <w:lsdException w:name="Grid Table 1 Light Accent 3" w:uiPriority="46"/>
+    <w:lsdException w:name="Grid Table 2 Accent 3" w:uiPriority="47"/>
+    <w:lsdException w:name="Grid Table 3 Accent 3" w:uiPriority="48"/>
+    <w:lsdException w:name="Grid Table 4 Accent 3" w:uiPriority="49"/>
+    <w:lsdException w:name="Grid Table 5 Dark Accent 3" w:uiPriority="50"/>
+    <w:lsdException w:name="Grid Table 6 Colorful Accent 3" w:uiPriority="51"/>
+    <w:lsdException w:name="Grid Table 7 Colorful Accent 3" w:uiPriority="52"/>
+    <w:lsdException w:name="Grid Table 1 Light Accent 4" w:uiPriority="46"/>
+    <w:lsdException w:name="Grid Table 2 Accent 4" w:uiPriority="47"/>
+    <w:lsdException w:name="Grid Table 3 Accent 4" w:uiPriority="48"/>
+    <w:lsdException w:name="Grid Table 4 Accent 4" w:uiPriority="49"/>
+    <w:lsdException w:name="Grid Table 5 Dark Accent 4" w:uiPriority="50"/>
+    <w:lsdException w:name="Grid Table 6 Colorful Accent 4" w:uiPriority="51"/>
+    <w:lsdException w:name="Grid Table 7 Colorful Accent 4" w:uiPriority="52"/>
+    <w:lsdException w:name="Grid Table 1 Light Accent 5" w:uiPriority="46"/>
+    <w:lsdException w:name="Grid Table 2 Accent 5" w:uiPriority="47"/>
+    <w:lsdException w:name="Grid Table 3 Accent 5" w:uiPriority="48"/>
+    <w:lsdException w:name="Grid Table 4 Accent 5" w:uiPriority="49"/>
+    <w:lsdException w:name="Grid Table 5 Dark Accent 5" w:uiPriority="50"/>
+    <w:lsdException w:name="Grid Table 6 Colorful Accent 5" w:uiPriority="51"/>
+    <w:lsdException w:name="Grid Table 7 Colorful Accent 5" w:uiPriority="52"/>
+    <w:lsdException w:name="Grid Table 1 Light Accent 6" w:uiPriority="46"/>
+    <w:lsdException w:name="Grid Table 2 Accent 6" w:uiPriority="47"/>
+    <w:lsdException w:name="Grid Table 3 Accent 6" w:uiPriority="48"/>
+    <w:lsdException w:name="Grid Table 4 Accent 6" w:uiPriority="49"/>
+    <w:lsdException w:name="Grid Table 5 Dark Accent 6" w:uiPriority="50"/>
+    <w:lsdException w:name="Grid Table 6 Colorful Accent 6" w:uiPriority="51"/>
+    <w:lsdException w:name="Grid Table 7 Colorful Accent 6" w:uiPriority="52"/>
+    <w:lsdException w:name="List Table 1 Light" w:uiPriority="46"/>
+    <w:lsdException w:name="List Table 2" w:uiPriority="47"/>
+    <w:lsdException w:name="List Table 3" w:uiPriority="48"/>
+    <w:lsdException w:name="List Table 4" w:uiPriority="49"/>
+    <w:lsdException w:name="List Table 5 Dark" w:uiPriority="50"/>
+    <w:lsdException w:name="List Table 6 Colorful" w:uiPriority="51"/>
+    <w:lsdException w:name="List Table 7 Colorful" w:uiPriority="52"/>
+    <w:lsdException w:name="List Table 1 Light Accent 1" w:uiPriority="46"/>
+    <w:lsdException w:name="List Table 2 Accent 1" w:uiPriority="47"/>
+    <w:lsdException w:name="List Table 3 Accent 1" w:uiPriority="48"/>
+    <w:lsdException w:name="List Table 4 Accent 1" w:uiPriority="49"/>
+    <w:lsdException w:name="List Table 5 Dark Accent 1" w:uiPriority="50"/>
+    <w:lsdException w:name="List Table 6 Colorful Accent 1" w:uiPriority="51"/>
+    <w:lsdException w:name="List Table 7 Colorful Accent 1" w:uiPriority="52"/>
+    <w:lsdException w:name="List Table 1 Light Accent 2" w:uiPriority="46"/>
+    <w:lsdException w:name="List Table 2 Accent 2" w:uiPriority="47"/>
+    <w:lsdException w:name="List Table 3 Accent 2" w:uiPriority="48"/>
+    <w:lsdException w:name="List Table 4 Accent 2" w:uiPriority="49"/>
+    <w:lsdException w:name="List Table 5 Dark Accent 2" w:uiPriority="50"/>
+    <w:lsdException w:name="List Table 6 Colorful Accent 2" w:uiPriority="51"/>
+    <w:lsdException w:name="List Table 7 Colorful Accent 2" w:uiPriority="52"/>
+    <w:lsdException w:name="List Table 1 Light Accent 3" w:uiPriority="46"/>
+    <w:lsdException w:name="List Table 2 Accent 3" w:uiPriority="47"/>
+    <w:lsdException w:name="List Table 3 Accent 3" w:uiPriority="48"/>
+    <w:lsdException w:name="List Table 4 Accent 3" w:uiPriority="49"/>
+    <w:lsdException w:name="List Table 5 Dark Accent 3" w:uiPriority="50"/>
+    <w:lsdException w:name="List Table 6 Colorful Accent 3" w:uiPriority="51"/>
+    <w:lsdException w:name="List Table 7 Colorful Accent 3" w:uiPriority="52"/>
+    <w:lsdException w:name="List Table 1 Light Accent 4" w:uiPriority="46"/>
+    <w:lsdException w:name="List Table 2 Accent 4" w:uiPriority="47"/>
+    <w:lsdException w:name="List Table 3 Accent 4" w:uiPriority="48"/>
+    <w:lsdException w:name="List Table 4 Accent 4" w:uiPriority="49"/>
+    <w:lsdException w:name="List Table 5 Dark Accent 4" w:uiPriority="50"/>
+    <w:lsdException w:name="List Table 6 Colorful Accent 4" w:uiPriority="51"/>
+    <w:lsdException w:name="List Table 7 Colorful Accent 4" w:uiPriority="52"/>
+    <w:lsdException w:name="List Table 1 Light Accent 5" w:uiPriority="46"/>
+    <w:lsdException w:name="List Table 2 Accent 5" w:uiPriority="47"/>
+    <w:lsdException w:name="List Table 3 Accent 5" w:uiPriority="48"/>
+    <w:lsdException w:name="List Table 4 Accent 5" w:uiPriority="49"/>
+    <w:lsdException w:name="List Table 5 Dark Accent 5" w:uiPriority="50"/>
+    <w:lsdException w:name="List Table 6 Colorful Accent 5" w:uiPriority="51"/>
+    <w:lsdException w:name="List Table 7 Colorful Accent 5" w:uiPriority="52"/>
+    <w:lsdException w:name="List Table 1 Light Accent 6" w:uiPriority="46"/>
+    <w:lsdException w:name="List Table 2 Accent 6" w:uiPriority="47"/>
+    <w:lsdException w:name="List Table 3 Accent 6" w:uiPriority="48"/>
+    <w:lsdException w:name="List Table 4 Accent 6" w:uiPriority="49"/>
+    <w:lsdException w:name="List Table 5 Dark Accent 6" w:uiPriority="50"/>
+    <w:lsdException w:name="List Table 6 Colorful Accent 6" w:uiPriority="51"/>
+    <w:lsdException w:name="List Table 7 Colorful Accent 6" w:uiPriority="52"/>
+    <w:lsdException w:name="Mention" w:semiHidden="1" w:uiPriority="99" w:unhideWhenUsed="1"/>
+    <w:lsdException w:name="Smart Hyperlink" w:semiHidden="1" w:uiPriority="99" w:unhideWhenUsed="1"/>
+    <w:lsdException w:name="Hashtag" w:semiHidden="1" w:uiPriority="99" w:unhideWhenUsed="1"/>
+    <w:lsdException w:name="Unresolved Mention" w:semiHidden="1" w:uiPriority="99" w:unhideWhenUsed="1"/>
+    <w:lsdException w:name="Smart Link" w:semiHidden="1" w:uiPriority="99" w:unhideWhenUsed="1"/>
   </w:latentStyles>
-  <w:style w:type="paragraph" w:default="1" w:styleId="Standard">
+  <w:style w:type="paragraph" w:default="1" w:styleId="Normal">
     <w:name w:val="Normal"/>
     <w:qFormat/>
   </w:style>
-  <w:style w:type="paragraph" w:styleId="berschrift1">
+  <w:style w:type="paragraph" w:styleId="Heading1">
     <w:name w:val="heading 1"/>
-    <w:basedOn w:val="Standard"/>
-    <w:next w:val="Textkrper"/>
+    <w:basedOn w:val="Normal"/>
+    <w:next w:val="BodyText"/>
     <w:uiPriority w:val="9"/>
     <w:qFormat/>
     <w:rsid w:val="003C3842"/>
@@ -2522,11 +2683,11 @@
       <w:szCs w:val="32"/>
     </w:rPr>
   </w:style>
-  <w:style w:type="paragraph" w:styleId="berschrift2">
+  <w:style w:type="paragraph" w:styleId="Heading2">
     <w:name w:val="heading 2"/>
-    <w:basedOn w:val="Standard"/>
-    <w:next w:val="Textkrper"/>
-    <w:link w:val="berschrift2Zchn"/>
+    <w:basedOn w:val="Normal"/>
+    <w:next w:val="BodyText"/>
+    <w:link w:val="Heading2Char"/>
     <w:uiPriority w:val="9"/>
     <w:unhideWhenUsed/>
     <w:qFormat/>
@@ -2544,10 +2705,10 @@
       <w:szCs w:val="32"/>
     </w:rPr>
   </w:style>
-  <w:style w:type="paragraph" w:styleId="berschrift3">
+  <w:style w:type="paragraph" w:styleId="Heading3">
     <w:name w:val="heading 3"/>
-    <w:basedOn w:val="Standard"/>
-    <w:next w:val="Textkrper"/>
+    <w:basedOn w:val="Normal"/>
+    <w:next w:val="BodyText"/>
     <w:uiPriority w:val="9"/>
     <w:unhideWhenUsed/>
     <w:qFormat/>
@@ -2567,10 +2728,10 @@
       <w:szCs w:val="28"/>
     </w:rPr>
   </w:style>
-  <w:style w:type="paragraph" w:styleId="berschrift4">
+  <w:style w:type="paragraph" w:styleId="Heading4">
     <w:name w:val="heading 4"/>
-    <w:basedOn w:val="Standard"/>
-    <w:next w:val="Textkrper"/>
+    <w:basedOn w:val="Normal"/>
+    <w:next w:val="BodyText"/>
     <w:uiPriority w:val="9"/>
     <w:unhideWhenUsed/>
     <w:qFormat/>
@@ -2590,10 +2751,10 @@
       <w:i/>
     </w:rPr>
   </w:style>
-  <w:style w:type="paragraph" w:styleId="berschrift5">
+  <w:style w:type="paragraph" w:styleId="Heading5">
     <w:name w:val="heading 5"/>
-    <w:basedOn w:val="Standard"/>
-    <w:next w:val="Textkrper"/>
+    <w:basedOn w:val="Normal"/>
+    <w:next w:val="BodyText"/>
     <w:uiPriority w:val="9"/>
     <w:unhideWhenUsed/>
     <w:qFormat/>
@@ -2612,10 +2773,10 @@
       <w:iCs/>
     </w:rPr>
   </w:style>
-  <w:style w:type="paragraph" w:styleId="berschrift6">
+  <w:style w:type="paragraph" w:styleId="Heading6">
     <w:name w:val="heading 6"/>
-    <w:basedOn w:val="Standard"/>
-    <w:next w:val="Textkrper"/>
+    <w:basedOn w:val="Normal"/>
+    <w:next w:val="BodyText"/>
     <w:uiPriority w:val="9"/>
     <w:unhideWhenUsed/>
     <w:qFormat/>
@@ -2630,13 +2791,13 @@
       <w:color w:val="4F81BD" w:themeColor="accent1"/>
     </w:rPr>
   </w:style>
-  <w:style w:type="character" w:default="1" w:styleId="Absatz-Standardschriftart">
+  <w:style w:type="character" w:default="1" w:styleId="DefaultParagraphFont">
     <w:name w:val="Default Paragraph Font"/>
     <w:uiPriority w:val="1"/>
     <w:semiHidden/>
     <w:unhideWhenUsed/>
   </w:style>
-  <w:style w:type="table" w:default="1" w:styleId="NormaleTabelle">
+  <w:style w:type="table" w:default="1" w:styleId="TableNormal">
     <w:name w:val="Normal Table"/>
     <w:uiPriority w:val="99"/>
     <w:semiHidden/>
@@ -2651,16 +2812,16 @@
       </w:tblCellMar>
     </w:tblPr>
   </w:style>
-  <w:style w:type="numbering" w:default="1" w:styleId="KeineListe">
+  <w:style w:type="numbering" w:default="1" w:styleId="NoList">
     <w:name w:val="No List"/>
     <w:uiPriority w:val="99"/>
     <w:semiHidden/>
     <w:unhideWhenUsed/>
   </w:style>
-  <w:style w:type="paragraph" w:styleId="Textkrper">
+  <w:style w:type="paragraph" w:styleId="BodyText">
     <w:name w:val="Body Text"/>
-    <w:basedOn w:val="Standard"/>
-    <w:link w:val="TextkrperZchn"/>
+    <w:basedOn w:val="Normal"/>
+    <w:link w:val="BodyTextChar"/>
     <w:qFormat/>
     <w:rsid w:val="001272F2"/>
     <w:pPr>
@@ -2673,13 +2834,13 @@
   </w:style>
   <w:style w:type="paragraph" w:customStyle="1" w:styleId="FirstParagraph">
     <w:name w:val="First Paragraph"/>
-    <w:basedOn w:val="Textkrper"/>
-    <w:next w:val="Textkrper"/>
+    <w:basedOn w:val="BodyText"/>
+    <w:next w:val="BodyText"/>
     <w:qFormat/>
   </w:style>
   <w:style w:type="paragraph" w:customStyle="1" w:styleId="Compact">
     <w:name w:val="Compact"/>
-    <w:basedOn w:val="Textkrper"/>
+    <w:basedOn w:val="BodyText"/>
     <w:qFormat/>
     <w:rsid w:val="00331F8D"/>
     <w:pPr>
@@ -2687,10 +2848,10 @@
       <w:ind w:firstLine="0"/>
     </w:pPr>
   </w:style>
-  <w:style w:type="paragraph" w:styleId="Titel">
+  <w:style w:type="paragraph" w:styleId="Title">
     <w:name w:val="Title"/>
-    <w:basedOn w:val="Standard"/>
-    <w:next w:val="Textkrper"/>
+    <w:basedOn w:val="Normal"/>
+    <w:next w:val="BodyText"/>
     <w:qFormat/>
     <w:rsid w:val="00B75796"/>
     <w:pPr>
@@ -2706,10 +2867,10 @@
       <w:szCs w:val="36"/>
     </w:rPr>
   </w:style>
-  <w:style w:type="paragraph" w:styleId="Untertitel">
+  <w:style w:type="paragraph" w:styleId="Subtitle">
     <w:name w:val="Subtitle"/>
-    <w:basedOn w:val="Titel"/>
-    <w:next w:val="Textkrper"/>
+    <w:basedOn w:val="Title"/>
+    <w:next w:val="BodyText"/>
     <w:qFormat/>
     <w:pPr>
       <w:spacing w:before="240"/>
@@ -2721,7 +2882,7 @@
   </w:style>
   <w:style w:type="paragraph" w:customStyle="1" w:styleId="Author">
     <w:name w:val="Author"/>
-    <w:next w:val="Textkrper"/>
+    <w:next w:val="BodyText"/>
     <w:qFormat/>
     <w:rsid w:val="003C3842"/>
     <w:pPr>
@@ -2734,9 +2895,9 @@
       <w:rFonts w:ascii="Times New Roman" w:hAnsi="Times New Roman"/>
     </w:rPr>
   </w:style>
-  <w:style w:type="paragraph" w:styleId="Datum">
+  <w:style w:type="paragraph" w:styleId="Date">
     <w:name w:val="Date"/>
-    <w:next w:val="Textkrper"/>
+    <w:next w:val="BodyText"/>
     <w:qFormat/>
     <w:rsid w:val="001272F2"/>
     <w:pPr>
@@ -2751,8 +2912,8 @@
   </w:style>
   <w:style w:type="paragraph" w:customStyle="1" w:styleId="Abstract">
     <w:name w:val="Abstract"/>
-    <w:basedOn w:val="Standard"/>
-    <w:next w:val="Textkrper"/>
+    <w:basedOn w:val="Normal"/>
+    <w:next w:val="BodyText"/>
     <w:qFormat/>
     <w:rsid w:val="001272F2"/>
     <w:pPr>
@@ -2765,9 +2926,9 @@
       <w:szCs w:val="20"/>
     </w:rPr>
   </w:style>
-  <w:style w:type="paragraph" w:styleId="Literaturverzeichnis">
+  <w:style w:type="paragraph" w:styleId="Bibliography">
     <w:name w:val="Bibliography"/>
-    <w:basedOn w:val="Standard"/>
+    <w:basedOn w:val="Normal"/>
     <w:qFormat/>
     <w:rsid w:val="001272F2"/>
     <w:pPr>
@@ -2778,10 +2939,10 @@
       <w:rFonts w:ascii="Times New Roman" w:hAnsi="Times New Roman"/>
     </w:rPr>
   </w:style>
-  <w:style w:type="paragraph" w:styleId="Blocktext">
+  <w:style w:type="paragraph" w:styleId="BlockText">
     <w:name w:val="Block Text"/>
-    <w:basedOn w:val="Textkrper"/>
-    <w:next w:val="Textkrper"/>
+    <w:basedOn w:val="BodyText"/>
+    <w:next w:val="BodyText"/>
     <w:uiPriority w:val="9"/>
     <w:unhideWhenUsed/>
     <w:qFormat/>
@@ -2796,9 +2957,9 @@
       <w:szCs w:val="20"/>
     </w:rPr>
   </w:style>
-  <w:style w:type="paragraph" w:styleId="Funotentext">
+  <w:style w:type="paragraph" w:styleId="FootnoteText">
     <w:name w:val="footnote text"/>
-    <w:basedOn w:val="Standard"/>
+    <w:basedOn w:val="Normal"/>
     <w:uiPriority w:val="9"/>
     <w:unhideWhenUsed/>
     <w:qFormat/>
@@ -2812,7 +2973,7 @@
   </w:style>
   <w:style w:type="paragraph" w:customStyle="1" w:styleId="DefinitionTerm">
     <w:name w:val="Definition Term"/>
-    <w:basedOn w:val="Standard"/>
+    <w:basedOn w:val="Normal"/>
     <w:next w:val="Definition"/>
     <w:pPr>
       <w:keepNext/>
@@ -2825,12 +2986,12 @@
   </w:style>
   <w:style w:type="paragraph" w:customStyle="1" w:styleId="Definition">
     <w:name w:val="Definition"/>
-    <w:basedOn w:val="Standard"/>
-  </w:style>
-  <w:style w:type="paragraph" w:styleId="Beschriftung">
+    <w:basedOn w:val="Normal"/>
+  </w:style>
+  <w:style w:type="paragraph" w:styleId="Caption">
     <w:name w:val="caption"/>
-    <w:basedOn w:val="Standard"/>
-    <w:link w:val="BeschriftungZchn"/>
+    <w:basedOn w:val="Normal"/>
+    <w:link w:val="CaptionChar"/>
     <w:pPr>
       <w:spacing w:after="120"/>
     </w:pPr>
@@ -2840,7 +3001,7 @@
   </w:style>
   <w:style w:type="paragraph" w:customStyle="1" w:styleId="TableCaption">
     <w:name w:val="Table Caption"/>
-    <w:basedOn w:val="Beschriftung"/>
+    <w:basedOn w:val="Caption"/>
     <w:rsid w:val="001272F2"/>
     <w:pPr>
       <w:keepNext/>
@@ -2852,7 +3013,7 @@
   </w:style>
   <w:style w:type="paragraph" w:customStyle="1" w:styleId="ImageCaption">
     <w:name w:val="Image Caption"/>
-    <w:basedOn w:val="Beschriftung"/>
+    <w:basedOn w:val="Caption"/>
     <w:rsid w:val="003C3842"/>
     <w:pPr>
       <w:spacing w:line="480" w:lineRule="auto"/>
@@ -2864,7 +3025,7 @@
   </w:style>
   <w:style w:type="paragraph" w:customStyle="1" w:styleId="Figure">
     <w:name w:val="Figure"/>
-    <w:basedOn w:val="Standard"/>
+    <w:basedOn w:val="Normal"/>
   </w:style>
   <w:style w:type="paragraph" w:customStyle="1" w:styleId="FigurewithCaption">
     <w:name w:val="Figure with Caption"/>
@@ -2873,39 +3034,39 @@
       <w:keepNext/>
     </w:pPr>
   </w:style>
-  <w:style w:type="character" w:customStyle="1" w:styleId="BeschriftungZchn">
-    <w:name w:val="Beschriftung Zchn"/>
-    <w:basedOn w:val="Absatz-Standardschriftart"/>
-    <w:link w:val="Beschriftung"/>
+  <w:style w:type="character" w:customStyle="1" w:styleId="CaptionChar">
+    <w:name w:val="Caption Char"/>
+    <w:basedOn w:val="DefaultParagraphFont"/>
+    <w:link w:val="Caption"/>
   </w:style>
   <w:style w:type="character" w:customStyle="1" w:styleId="VerbatimChar">
     <w:name w:val="Verbatim Char"/>
-    <w:basedOn w:val="BeschriftungZchn"/>
+    <w:basedOn w:val="CaptionChar"/>
     <w:link w:val="SourceCode"/>
     <w:rPr>
       <w:rFonts w:ascii="Consolas" w:hAnsi="Consolas"/>
       <w:sz w:val="22"/>
     </w:rPr>
   </w:style>
-  <w:style w:type="character" w:styleId="Funotenzeichen">
+  <w:style w:type="character" w:styleId="FootnoteReference">
     <w:name w:val="footnote reference"/>
-    <w:basedOn w:val="BeschriftungZchn"/>
+    <w:basedOn w:val="CaptionChar"/>
     <w:rPr>
       <w:vertAlign w:val="superscript"/>
     </w:rPr>
   </w:style>
   <w:style w:type="character" w:styleId="Hyperlink">
     <w:name w:val="Hyperlink"/>
-    <w:basedOn w:val="BeschriftungZchn"/>
+    <w:basedOn w:val="CaptionChar"/>
     <w:rsid w:val="007D3543"/>
     <w:rPr>
       <w:color w:val="4F81BD" w:themeColor="accent1"/>
     </w:rPr>
   </w:style>
-  <w:style w:type="paragraph" w:styleId="Inhaltsverzeichnisberschrift">
+  <w:style w:type="paragraph" w:styleId="TOCHeading">
     <w:name w:val="TOC Heading"/>
-    <w:basedOn w:val="berschrift1"/>
-    <w:next w:val="Textkrper"/>
+    <w:basedOn w:val="Heading1"/>
+    <w:next w:val="BodyText"/>
     <w:uiPriority w:val="39"/>
     <w:unhideWhenUsed/>
     <w:qFormat/>
@@ -2920,7 +3081,7 @@
   </w:style>
   <w:style w:type="paragraph" w:customStyle="1" w:styleId="SourceCode">
     <w:name w:val="Source Code"/>
-    <w:basedOn w:val="Standard"/>
+    <w:basedOn w:val="Normal"/>
     <w:link w:val="VerbatimChar"/>
     <w:pPr>
       <w:shd w:val="clear" w:color="auto" w:fill="F8F8F8"/>
@@ -3248,10 +3409,10 @@
       <w:shd w:val="clear" w:color="auto" w:fill="F8F8F8"/>
     </w:rPr>
   </w:style>
-  <w:style w:type="paragraph" w:styleId="Sprechblasentext">
+  <w:style w:type="paragraph" w:styleId="BalloonText">
     <w:name w:val="Balloon Text"/>
-    <w:basedOn w:val="Standard"/>
-    <w:link w:val="SprechblasentextZchn"/>
+    <w:basedOn w:val="Normal"/>
+    <w:link w:val="BalloonTextChar"/>
     <w:rsid w:val="00AC3650"/>
     <w:pPr>
       <w:spacing w:after="0"/>
@@ -3262,10 +3423,10 @@
       <w:szCs w:val="16"/>
     </w:rPr>
   </w:style>
-  <w:style w:type="character" w:customStyle="1" w:styleId="SprechblasentextZchn">
-    <w:name w:val="Sprechblasentext Zchn"/>
-    <w:basedOn w:val="Absatz-Standardschriftart"/>
-    <w:link w:val="Sprechblasentext"/>
+  <w:style w:type="character" w:customStyle="1" w:styleId="BalloonTextChar">
+    <w:name w:val="Balloon Text Char"/>
+    <w:basedOn w:val="DefaultParagraphFont"/>
+    <w:link w:val="BalloonText"/>
     <w:rsid w:val="00AC3650"/>
     <w:rPr>
       <w:rFonts w:ascii="Tahoma" w:hAnsi="Tahoma" w:cs="Tahoma"/>
@@ -3273,10 +3434,10 @@
       <w:szCs w:val="16"/>
     </w:rPr>
   </w:style>
-  <w:style w:type="character" w:customStyle="1" w:styleId="berschrift2Zchn">
-    <w:name w:val="Überschrift 2 Zchn"/>
-    <w:basedOn w:val="Absatz-Standardschriftart"/>
-    <w:link w:val="berschrift2"/>
+  <w:style w:type="character" w:customStyle="1" w:styleId="Heading2Char">
+    <w:name w:val="Heading 2 Char"/>
+    <w:basedOn w:val="DefaultParagraphFont"/>
+    <w:link w:val="Heading2"/>
     <w:uiPriority w:val="9"/>
     <w:rsid w:val="00445C3D"/>
     <w:rPr>
@@ -3286,20 +3447,20 @@
       <w:szCs w:val="32"/>
     </w:rPr>
   </w:style>
-  <w:style w:type="character" w:customStyle="1" w:styleId="TextkrperZchn">
-    <w:name w:val="Textkörper Zchn"/>
-    <w:basedOn w:val="Absatz-Standardschriftart"/>
-    <w:link w:val="Textkrper"/>
+  <w:style w:type="character" w:customStyle="1" w:styleId="BodyTextChar">
+    <w:name w:val="Body Text Char"/>
+    <w:basedOn w:val="DefaultParagraphFont"/>
+    <w:link w:val="BodyText"/>
     <w:rsid w:val="001272F2"/>
     <w:rPr>
       <w:rFonts w:ascii="Times New Roman" w:hAnsi="Times New Roman"/>
     </w:rPr>
   </w:style>
-  <w:style w:type="paragraph" w:styleId="Zitat">
+  <w:style w:type="paragraph" w:styleId="Quote">
     <w:name w:val="Quote"/>
-    <w:basedOn w:val="Standard"/>
-    <w:next w:val="Standard"/>
-    <w:link w:val="ZitatZchn"/>
+    <w:basedOn w:val="Normal"/>
+    <w:next w:val="Normal"/>
+    <w:link w:val="QuoteChar"/>
     <w:rsid w:val="001272F2"/>
     <w:pPr>
       <w:spacing w:after="0" w:line="480" w:lineRule="auto"/>
@@ -3311,10 +3472,10 @@
       <w:color w:val="000000" w:themeColor="text1"/>
     </w:rPr>
   </w:style>
-  <w:style w:type="character" w:customStyle="1" w:styleId="ZitatZchn">
-    <w:name w:val="Zitat Zchn"/>
-    <w:basedOn w:val="Absatz-Standardschriftart"/>
-    <w:link w:val="Zitat"/>
+  <w:style w:type="character" w:customStyle="1" w:styleId="QuoteChar">
+    <w:name w:val="Quote Char"/>
+    <w:basedOn w:val="DefaultParagraphFont"/>
+    <w:link w:val="Quote"/>
     <w:rsid w:val="001272F2"/>
     <w:rPr>
       <w:rFonts w:ascii="Times New Roman" w:hAnsi="Times New Roman"/>
@@ -3322,19 +3483,19 @@
       <w:color w:val="000000" w:themeColor="text1"/>
     </w:rPr>
   </w:style>
-  <w:style w:type="character" w:styleId="Seitenzahl">
+  <w:style w:type="character" w:styleId="PageNumber">
     <w:name w:val="page number"/>
-    <w:basedOn w:val="Absatz-Standardschriftart"/>
+    <w:basedOn w:val="DefaultParagraphFont"/>
     <w:rsid w:val="001272F2"/>
     <w:rPr>
       <w:rFonts w:ascii="Times New Roman" w:hAnsi="Times New Roman"/>
       <w:sz w:val="24"/>
     </w:rPr>
   </w:style>
-  <w:style w:type="paragraph" w:styleId="Kopfzeile">
+  <w:style w:type="paragraph" w:styleId="Header">
     <w:name w:val="header"/>
-    <w:basedOn w:val="Standard"/>
-    <w:link w:val="KopfzeileZchn"/>
+    <w:basedOn w:val="Normal"/>
+    <w:link w:val="HeaderChar"/>
     <w:rsid w:val="001272F2"/>
     <w:pPr>
       <w:tabs>
@@ -3347,19 +3508,19 @@
       <w:rFonts w:ascii="Times New Roman" w:hAnsi="Times New Roman"/>
     </w:rPr>
   </w:style>
-  <w:style w:type="character" w:customStyle="1" w:styleId="KopfzeileZchn">
-    <w:name w:val="Kopfzeile Zchn"/>
-    <w:basedOn w:val="Absatz-Standardschriftart"/>
-    <w:link w:val="Kopfzeile"/>
+  <w:style w:type="character" w:customStyle="1" w:styleId="HeaderChar">
+    <w:name w:val="Header Char"/>
+    <w:basedOn w:val="DefaultParagraphFont"/>
+    <w:link w:val="Header"/>
     <w:rsid w:val="001272F2"/>
     <w:rPr>
       <w:rFonts w:ascii="Times New Roman" w:hAnsi="Times New Roman"/>
     </w:rPr>
   </w:style>
-  <w:style w:type="paragraph" w:styleId="Abbildungsverzeichnis">
+  <w:style w:type="paragraph" w:styleId="TableofFigures">
     <w:name w:val="table of figures"/>
-    <w:basedOn w:val="Standard"/>
-    <w:next w:val="Standard"/>
+    <w:basedOn w:val="Normal"/>
+    <w:next w:val="Normal"/>
     <w:rsid w:val="001272F2"/>
     <w:pPr>
       <w:spacing w:after="0" w:line="480" w:lineRule="auto"/>
@@ -3370,16 +3531,16 @@
   </w:style>
   <w:style w:type="paragraph" w:customStyle="1" w:styleId="h1-pagebreak">
     <w:name w:val="h1-pagebreak"/>
-    <w:basedOn w:val="berschrift1"/>
+    <w:basedOn w:val="Heading1"/>
     <w:qFormat/>
     <w:rsid w:val="00CC4DBE"/>
     <w:pPr>
       <w:pageBreakBefore/>
     </w:pPr>
   </w:style>
-  <w:style w:type="table" w:styleId="Tabellenraster">
+  <w:style w:type="table" w:styleId="TableGrid">
     <w:name w:val="Table Grid"/>
-    <w:basedOn w:val="NormaleTabelle"/>
+    <w:basedOn w:val="TableNormal"/>
     <w:rsid w:val="007407D0"/>
     <w:pPr>
       <w:spacing w:after="0"/>
@@ -3397,7 +3558,7 @@
   </w:style>
   <w:style w:type="table" w:customStyle="1" w:styleId="Table">
     <w:name w:val="Table"/>
-    <w:basedOn w:val="NormaleTabelle"/>
+    <w:basedOn w:val="TableNormal"/>
     <w:uiPriority w:val="99"/>
     <w:rsid w:val="007407D0"/>
     <w:pPr>

</xml_diff>